<commit_message>
added qualitative stuff throughout, TODO: 3h, 2c, 2d
</commit_message>
<xml_diff>
--- a/lab2_360/Lab 2 Report.docx
+++ b/lab2_360/Lab 2 Report.docx
@@ -27,16 +27,8 @@
         <w:rPr>
           <w:rFonts w:asciiTheme="minorHAnsi" w:hAnsiTheme="minorHAnsi"/>
         </w:rPr>
-        <w:t xml:space="preserve">Deborah </w:t>
+        <w:t>Deborah Pais</w:t>
       </w:r>
-      <w:proofErr w:type="spellStart"/>
-      <w:r>
-        <w:rPr>
-          <w:rFonts w:asciiTheme="minorHAnsi" w:hAnsiTheme="minorHAnsi"/>
-        </w:rPr>
-        <w:t>Pais</w:t>
-      </w:r>
-      <w:proofErr w:type="spellEnd"/>
     </w:p>
     <w:p>
       <w:pPr>
@@ -139,7 +131,7 @@
           <w:lang w:eastAsia="en-CA"/>
         </w:rPr>
         <w:drawing>
-          <wp:inline distT="0" distB="0" distL="0" distR="0" wp14:anchorId="4FC0B795" wp14:editId="0064FCE8">
+          <wp:inline distT="0" distB="0" distL="0" distR="0" wp14:anchorId="2C42571D" wp14:editId="0814CAD5">
             <wp:extent cx="2771775" cy="809625"/>
             <wp:effectExtent l="0" t="0" r="9525" b="9525"/>
             <wp:docPr id="9" name="Picture 9"/>
@@ -2437,7 +2429,7 @@
                 <w:sz w:val="22"/>
                 <w:szCs w:val="22"/>
               </w:rPr>
-              <w:pict>
+              <w:pict w14:anchorId="20B5F1F2">
                 <v:shapetype id="_x0000_t75" coordsize="21600,21600" o:spt="75" o:preferrelative="t" path="m@4@5l@4@11@9@11@9@5xe" filled="f" stroked="f">
                   <v:stroke joinstyle="miter"/>
                   <v:formulas>
@@ -2457,7 +2449,7 @@
                   <v:path o:extrusionok="f" gradientshapeok="t" o:connecttype="rect"/>
                   <o:lock v:ext="edit" aspectratio="t"/>
                 </v:shapetype>
-                <v:shape id="_x0000_i1030" type="#_x0000_t75" style="width:369.75pt;height:277.5pt">
+                <v:shape id="_x0000_i1025" type="#_x0000_t75" style="width:369.75pt;height:277.5pt">
                   <v:imagedata r:id="rId6" o:title="ideal 2nd order"/>
                 </v:shape>
               </w:pict>
@@ -2485,8 +2477,8 @@
                 <w:szCs w:val="22"/>
               </w:rPr>
               <w:lastRenderedPageBreak/>
-              <w:pict>
-                <v:shape id="_x0000_i1025" type="#_x0000_t75" style="width:357.75pt;height:268.5pt">
+              <w:pict w14:anchorId="7F0F9CF6">
+                <v:shape id="_x0000_i1026" type="#_x0000_t75" style="width:357.75pt;height:268.5pt">
                   <v:imagedata r:id="rId7" o:title="D-control"/>
                 </v:shape>
               </w:pict>
@@ -2505,37 +2497,7 @@
         <w:rPr>
           <w:rFonts w:asciiTheme="minorHAnsi" w:hAnsiTheme="minorHAnsi"/>
         </w:rPr>
-        <w:t xml:space="preserve">Note that the D-controlled system has an additional left-hand plane pole.  This increases the overshoot as can be seen in the graphs.  Since zeta = 0.8 is fairly close to 1, the ideal system has very little overshoot, with the system response fairly similar to that of a critically damped system.  The addition of the additional zero to allow for D-control creates a much higher degree of overshoot.  The pole-zero maps presented below show that the systems have identical pole locations, but the derivative controlled system has an additional zero at </w:t>
-      </w:r>
-      <w:proofErr w:type="spellStart"/>
-      <w:proofErr w:type="gramStart"/>
-      <w:r>
-        <w:rPr>
-          <w:rFonts w:asciiTheme="minorHAnsi" w:hAnsiTheme="minorHAnsi"/>
-        </w:rPr>
-        <w:t>Kp</w:t>
-      </w:r>
-      <w:proofErr w:type="spellEnd"/>
-      <w:proofErr w:type="gramEnd"/>
-      <w:r>
-        <w:rPr>
-          <w:rFonts w:asciiTheme="minorHAnsi" w:hAnsiTheme="minorHAnsi"/>
-        </w:rPr>
-        <w:t xml:space="preserve"> / </w:t>
-      </w:r>
-      <w:proofErr w:type="spellStart"/>
-      <w:r>
-        <w:rPr>
-          <w:rFonts w:asciiTheme="minorHAnsi" w:hAnsiTheme="minorHAnsi"/>
-        </w:rPr>
-        <w:t>Kd</w:t>
-      </w:r>
-      <w:proofErr w:type="spellEnd"/>
-      <w:r>
-        <w:rPr>
-          <w:rFonts w:asciiTheme="minorHAnsi" w:hAnsiTheme="minorHAnsi"/>
-        </w:rPr>
-        <w:t xml:space="preserve"> = 36.58.  </w:t>
+        <w:t xml:space="preserve">Note that the D-controlled system has an additional left-hand plane pole.  This increases the overshoot as can be seen in the graphs.  Since zeta = 0.8 is fairly close to 1, the ideal system has very little overshoot, with the system response fairly similar to that of a critically damped system.  The addition of the additional zero to allow for D-control creates a much higher degree of overshoot.  The pole-zero maps presented below show that the systems have identical pole locations, but the derivative controlled system has an additional zero at Kp / Kd = 36.58.  </w:t>
       </w:r>
     </w:p>
     <w:tbl>
@@ -2566,8 +2528,8 @@
                 <w:sz w:val="22"/>
                 <w:szCs w:val="22"/>
               </w:rPr>
-              <w:pict>
-                <v:shape id="_x0000_i1026" type="#_x0000_t75" style="width:335.25pt;height:251.25pt">
+              <w:pict w14:anchorId="15059796">
+                <v:shape id="_x0000_i1027" type="#_x0000_t75" style="width:335.25pt;height:251.25pt">
                   <v:imagedata r:id="rId8" o:title="pz-ideal"/>
                 </v:shape>
               </w:pict>
@@ -2594,7 +2556,7 @@
               </w:rPr>
               <w:lastRenderedPageBreak/>
               <w:drawing>
-                <wp:inline distT="0" distB="0" distL="0" distR="0">
+                <wp:inline distT="0" distB="0" distL="0" distR="0" wp14:anchorId="1294FFAE" wp14:editId="792173CD">
                   <wp:extent cx="3778636" cy="2828925"/>
                   <wp:effectExtent l="0" t="0" r="0" b="0"/>
                   <wp:docPr id="10" name="Picture 10" descr="C:\Users\Wanming\AppData\Local\Microsoft\Windows\INetCache\Content.Word\pz-dcntrl.png"/>
@@ -2718,7 +2680,7 @@
                 <w:lang w:eastAsia="en-CA"/>
               </w:rPr>
               <w:drawing>
-                <wp:inline distT="0" distB="0" distL="0" distR="0" wp14:anchorId="6B035F55" wp14:editId="7B6D3D75">
+                <wp:inline distT="0" distB="0" distL="0" distR="0" wp14:anchorId="13646527" wp14:editId="0D894F61">
                   <wp:extent cx="5334000" cy="4000500"/>
                   <wp:effectExtent l="0" t="0" r="0" b="0"/>
                   <wp:docPr id="7" name="Picture 7"/>
@@ -2788,7 +2750,7 @@
               </w:rPr>
               <w:lastRenderedPageBreak/>
               <w:drawing>
-                <wp:inline distT="0" distB="0" distL="0" distR="0" wp14:anchorId="1835AAA3" wp14:editId="5DDFF9C4">
+                <wp:inline distT="0" distB="0" distL="0" distR="0" wp14:anchorId="67B6F748" wp14:editId="71396416">
                   <wp:extent cx="5334000" cy="4000500"/>
                   <wp:effectExtent l="0" t="0" r="0" b="0"/>
                   <wp:docPr id="8" name="Picture 8"/>
@@ -2896,7 +2858,7 @@
         <w:rPr>
           <w:rFonts w:asciiTheme="minorHAnsi" w:hAnsiTheme="minorHAnsi"/>
         </w:rPr>
-        <w:t xml:space="preserve">Square wave has more discrepancy between simulation and experimental results than the smooth trajectory. </w:t>
+        <w:t>During periods where the position is constant, there is a constant 0.1mm tracking error and the system does not try to correct it.</w:t>
       </w:r>
     </w:p>
     <w:p>
@@ -2917,55 +2879,7 @@
         <w:rPr>
           <w:rFonts w:asciiTheme="minorHAnsi" w:hAnsiTheme="minorHAnsi"/>
         </w:rPr>
-        <w:t xml:space="preserve">The square wave experimental results are noisy at each edge for around </w:t>
-      </w:r>
-      <w:r>
-        <w:rPr>
-          <w:rFonts w:asciiTheme="minorHAnsi" w:hAnsiTheme="minorHAnsi"/>
-        </w:rPr>
-        <w:t>0.</w:t>
-      </w:r>
-      <w:r>
-        <w:rPr>
-          <w:rFonts w:asciiTheme="minorHAnsi" w:hAnsiTheme="minorHAnsi"/>
-        </w:rPr>
-        <w:t>1 second</w:t>
-      </w:r>
-      <w:r>
-        <w:rPr>
-          <w:rFonts w:asciiTheme="minorHAnsi" w:hAnsiTheme="minorHAnsi"/>
-        </w:rPr>
-        <w:t>s</w:t>
-      </w:r>
-      <w:r>
-        <w:rPr>
-          <w:rFonts w:asciiTheme="minorHAnsi" w:hAnsiTheme="minorHAnsi"/>
-        </w:rPr>
-        <w:t xml:space="preserve"> before </w:t>
-      </w:r>
-      <w:r>
-        <w:rPr>
-          <w:rFonts w:asciiTheme="minorHAnsi" w:hAnsiTheme="minorHAnsi"/>
-        </w:rPr>
-        <w:t>lowering to a stable value</w:t>
-      </w:r>
-      <w:r>
-        <w:rPr>
-          <w:rFonts w:asciiTheme="minorHAnsi" w:hAnsiTheme="minorHAnsi"/>
-        </w:rPr>
-        <w:t xml:space="preserve">. </w:t>
-      </w:r>
-      <w:r>
-        <w:rPr>
-          <w:rFonts w:asciiTheme="minorHAnsi" w:hAnsiTheme="minorHAnsi"/>
-        </w:rPr>
-        <w:t>This is due to the sudden changes in the command positions. The noise the beginning of each edge is caused by the proportional gain which will is high when the difference between the desired position and the current position but decreases as the position is closer to that desired.</w:t>
-      </w:r>
-      <w:r>
-        <w:rPr>
-          <w:rFonts w:asciiTheme="minorHAnsi" w:hAnsiTheme="minorHAnsi"/>
-        </w:rPr>
-        <w:t xml:space="preserve"> The overshoot at the beginning go f each edge is caused by the additional pole from the derivative term as mentioned in 1 c).</w:t>
+        <w:t>The tracking error is highest (around +/-0.8mm for smooth trajectory) when the system moves from a period of rest.</w:t>
       </w:r>
     </w:p>
     <w:p>
@@ -2986,21 +2900,7 @@
         <w:rPr>
           <w:rFonts w:asciiTheme="minorHAnsi" w:hAnsiTheme="minorHAnsi"/>
         </w:rPr>
-        <w:t xml:space="preserve">The smooth trajectory experimental results are nearly identical to the simulation because of the gradual changes in the position. There is less noise because the proportional gain will be changing in small increments. </w:t>
-      </w:r>
-      <w:r>
-        <w:rPr>
-          <w:rFonts w:asciiTheme="minorHAnsi" w:hAnsiTheme="minorHAnsi"/>
-        </w:rPr>
-        <w:t>There is however still a small tracking error as the command position changes.</w:t>
-      </w:r>
-      <w:r>
-        <w:rPr>
-          <w:rFonts w:asciiTheme="minorHAnsi" w:hAnsiTheme="minorHAnsi"/>
-          <w:noProof/>
-          <w:lang w:eastAsia="en-CA"/>
-        </w:rPr>
-        <w:t xml:space="preserve"> </w:t>
+        <w:t>During constant velocity, The tracking error is constant (around 0.6mm for smooth trajectory).</w:t>
       </w:r>
     </w:p>
     <w:p>
@@ -3037,7 +2937,7 @@
           <w:lang w:eastAsia="en-CA"/>
         </w:rPr>
         <w:drawing>
-          <wp:inline distT="0" distB="0" distL="0" distR="0" wp14:anchorId="4DC07C03" wp14:editId="217C9EC7">
+          <wp:inline distT="0" distB="0" distL="0" distR="0" wp14:anchorId="41C1A584" wp14:editId="3CF786CE">
             <wp:extent cx="3390199" cy="1201420"/>
             <wp:effectExtent l="0" t="0" r="1270" b="0"/>
             <wp:docPr id="1" name="Picture 1"/>
@@ -3091,19 +2991,11 @@
         </w:rPr>
         <w:t xml:space="preserve"> a) </w:t>
       </w:r>
-      <w:proofErr w:type="gramStart"/>
       <w:r>
         <w:rPr>
           <w:rFonts w:asciiTheme="minorHAnsi" w:hAnsiTheme="minorHAnsi"/>
         </w:rPr>
-        <w:t>To</w:t>
-      </w:r>
-      <w:proofErr w:type="gramEnd"/>
-      <w:r>
-        <w:rPr>
-          <w:rFonts w:asciiTheme="minorHAnsi" w:hAnsiTheme="minorHAnsi"/>
-        </w:rPr>
-        <w:t xml:space="preserve"> express the position as a function of the trajectory command and disturbance:</w:t>
+        <w:t>To express the position as a function of the trajectory command and disturbance:</w:t>
       </w:r>
     </w:p>
     <w:p>
@@ -3266,13 +3158,7 @@
                 <w:rPr>
                   <w:rFonts w:ascii="Cambria Math" w:hAnsi="Cambria Math"/>
                 </w:rPr>
-                <m:t>d</m:t>
-              </m:r>
-              <m:r>
-                <w:rPr>
-                  <w:rFonts w:ascii="Cambria Math" w:hAnsi="Cambria Math"/>
-                </w:rPr>
-                <m:t>→x</m:t>
+                <m:t>d→x</m:t>
               </m:r>
             </m:sub>
           </m:sSub>
@@ -3298,13 +3184,7 @@
             <w:rPr>
               <w:rFonts w:ascii="Cambria Math" w:hAnsi="Cambria Math"/>
             </w:rPr>
-            <m:t>∙</m:t>
-          </m:r>
-          <m:r>
-            <w:rPr>
-              <w:rFonts w:ascii="Cambria Math" w:hAnsi="Cambria Math"/>
-            </w:rPr>
-            <m:t>d</m:t>
+            <m:t>∙d</m:t>
           </m:r>
           <m:d>
             <m:dPr>
@@ -3564,13 +3444,7 @@
                         <w:rPr>
                           <w:rFonts w:ascii="Cambria Math" w:hAnsi="Cambria Math"/>
                         </w:rPr>
-                        <m:t>b+</m:t>
-                      </m:r>
-                      <m:r>
-                        <w:rPr>
-                          <w:rFonts w:ascii="Cambria Math" w:hAnsi="Cambria Math"/>
-                        </w:rPr>
-                        <m:t>K</m:t>
+                        <m:t>b+K</m:t>
                       </m:r>
                     </m:e>
                     <m:sub>
@@ -3705,13 +3579,7 @@
             <w:rPr>
               <w:rFonts w:ascii="Cambria Math" w:hAnsi="Cambria Math"/>
             </w:rPr>
-            <m:t>=</m:t>
-          </m:r>
-          <m:r>
-            <w:rPr>
-              <w:rFonts w:ascii="Cambria Math" w:hAnsi="Cambria Math"/>
-            </w:rPr>
-            <m:t>-</m:t>
+            <m:t>=-</m:t>
           </m:r>
           <m:f>
             <m:fPr>
@@ -3898,13 +3766,7 @@
             <w:rPr>
               <w:rFonts w:ascii="Cambria Math" w:hAnsi="Cambria Math"/>
             </w:rPr>
-            <m:t>∴</m:t>
-          </m:r>
-          <m:r>
-            <w:rPr>
-              <w:rFonts w:ascii="Cambria Math" w:hAnsi="Cambria Math"/>
-            </w:rPr>
-            <m:t>x</m:t>
+            <m:t>∴x</m:t>
           </m:r>
           <m:d>
             <m:dPr>
@@ -4451,19 +4313,11 @@
         </w:rPr>
         <w:t xml:space="preserve">2 b) </w:t>
       </w:r>
-      <w:proofErr w:type="gramStart"/>
       <w:r>
         <w:rPr>
           <w:rFonts w:asciiTheme="minorHAnsi" w:hAnsiTheme="minorHAnsi"/>
         </w:rPr>
-        <w:t>To</w:t>
-      </w:r>
-      <w:proofErr w:type="gramEnd"/>
-      <w:r>
-        <w:rPr>
-          <w:rFonts w:asciiTheme="minorHAnsi" w:hAnsiTheme="minorHAnsi"/>
-        </w:rPr>
-        <w:t xml:space="preserve"> express the </w:t>
+        <w:t xml:space="preserve">To express the </w:t>
       </w:r>
       <w:r>
         <w:rPr>
@@ -4538,13 +4392,7 @@
                 <w:rPr>
                   <w:rFonts w:ascii="Cambria Math" w:hAnsi="Cambria Math"/>
                 </w:rPr>
-                <m:t>xr→</m:t>
-              </m:r>
-              <m:r>
-                <w:rPr>
-                  <w:rFonts w:ascii="Cambria Math" w:hAnsi="Cambria Math"/>
-                </w:rPr>
-                <m:t>e</m:t>
+                <m:t>xr→e</m:t>
               </m:r>
             </m:sub>
           </m:sSub>
@@ -4644,13 +4492,7 @@
                 <w:rPr>
                   <w:rFonts w:ascii="Cambria Math" w:hAnsi="Cambria Math"/>
                 </w:rPr>
-                <m:t>d→</m:t>
-              </m:r>
-              <m:r>
-                <w:rPr>
-                  <w:rFonts w:ascii="Cambria Math" w:hAnsi="Cambria Math"/>
-                </w:rPr>
-                <m:t>e</m:t>
+                <m:t>d→e</m:t>
               </m:r>
             </m:sub>
           </m:sSub>
@@ -4742,13 +4584,7 @@
                 <w:rPr>
                   <w:rFonts w:ascii="Cambria Math" w:hAnsi="Cambria Math"/>
                 </w:rPr>
-                <m:t>xr→</m:t>
-              </m:r>
-              <m:r>
-                <w:rPr>
-                  <w:rFonts w:ascii="Cambria Math" w:hAnsi="Cambria Math"/>
-                </w:rPr>
-                <m:t>e</m:t>
+                <m:t>xr→e</m:t>
               </m:r>
             </m:sub>
           </m:sSub>
@@ -5017,13 +4853,7 @@
                 <w:rPr>
                   <w:rFonts w:ascii="Cambria Math" w:hAnsi="Cambria Math"/>
                 </w:rPr>
-                <m:t>d→</m:t>
-              </m:r>
-              <m:r>
-                <w:rPr>
-                  <w:rFonts w:ascii="Cambria Math" w:hAnsi="Cambria Math"/>
-                </w:rPr>
-                <m:t>e</m:t>
+                <m:t>d→e</m:t>
               </m:r>
             </m:sub>
           </m:sSub>
@@ -5236,13 +5066,7 @@
             <w:rPr>
               <w:rFonts w:ascii="Cambria Math" w:hAnsi="Cambria Math"/>
             </w:rPr>
-            <m:t>∴</m:t>
-          </m:r>
-          <m:r>
-            <w:rPr>
-              <w:rFonts w:ascii="Cambria Math" w:hAnsi="Cambria Math"/>
-            </w:rPr>
-            <m:t>e</m:t>
+            <m:t>∴e</m:t>
           </m:r>
           <m:d>
             <m:dPr>
@@ -6409,32 +6233,158 @@
     </w:p>
     <w:p>
       <w:pPr>
+        <w:rPr>
+          <w:highlight w:val="yellow"/>
+        </w:rPr>
+      </w:pPr>
+      <w:r>
+        <w:rPr>
+          <w:highlight w:val="yellow"/>
+        </w:rPr>
+        <w:t xml:space="preserve">How are the error components are affected by commanded velocity, friction magnitude dc, </w:t>
+      </w:r>
+      <w:r>
+        <w:rPr>
+          <w:highlight w:val="yellow"/>
+        </w:rPr>
+        <w:t>other parameters, k etc</w:t>
+      </w:r>
+    </w:p>
+    <w:p>
+      <w:pPr>
         <w:pStyle w:val="ListParagraph"/>
         <w:numPr>
           <w:ilvl w:val="0"/>
-          <w:numId w:val="1"/>
+          <w:numId w:val="3"/>
         </w:numPr>
-        <w:rPr>
-          <w:rFonts w:asciiTheme="minorHAnsi" w:hAnsiTheme="minorHAnsi"/>
-          <w:highlight w:val="yellow"/>
-        </w:rPr>
       </w:pPr>
       <w:r>
-        <w:rPr>
-          <w:rFonts w:asciiTheme="minorHAnsi" w:hAnsiTheme="minorHAnsi"/>
-          <w:highlight w:val="yellow"/>
-        </w:rPr>
-        <w:t xml:space="preserve">How are the error components are affected by commanded velocity, friction magnitude dc, other parameters, k </w:t>
+        <w:t>As Kp increases, both the error components decrease</w:t>
       </w:r>
-      <w:proofErr w:type="spellStart"/>
+    </w:p>
+    <w:p>
+      <w:pPr>
+        <w:pStyle w:val="ListParagraph"/>
+        <w:numPr>
+          <w:ilvl w:val="0"/>
+          <w:numId w:val="3"/>
+        </w:numPr>
+      </w:pPr>
       <w:r>
-        <w:rPr>
-          <w:rFonts w:asciiTheme="minorHAnsi" w:hAnsiTheme="minorHAnsi"/>
-          <w:highlight w:val="yellow"/>
-        </w:rPr>
-        <w:t>etc</w:t>
+        <w:t xml:space="preserve">As either as b or v0 increases, </w:t>
       </w:r>
-      <w:proofErr w:type="spellEnd"/>
+      <m:oMath>
+        <m:sSub>
+          <m:sSubPr>
+            <m:ctrlPr>
+              <w:rPr>
+                <w:rFonts w:ascii="Cambria Math" w:hAnsi="Cambria Math"/>
+                <w:i/>
+              </w:rPr>
+            </m:ctrlPr>
+          </m:sSubPr>
+          <m:e>
+            <m:r>
+              <w:rPr>
+                <w:rFonts w:ascii="Cambria Math" w:hAnsi="Cambria Math"/>
+              </w:rPr>
+              <m:t xml:space="preserve"> e</m:t>
+            </m:r>
+          </m:e>
+          <m:sub>
+            <m:r>
+              <w:rPr>
+                <w:rFonts w:ascii="Cambria Math" w:hAnsi="Cambria Math"/>
+              </w:rPr>
+              <m:t>s</m:t>
+            </m:r>
+            <m:sSub>
+              <m:sSubPr>
+                <m:ctrlPr>
+                  <w:rPr>
+                    <w:rFonts w:ascii="Cambria Math" w:hAnsi="Cambria Math"/>
+                    <w:i/>
+                  </w:rPr>
+                </m:ctrlPr>
+              </m:sSubPr>
+              <m:e>
+                <m:r>
+                  <w:rPr>
+                    <w:rFonts w:ascii="Cambria Math" w:hAnsi="Cambria Math"/>
+                  </w:rPr>
+                  <m:t>s</m:t>
+                </m:r>
+              </m:e>
+              <m:sub>
+                <m:r>
+                  <w:rPr>
+                    <w:rFonts w:ascii="Cambria Math" w:hAnsi="Cambria Math"/>
+                  </w:rPr>
+                  <m:t>traj</m:t>
+                </m:r>
+              </m:sub>
+            </m:sSub>
+          </m:sub>
+        </m:sSub>
+      </m:oMath>
+      <w:r>
+        <w:t xml:space="preserve"> increases</w:t>
+      </w:r>
+    </w:p>
+    <w:p>
+      <w:pPr>
+        <w:pStyle w:val="ListParagraph"/>
+        <w:numPr>
+          <w:ilvl w:val="0"/>
+          <w:numId w:val="3"/>
+        </w:numPr>
+      </w:pPr>
+      <w:r>
+        <w:t xml:space="preserve">As dc increases, </w:t>
+      </w:r>
+      <m:oMath>
+        <m:sSub>
+          <m:sSubPr>
+            <m:ctrlPr>
+              <w:rPr>
+                <w:rFonts w:ascii="Cambria Math" w:hAnsi="Cambria Math"/>
+                <w:i/>
+              </w:rPr>
+            </m:ctrlPr>
+          </m:sSubPr>
+          <m:e>
+            <m:r>
+              <w:rPr>
+                <w:rFonts w:ascii="Cambria Math" w:hAnsi="Cambria Math"/>
+              </w:rPr>
+              <m:t>e</m:t>
+            </m:r>
+          </m:e>
+          <m:sub>
+            <m:r>
+              <w:rPr>
+                <w:rFonts w:ascii="Cambria Math" w:hAnsi="Cambria Math"/>
+              </w:rPr>
+              <m:t>ss_fric</m:t>
+            </m:r>
+          </m:sub>
+        </m:sSub>
+      </m:oMath>
+      <w:r>
+        <w:t xml:space="preserve"> increases.</w:t>
+      </w:r>
+    </w:p>
+    <w:p>
+      <w:pPr>
+        <w:pStyle w:val="ListParagraph"/>
+        <w:numPr>
+          <w:ilvl w:val="0"/>
+          <w:numId w:val="3"/>
+        </w:numPr>
+      </w:pPr>
+      <w:r>
+        <w:t>The error components are not affected by Kd</w:t>
+      </w:r>
     </w:p>
     <w:p>
       <w:pPr>
@@ -6514,13 +6464,13 @@
         </w:numPr>
         <w:rPr>
           <w:rFonts w:asciiTheme="minorHAnsi" w:hAnsiTheme="minorHAnsi"/>
-          <w:highlight w:val="yellow"/>
+          <w:highlight w:val="red"/>
         </w:rPr>
       </w:pPr>
       <w:r>
         <w:rPr>
           <w:rFonts w:asciiTheme="minorHAnsi" w:hAnsiTheme="minorHAnsi"/>
-          <w:highlight w:val="yellow"/>
+          <w:highlight w:val="red"/>
         </w:rPr>
         <w:t>Explain methodology in the calculations</w:t>
       </w:r>
@@ -6720,35 +6670,7 @@
         <w:rPr>
           <w:rFonts w:asciiTheme="minorHAnsi" w:hAnsiTheme="minorHAnsi"/>
         </w:rPr>
-        <w:t xml:space="preserve">, overlay </w:t>
-      </w:r>
-      <w:proofErr w:type="spellStart"/>
-      <w:r>
-        <w:rPr>
-          <w:rFonts w:asciiTheme="minorHAnsi" w:hAnsiTheme="minorHAnsi"/>
-        </w:rPr>
-        <w:t>sim</w:t>
-      </w:r>
-      <w:proofErr w:type="spellEnd"/>
-      <w:r>
-        <w:rPr>
-          <w:rFonts w:asciiTheme="minorHAnsi" w:hAnsiTheme="minorHAnsi"/>
-        </w:rPr>
-        <w:t xml:space="preserve"> and </w:t>
-      </w:r>
-      <w:proofErr w:type="spellStart"/>
-      <w:r>
-        <w:rPr>
-          <w:rFonts w:asciiTheme="minorHAnsi" w:hAnsiTheme="minorHAnsi"/>
-        </w:rPr>
-        <w:t>exp</w:t>
-      </w:r>
-      <w:proofErr w:type="spellEnd"/>
-      <w:r>
-        <w:rPr>
-          <w:rFonts w:asciiTheme="minorHAnsi" w:hAnsiTheme="minorHAnsi"/>
-        </w:rPr>
-        <w:t xml:space="preserve"> t</w:t>
+        <w:t>, overlay sim and exp t</w:t>
       </w:r>
       <w:r>
         <w:rPr>
@@ -6767,26 +6689,6 @@
           <w:rFonts w:asciiTheme="minorHAnsi" w:hAnsiTheme="minorHAnsi"/>
         </w:rPr>
         <w:t xml:space="preserve"> 1g).</w:t>
-      </w:r>
-      <w:r>
-        <w:rPr>
-          <w:rFonts w:asciiTheme="minorHAnsi" w:hAnsiTheme="minorHAnsi"/>
-        </w:rPr>
-        <w:t xml:space="preserve"> [I </w:t>
-      </w:r>
-      <w:proofErr w:type="spellStart"/>
-      <w:r>
-        <w:rPr>
-          <w:rFonts w:asciiTheme="minorHAnsi" w:hAnsiTheme="minorHAnsi"/>
-        </w:rPr>
-        <w:t>overlayed</w:t>
-      </w:r>
-      <w:proofErr w:type="spellEnd"/>
-      <w:r>
-        <w:rPr>
-          <w:rFonts w:asciiTheme="minorHAnsi" w:hAnsiTheme="minorHAnsi"/>
-        </w:rPr>
-        <w:t xml:space="preserve"> them with friction but it’s too hard to tell the difference from 1g because it’s too zoomed out. I might add a zoomed in view at the bottom]</w:t>
       </w:r>
     </w:p>
     <w:p>
@@ -6801,21 +6703,52 @@
           <w:highlight w:val="yellow"/>
         </w:rPr>
       </w:pPr>
-      <w:proofErr w:type="gramStart"/>
       <w:r>
         <w:rPr>
           <w:rFonts w:asciiTheme="minorHAnsi" w:hAnsiTheme="minorHAnsi"/>
           <w:highlight w:val="yellow"/>
         </w:rPr>
-        <w:t>comment</w:t>
+        <w:t>comment on similarity and discrepancy.</w:t>
       </w:r>
-      <w:proofErr w:type="gramEnd"/>
+    </w:p>
+    <w:p>
+      <w:pPr>
+        <w:pStyle w:val="ListParagraph"/>
+        <w:numPr>
+          <w:ilvl w:val="0"/>
+          <w:numId w:val="1"/>
+        </w:numPr>
+        <w:rPr>
+          <w:rFonts w:asciiTheme="minorHAnsi" w:hAnsiTheme="minorHAnsi"/>
+          <w:highlight w:val="yellow"/>
+        </w:rPr>
+      </w:pPr>
       <w:r>
         <w:rPr>
           <w:rFonts w:asciiTheme="minorHAnsi" w:hAnsiTheme="minorHAnsi"/>
           <w:highlight w:val="yellow"/>
         </w:rPr>
-        <w:t xml:space="preserve"> on similarity and discrepancy.</w:t>
+        <w:t xml:space="preserve">The tracking error varies between 0.7 and -0.4. There is still around 0.2mm of tracking error during periods of constant velocity or position. </w:t>
+      </w:r>
+    </w:p>
+    <w:p>
+      <w:pPr>
+        <w:pStyle w:val="ListParagraph"/>
+        <w:numPr>
+          <w:ilvl w:val="0"/>
+          <w:numId w:val="1"/>
+        </w:numPr>
+        <w:rPr>
+          <w:rFonts w:asciiTheme="minorHAnsi" w:hAnsiTheme="minorHAnsi"/>
+          <w:highlight w:val="yellow"/>
+        </w:rPr>
+      </w:pPr>
+      <w:r>
+        <w:rPr>
+          <w:rFonts w:asciiTheme="minorHAnsi" w:hAnsiTheme="minorHAnsi"/>
+          <w:highlight w:val="yellow"/>
+        </w:rPr>
+        <w:t xml:space="preserve">During constant velocity, the tracking error is at a constant 0.6mm for positive change in position and -0.4mm for negative change in position. </w:t>
       </w:r>
     </w:p>
     <w:p>
@@ -6853,7 +6786,7 @@
               </w:rPr>
               <w:lastRenderedPageBreak/>
               <w:drawing>
-                <wp:inline distT="0" distB="0" distL="0" distR="0">
+                <wp:inline distT="0" distB="0" distL="0" distR="0" wp14:anchorId="7EFB5C1B" wp14:editId="0C097EC2">
                   <wp:extent cx="5334000" cy="4000500"/>
                   <wp:effectExtent l="0" t="0" r="0" b="0"/>
                   <wp:docPr id="2" name="Picture 2" descr="C:\Users\Wanming\Dropbox\3B\mte360\lab2\lab2_q2e\lab2e_plot.png"/>
@@ -6958,7 +6891,7 @@
           <w:lang w:eastAsia="en-CA"/>
         </w:rPr>
         <w:drawing>
-          <wp:inline distT="0" distB="0" distL="0" distR="0" wp14:anchorId="5453AF90" wp14:editId="2983134A">
+          <wp:inline distT="0" distB="0" distL="0" distR="0" wp14:anchorId="63509132" wp14:editId="24DF1843">
             <wp:extent cx="3799789" cy="1678675"/>
             <wp:effectExtent l="19050" t="0" r="0" b="0"/>
             <wp:docPr id="6" name="Picture 6"/>
@@ -7273,7 +7206,6 @@
           <w:szCs w:val="22"/>
         </w:rPr>
       </w:pPr>
-      <w:proofErr w:type="gramStart"/>
       <w:r>
         <w:rPr>
           <w:rFonts w:asciiTheme="minorHAnsi" w:eastAsiaTheme="minorEastAsia" w:hAnsiTheme="minorHAnsi"/>
@@ -7282,7 +7214,6 @@
         </w:rPr>
         <w:t>and</w:t>
       </w:r>
-      <w:proofErr w:type="gramEnd"/>
       <w:r>
         <w:rPr>
           <w:rFonts w:asciiTheme="minorHAnsi" w:eastAsiaTheme="minorEastAsia" w:hAnsiTheme="minorHAnsi"/>
@@ -7444,23 +7375,13 @@
           <w:rFonts w:asciiTheme="minorHAnsi" w:hAnsiTheme="minorHAnsi"/>
         </w:rPr>
       </w:pPr>
-      <w:proofErr w:type="gramStart"/>
       <w:r>
         <w:rPr>
           <w:rFonts w:asciiTheme="minorHAnsi" w:hAnsiTheme="minorHAnsi"/>
           <w:sz w:val="22"/>
           <w:szCs w:val="22"/>
         </w:rPr>
-        <w:t>by</w:t>
-      </w:r>
-      <w:proofErr w:type="gramEnd"/>
-      <w:r>
-        <w:rPr>
-          <w:rFonts w:asciiTheme="minorHAnsi" w:hAnsiTheme="minorHAnsi"/>
-          <w:sz w:val="22"/>
-          <w:szCs w:val="22"/>
-        </w:rPr>
-        <w:t xml:space="preserve"> inspection</w:t>
+        <w:t>by inspection</w:t>
       </w:r>
       <w:r>
         <w:rPr>
@@ -11423,24 +11344,7 @@
           <w:szCs w:val="22"/>
         </w:rPr>
         <w:tab/>
-      </w:r>
-      <w:proofErr w:type="spellStart"/>
-      <w:r>
-        <w:rPr>
-          <w:rFonts w:asciiTheme="minorHAnsi" w:hAnsiTheme="minorHAnsi"/>
-          <w:sz w:val="22"/>
-          <w:szCs w:val="22"/>
-        </w:rPr>
-        <w:t>Routh’s</w:t>
-      </w:r>
-      <w:proofErr w:type="spellEnd"/>
-      <w:r>
-        <w:rPr>
-          <w:rFonts w:asciiTheme="minorHAnsi" w:hAnsiTheme="minorHAnsi"/>
-          <w:sz w:val="22"/>
-          <w:szCs w:val="22"/>
-        </w:rPr>
-        <w:t xml:space="preserve"> Stability Criterion for </w:t>
+        <w:t xml:space="preserve">Routh’s Stability Criterion for </w:t>
       </w:r>
       <m:oMath>
         <m:sSup>
@@ -13724,23 +13628,13 @@
           <m:t>=0.0402</m:t>
         </m:r>
       </m:oMath>
-      <w:proofErr w:type="gramStart"/>
       <w:r>
         <w:rPr>
           <w:rFonts w:asciiTheme="minorHAnsi" w:eastAsiaTheme="minorEastAsia" w:hAnsiTheme="minorHAnsi"/>
           <w:sz w:val="22"/>
           <w:szCs w:val="22"/>
         </w:rPr>
-        <w:t>,</w:t>
-      </w:r>
-      <w:proofErr w:type="gramEnd"/>
-      <w:r>
-        <w:rPr>
-          <w:rFonts w:asciiTheme="minorHAnsi" w:eastAsiaTheme="minorEastAsia" w:hAnsiTheme="minorHAnsi"/>
-          <w:sz w:val="22"/>
-          <w:szCs w:val="22"/>
-        </w:rPr>
-        <w:t xml:space="preserve"> </w:t>
+        <w:t xml:space="preserve">, </w:t>
       </w:r>
       <m:oMath>
         <m:sSub>
@@ -13799,25 +13693,7 @@
           <w:sz w:val="22"/>
           <w:szCs w:val="22"/>
         </w:rPr>
-        <w:t xml:space="preserve">Solving for upper bound of </w:t>
-      </w:r>
-      <w:proofErr w:type="spellStart"/>
-      <w:r>
-        <w:rPr>
-          <w:rFonts w:asciiTheme="minorHAnsi" w:eastAsiaTheme="minorEastAsia" w:hAnsiTheme="minorHAnsi"/>
-          <w:sz w:val="22"/>
-          <w:szCs w:val="22"/>
-        </w:rPr>
-        <w:t>ki</w:t>
-      </w:r>
-      <w:proofErr w:type="spellEnd"/>
-      <w:r>
-        <w:rPr>
-          <w:rFonts w:asciiTheme="minorHAnsi" w:eastAsiaTheme="minorEastAsia" w:hAnsiTheme="minorHAnsi"/>
-          <w:sz w:val="22"/>
-          <w:szCs w:val="22"/>
-        </w:rPr>
-        <w:t>:</w:t>
+        <w:t>Solving for upper bound of ki:</w:t>
       </w:r>
     </w:p>
     <w:p>
@@ -14436,54 +14312,116 @@
       <w:pPr>
         <w:rPr>
           <w:rFonts w:asciiTheme="minorHAnsi" w:hAnsiTheme="minorHAnsi"/>
-          <w:highlight w:val="red"/>
+          <w:highlight w:val="yellow"/>
         </w:rPr>
       </w:pPr>
       <w:r>
         <w:rPr>
           <w:rFonts w:asciiTheme="minorHAnsi" w:hAnsiTheme="minorHAnsi"/>
+          <w:highlight w:val="yellow"/>
         </w:rPr>
         <w:t xml:space="preserve">3 e) How error changes as you modify K? </w:t>
       </w:r>
-      <w:proofErr w:type="gramStart"/>
       <w:r>
         <w:rPr>
           <w:rFonts w:asciiTheme="minorHAnsi" w:hAnsiTheme="minorHAnsi"/>
-        </w:rPr>
-        <w:t>show</w:t>
-      </w:r>
-      <w:proofErr w:type="gramEnd"/>
-      <w:r>
-        <w:rPr>
-          <w:rFonts w:asciiTheme="minorHAnsi" w:hAnsiTheme="minorHAnsi"/>
-        </w:rPr>
-        <w:t xml:space="preserve"> in graph</w:t>
+          <w:highlight w:val="yellow"/>
+        </w:rPr>
+        <w:t>show in graph</w:t>
       </w:r>
       <w:r>
         <w:rPr>
           <w:rFonts w:asciiTheme="minorHAnsi" w:hAnsiTheme="minorHAnsi"/>
+          <w:highlight w:val="yellow"/>
         </w:rPr>
         <w:t>s</w:t>
       </w:r>
       <w:r>
         <w:rPr>
           <w:rFonts w:asciiTheme="minorHAnsi" w:hAnsiTheme="minorHAnsi"/>
-        </w:rPr>
-        <w:t xml:space="preserve"> similar to part 1g (use 3 diff cases for </w:t>
+          <w:highlight w:val="yellow"/>
+        </w:rPr>
+        <w:t xml:space="preserve"> similar to part 1g (use 3 diff cases for kp)</w:t>
       </w:r>
-      <w:proofErr w:type="spellStart"/>
+    </w:p>
+    <w:p>
+      <w:pPr>
+        <w:pStyle w:val="ListParagraph"/>
+        <w:numPr>
+          <w:ilvl w:val="0"/>
+          <w:numId w:val="1"/>
+        </w:numPr>
+        <w:rPr>
+          <w:rFonts w:asciiTheme="minorHAnsi" w:hAnsiTheme="minorHAnsi"/>
+          <w:highlight w:val="yellow"/>
+        </w:rPr>
+      </w:pPr>
       <w:r>
         <w:rPr>
           <w:rFonts w:asciiTheme="minorHAnsi" w:hAnsiTheme="minorHAnsi"/>
-        </w:rPr>
-        <w:t>kp</w:t>
+          <w:highlight w:val="yellow"/>
+        </w:rPr>
+        <w:t>As the value of Ki increases, the average value of tracking error decreases, and the frequency at which tracking error changes from positive to negative increases.</w:t>
       </w:r>
-      <w:proofErr w:type="spellEnd"/>
+    </w:p>
+    <w:p>
+      <w:pPr>
+        <w:pStyle w:val="ListParagraph"/>
+        <w:numPr>
+          <w:ilvl w:val="0"/>
+          <w:numId w:val="1"/>
+        </w:numPr>
+        <w:rPr>
+          <w:rFonts w:asciiTheme="minorHAnsi" w:hAnsiTheme="minorHAnsi"/>
+          <w:highlight w:val="yellow"/>
+        </w:rPr>
+      </w:pPr>
       <w:r>
         <w:rPr>
           <w:rFonts w:asciiTheme="minorHAnsi" w:hAnsiTheme="minorHAnsi"/>
-        </w:rPr>
-        <w:t>)</w:t>
+          <w:highlight w:val="yellow"/>
+        </w:rPr>
+        <w:t>The frequency at which the system attempts to make corrections increases as Ki increases.</w:t>
+      </w:r>
+    </w:p>
+    <w:p>
+      <w:pPr>
+        <w:pStyle w:val="ListParagraph"/>
+        <w:numPr>
+          <w:ilvl w:val="0"/>
+          <w:numId w:val="1"/>
+        </w:numPr>
+        <w:rPr>
+          <w:rFonts w:asciiTheme="minorHAnsi" w:hAnsiTheme="minorHAnsi"/>
+          <w:highlight w:val="yellow"/>
+        </w:rPr>
+      </w:pPr>
+      <w:r>
+        <w:rPr>
+          <w:rFonts w:asciiTheme="minorHAnsi" w:hAnsiTheme="minorHAnsi"/>
+          <w:highlight w:val="yellow"/>
+        </w:rPr>
+        <w:t>If Ki &gt; 118, as predicted by the Routh’s stability criterion in 3c, the system becomes unstable (after 1.25s for Ki = 150).</w:t>
+      </w:r>
+    </w:p>
+    <w:p>
+      <w:pPr>
+        <w:pStyle w:val="ListParagraph"/>
+        <w:numPr>
+          <w:ilvl w:val="0"/>
+          <w:numId w:val="1"/>
+        </w:numPr>
+        <w:rPr>
+          <w:rFonts w:asciiTheme="minorHAnsi" w:hAnsiTheme="minorHAnsi"/>
+          <w:highlight w:val="yellow"/>
+        </w:rPr>
+      </w:pPr>
+      <w:r>
+        <w:rPr>
+          <w:rFonts w:asciiTheme="minorHAnsi" w:hAnsiTheme="minorHAnsi"/>
+          <w:highlight w:val="yellow"/>
+        </w:rPr>
+        <w:t>If Ki &lt; 0, the tracking error will increase to infinity.</w:t>
       </w:r>
     </w:p>
     <w:tbl>
@@ -14517,8 +14455,8 @@
                 <w:szCs w:val="22"/>
               </w:rPr>
               <w:lastRenderedPageBreak/>
-              <w:pict>
-                <v:shape id="_x0000_i1031" type="#_x0000_t75" style="width:420.75pt;height:315pt">
+              <w:pict w14:anchorId="1DB287CD">
+                <v:shape id="_x0000_i1028" type="#_x0000_t75" style="width:420.75pt;height:315pt">
                   <v:imagedata r:id="rId15" o:title="ki-10"/>
                 </v:shape>
               </w:pict>
@@ -14547,8 +14485,8 @@
                 <w:sz w:val="22"/>
                 <w:szCs w:val="22"/>
               </w:rPr>
-              <w:pict>
-                <v:shape id="_x0000_i1027" type="#_x0000_t75" style="width:420pt;height:315pt">
+              <w:pict w14:anchorId="6510858F">
+                <v:shape id="_x0000_i1029" type="#_x0000_t75" style="width:420pt;height:315pt">
                   <v:imagedata r:id="rId16" o:title="ki40"/>
                 </v:shape>
               </w:pict>
@@ -14578,8 +14516,8 @@
                 <w:szCs w:val="22"/>
               </w:rPr>
               <w:lastRenderedPageBreak/>
-              <w:pict>
-                <v:shape id="_x0000_i1028" type="#_x0000_t75" style="width:420pt;height:315pt">
+              <w:pict w14:anchorId="45E0A0BB">
+                <v:shape id="_x0000_i1030" type="#_x0000_t75" style="width:420pt;height:315pt">
                   <v:imagedata r:id="rId17" o:title="ki150"/>
                 </v:shape>
               </w:pict>
@@ -14607,6 +14545,283 @@
           <w:rFonts w:asciiTheme="minorHAnsi" w:hAnsiTheme="minorHAnsi"/>
         </w:rPr>
         <w:t>3 f) Show simulation and experimental results, plot similar to 1g.</w:t>
+      </w:r>
+      <w:r>
+        <w:rPr>
+          <w:rFonts w:asciiTheme="minorHAnsi" w:hAnsiTheme="minorHAnsi"/>
+        </w:rPr>
+        <w:t xml:space="preserve"> </w:t>
+      </w:r>
+    </w:p>
+    <w:p>
+      <w:pPr>
+        <w:ind w:left="2160" w:hanging="2160"/>
+        <w:rPr>
+          <w:rFonts w:asciiTheme="minorHAnsi" w:hAnsiTheme="minorHAnsi"/>
+        </w:rPr>
+      </w:pPr>
+      <w:r>
+        <w:rPr>
+          <w:rFonts w:asciiTheme="minorHAnsi" w:hAnsiTheme="minorHAnsi"/>
+        </w:rPr>
+        <w:t xml:space="preserve">From Routh’s Stability criterion in 3c, </w:t>
+      </w:r>
+      <m:oMath>
+        <m:r>
+          <w:rPr>
+            <w:rFonts w:ascii="Cambria Math" w:eastAsiaTheme="minorEastAsia" w:hAnsi="Cambria Math" w:cs="Times New Roman"/>
+            <w:spacing w:val="10"/>
+          </w:rPr>
+          <w:br/>
+        </m:r>
+      </m:oMath>
+      <m:oMathPara>
+        <m:oMath>
+          <m:sSub>
+            <m:sSubPr>
+              <m:ctrlPr>
+                <w:rPr>
+                  <w:rFonts w:ascii="Cambria Math" w:hAnsi="Cambria Math"/>
+                  <w:i/>
+                </w:rPr>
+              </m:ctrlPr>
+            </m:sSubPr>
+            <m:e>
+              <m:r>
+                <w:rPr>
+                  <w:rFonts w:ascii="Cambria Math" w:hAnsi="Cambria Math"/>
+                </w:rPr>
+                <m:t>K</m:t>
+              </m:r>
+            </m:e>
+            <m:sub>
+              <m:r>
+                <w:rPr>
+                  <w:rFonts w:ascii="Cambria Math" w:hAnsi="Cambria Math"/>
+                </w:rPr>
+                <m:t>imax</m:t>
+              </m:r>
+            </m:sub>
+          </m:sSub>
+          <m:r>
+            <w:rPr>
+              <w:rFonts w:ascii="Cambria Math" w:hAnsi="Cambria Math"/>
+            </w:rPr>
+            <m:t>&lt; 118.1619</m:t>
+          </m:r>
+        </m:oMath>
+      </m:oMathPara>
+    </w:p>
+    <w:p>
+      <w:pPr>
+        <w:ind w:left="2160" w:hanging="2160"/>
+        <w:rPr>
+          <w:rFonts w:asciiTheme="minorHAnsi" w:hAnsiTheme="minorHAnsi"/>
+        </w:rPr>
+      </w:pPr>
+      <w:r>
+        <w:rPr>
+          <w:rFonts w:asciiTheme="minorHAnsi" w:hAnsiTheme="minorHAnsi"/>
+        </w:rPr>
+        <w:t xml:space="preserve">Using a safety factor of 3, </w:t>
+      </w:r>
+      <m:oMath>
+        <m:r>
+          <w:rPr>
+            <w:rFonts w:ascii="Cambria Math" w:hAnsi="Cambria Math"/>
+          </w:rPr>
+          <w:br/>
+        </m:r>
+      </m:oMath>
+      <m:oMathPara>
+        <m:oMath>
+          <m:sSub>
+            <m:sSubPr>
+              <m:ctrlPr>
+                <w:rPr>
+                  <w:rFonts w:ascii="Cambria Math" w:hAnsi="Cambria Math"/>
+                  <w:i/>
+                </w:rPr>
+              </m:ctrlPr>
+            </m:sSubPr>
+            <m:e>
+              <m:r>
+                <w:rPr>
+                  <w:rFonts w:ascii="Cambria Math" w:hAnsi="Cambria Math"/>
+                </w:rPr>
+                <m:t>K</m:t>
+              </m:r>
+            </m:e>
+            <m:sub>
+              <m:r>
+                <w:rPr>
+                  <w:rFonts w:ascii="Cambria Math" w:hAnsi="Cambria Math"/>
+                </w:rPr>
+                <m:t>i</m:t>
+              </m:r>
+            </m:sub>
+          </m:sSub>
+          <m:r>
+            <w:rPr>
+              <w:rFonts w:ascii="Cambria Math" w:hAnsi="Cambria Math"/>
+            </w:rPr>
+            <m:t>=</m:t>
+          </m:r>
+          <m:f>
+            <m:fPr>
+              <m:ctrlPr>
+                <w:rPr>
+                  <w:rFonts w:ascii="Cambria Math" w:hAnsi="Cambria Math"/>
+                  <w:i/>
+                </w:rPr>
+              </m:ctrlPr>
+            </m:fPr>
+            <m:num>
+              <m:sSub>
+                <m:sSubPr>
+                  <m:ctrlPr>
+                    <w:rPr>
+                      <w:rFonts w:ascii="Cambria Math" w:hAnsi="Cambria Math"/>
+                      <w:i/>
+                    </w:rPr>
+                  </m:ctrlPr>
+                </m:sSubPr>
+                <m:e>
+                  <m:r>
+                    <w:rPr>
+                      <w:rFonts w:ascii="Cambria Math" w:hAnsi="Cambria Math"/>
+                    </w:rPr>
+                    <m:t>K</m:t>
+                  </m:r>
+                </m:e>
+                <m:sub>
+                  <m:r>
+                    <w:rPr>
+                      <w:rFonts w:ascii="Cambria Math" w:hAnsi="Cambria Math"/>
+                    </w:rPr>
+                    <m:t>imax</m:t>
+                  </m:r>
+                </m:sub>
+              </m:sSub>
+            </m:num>
+            <m:den>
+              <m:r>
+                <w:rPr>
+                  <w:rFonts w:ascii="Cambria Math" w:hAnsi="Cambria Math"/>
+                </w:rPr>
+                <m:t>3</m:t>
+              </m:r>
+            </m:den>
+          </m:f>
+          <m:r>
+            <w:rPr>
+              <w:rFonts w:ascii="Cambria Math" w:hAnsi="Cambria Math"/>
+            </w:rPr>
+            <m:t>=</m:t>
+          </m:r>
+          <m:f>
+            <m:fPr>
+              <m:ctrlPr>
+                <w:rPr>
+                  <w:rFonts w:ascii="Cambria Math" w:hAnsi="Cambria Math"/>
+                  <w:i/>
+                </w:rPr>
+              </m:ctrlPr>
+            </m:fPr>
+            <m:num>
+              <m:r>
+                <w:rPr>
+                  <w:rFonts w:ascii="Cambria Math" w:hAnsi="Cambria Math"/>
+                </w:rPr>
+                <m:t>118.1619</m:t>
+              </m:r>
+            </m:num>
+            <m:den>
+              <m:r>
+                <w:rPr>
+                  <w:rFonts w:ascii="Cambria Math" w:hAnsi="Cambria Math"/>
+                </w:rPr>
+                <m:t>3</m:t>
+              </m:r>
+            </m:den>
+          </m:f>
+          <m:r>
+            <w:rPr>
+              <w:rFonts w:ascii="Cambria Math" w:hAnsi="Cambria Math"/>
+            </w:rPr>
+            <m:t>=39.39</m:t>
+          </m:r>
+        </m:oMath>
+      </m:oMathPara>
+    </w:p>
+    <w:p>
+      <w:pPr>
+        <w:ind w:left="2160" w:hanging="2160"/>
+        <w:rPr>
+          <w:rFonts w:asciiTheme="minorHAnsi" w:hAnsiTheme="minorHAnsi"/>
+        </w:rPr>
+      </w:pPr>
+      <w:r>
+        <w:rPr>
+          <w:rFonts w:asciiTheme="minorHAnsi" w:hAnsiTheme="minorHAnsi"/>
+        </w:rPr>
+        <w:t>Using this Ki value, the experimental and simulated results are shown below.</w:t>
+      </w:r>
+    </w:p>
+    <w:p>
+      <w:pPr>
+        <w:ind w:left="2160" w:hanging="2160"/>
+        <w:rPr>
+          <w:rFonts w:asciiTheme="minorHAnsi" w:hAnsiTheme="minorHAnsi"/>
+          <w:highlight w:val="yellow"/>
+        </w:rPr>
+      </w:pPr>
+      <w:r>
+        <w:rPr>
+          <w:rFonts w:asciiTheme="minorHAnsi" w:hAnsiTheme="minorHAnsi"/>
+          <w:highlight w:val="yellow"/>
+        </w:rPr>
+        <w:t>Similarities and differences?</w:t>
+      </w:r>
+    </w:p>
+    <w:p>
+      <w:pPr>
+        <w:pStyle w:val="ListParagraph"/>
+        <w:numPr>
+          <w:ilvl w:val="0"/>
+          <w:numId w:val="1"/>
+        </w:numPr>
+        <w:rPr>
+          <w:rFonts w:asciiTheme="minorHAnsi" w:hAnsiTheme="minorHAnsi"/>
+          <w:highlight w:val="yellow"/>
+        </w:rPr>
+      </w:pPr>
+      <w:r>
+        <w:rPr>
+          <w:rFonts w:asciiTheme="minorHAnsi" w:hAnsiTheme="minorHAnsi"/>
+          <w:highlight w:val="yellow"/>
+        </w:rPr>
+        <w:t>During periods of constant velocity and periods of constant position, the tracking error is around 0 mm.</w:t>
+      </w:r>
+    </w:p>
+    <w:p>
+      <w:pPr>
+        <w:pStyle w:val="ListParagraph"/>
+        <w:numPr>
+          <w:ilvl w:val="0"/>
+          <w:numId w:val="1"/>
+        </w:numPr>
+        <w:rPr>
+          <w:rFonts w:asciiTheme="minorHAnsi" w:hAnsiTheme="minorHAnsi"/>
+          <w:highlight w:val="yellow"/>
+        </w:rPr>
+      </w:pPr>
+      <w:r>
+        <w:rPr>
+          <w:rFonts w:asciiTheme="minorHAnsi" w:hAnsiTheme="minorHAnsi"/>
+          <w:highlight w:val="yellow"/>
+        </w:rPr>
+        <w:t xml:space="preserve">The tracking error is highest (0.4mm) when moving forward from rest at position 0. </w:t>
       </w:r>
     </w:p>
     <w:tbl>
@@ -14638,8 +14853,8 @@
                 <w:szCs w:val="22"/>
               </w:rPr>
               <w:lastRenderedPageBreak/>
-              <w:pict>
-                <v:shape id="_x0000_i1029" type="#_x0000_t75" style="width:420pt;height:315pt">
+              <w:pict w14:anchorId="55830158">
+                <v:shape id="_x0000_i1031" type="#_x0000_t75" style="width:420pt;height:315pt">
                   <v:imagedata r:id="rId18" o:title="lab2_q3f_plot"/>
                 </v:shape>
               </w:pict>
@@ -14665,21 +14880,7 @@
         <w:rPr>
           <w:rFonts w:asciiTheme="minorHAnsi" w:hAnsiTheme="minorHAnsi"/>
         </w:rPr>
-        <w:t xml:space="preserve">3 g) overlay experimental from parts 1f and 3f. </w:t>
-      </w:r>
-      <w:proofErr w:type="gramStart"/>
-      <w:r>
-        <w:rPr>
-          <w:rFonts w:asciiTheme="minorHAnsi" w:hAnsiTheme="minorHAnsi"/>
-        </w:rPr>
-        <w:t>comment</w:t>
-      </w:r>
-      <w:proofErr w:type="gramEnd"/>
-      <w:r>
-        <w:rPr>
-          <w:rFonts w:asciiTheme="minorHAnsi" w:hAnsiTheme="minorHAnsi"/>
-        </w:rPr>
-        <w:t xml:space="preserve"> on contribution of integral action.</w:t>
+        <w:t>3 g) overlay experimental from parts 1f and 3f. comment on contribution of integral action.</w:t>
       </w:r>
     </w:p>
     <w:tbl>
@@ -14710,7 +14911,7 @@
               </w:rPr>
               <w:lastRenderedPageBreak/>
               <w:drawing>
-                <wp:inline distT="0" distB="0" distL="0" distR="0" wp14:anchorId="0B07ADFE" wp14:editId="40AAA584">
+                <wp:inline distT="0" distB="0" distL="0" distR="0" wp14:anchorId="1DD77DE3" wp14:editId="6F053D09">
                   <wp:extent cx="5334000" cy="4000500"/>
                   <wp:effectExtent l="0" t="0" r="0" b="0"/>
                   <wp:docPr id="11" name="Picture 11" descr="C:\Users\Wanming\AppData\Local\Microsoft\Windows\INetCache\Content.Word\lab2_q3g_plot.png"/>
@@ -14793,6 +14994,46 @@
       <w:pPr>
         <w:pStyle w:val="ListParagraph"/>
         <w:numPr>
+          <w:ilvl w:val="1"/>
+          <w:numId w:val="1"/>
+        </w:numPr>
+        <w:rPr>
+          <w:rFonts w:asciiTheme="minorHAnsi" w:hAnsiTheme="minorHAnsi"/>
+          <w:highlight w:val="yellow"/>
+        </w:rPr>
+      </w:pPr>
+      <w:r>
+        <w:rPr>
+          <w:rFonts w:asciiTheme="minorHAnsi" w:hAnsiTheme="minorHAnsi"/>
+          <w:highlight w:val="yellow"/>
+        </w:rPr>
+        <w:t>Integral control provides better tracking as the average value of tracking error is lower</w:t>
+      </w:r>
+    </w:p>
+    <w:p>
+      <w:pPr>
+        <w:pStyle w:val="ListParagraph"/>
+        <w:numPr>
+          <w:ilvl w:val="1"/>
+          <w:numId w:val="1"/>
+        </w:numPr>
+        <w:rPr>
+          <w:rFonts w:asciiTheme="minorHAnsi" w:hAnsiTheme="minorHAnsi"/>
+          <w:highlight w:val="yellow"/>
+        </w:rPr>
+      </w:pPr>
+      <w:r>
+        <w:rPr>
+          <w:rFonts w:asciiTheme="minorHAnsi" w:hAnsiTheme="minorHAnsi"/>
+          <w:highlight w:val="yellow"/>
+        </w:rPr>
+        <w:t>It also provides better disturbance rejection as evidenced by 0 tracking error at periods of constant position compared to around 0.1mm for the PD controller.</w:t>
+      </w:r>
+    </w:p>
+    <w:p>
+      <w:pPr>
+        <w:pStyle w:val="ListParagraph"/>
+        <w:numPr>
           <w:ilvl w:val="0"/>
           <w:numId w:val="1"/>
         </w:numPr>
@@ -14807,6 +15048,26 @@
           <w:highlight w:val="yellow"/>
         </w:rPr>
         <w:t>What are the limitations</w:t>
+      </w:r>
+    </w:p>
+    <w:p>
+      <w:pPr>
+        <w:pStyle w:val="ListParagraph"/>
+        <w:numPr>
+          <w:ilvl w:val="1"/>
+          <w:numId w:val="1"/>
+        </w:numPr>
+        <w:rPr>
+          <w:rFonts w:asciiTheme="minorHAnsi" w:hAnsiTheme="minorHAnsi"/>
+          <w:highlight w:val="yellow"/>
+        </w:rPr>
+      </w:pPr>
+      <w:r>
+        <w:rPr>
+          <w:rFonts w:asciiTheme="minorHAnsi" w:hAnsiTheme="minorHAnsi"/>
+          <w:highlight w:val="yellow"/>
+        </w:rPr>
+        <w:t>At certain values of Ki, the system will be unstable…?</w:t>
       </w:r>
     </w:p>
     <w:p>
@@ -14870,7 +15131,7 @@
               </w:rPr>
               <w:lastRenderedPageBreak/>
               <w:drawing>
-                <wp:inline distT="0" distB="0" distL="0" distR="0">
+                <wp:inline distT="0" distB="0" distL="0" distR="0" wp14:anchorId="37037EBA" wp14:editId="1C21742C">
                   <wp:extent cx="5334000" cy="4000500"/>
                   <wp:effectExtent l="0" t="0" r="0" b="0"/>
                   <wp:docPr id="3" name="Picture 3" descr="C:\Users\Wanming\Dropbox\3B\mte360\lab2\New folder\lab2_3h_plot.png"/>
@@ -14938,39 +15199,31 @@
         </w:numPr>
         <w:rPr>
           <w:rFonts w:asciiTheme="minorHAnsi" w:hAnsiTheme="minorHAnsi"/>
+          <w:highlight w:val="red"/>
         </w:rPr>
       </w:pPr>
       <w:r>
         <w:rPr>
           <w:rFonts w:asciiTheme="minorHAnsi" w:hAnsiTheme="minorHAnsi"/>
-        </w:rPr>
-        <w:t xml:space="preserve">Comment on pole and zero locations (refer to natural </w:t>
-      </w:r>
-      <w:proofErr w:type="spellStart"/>
-      <w:r>
-        <w:rPr>
-          <w:rFonts w:asciiTheme="minorHAnsi" w:hAnsiTheme="minorHAnsi"/>
-        </w:rPr>
-        <w:t>freq</w:t>
-      </w:r>
-      <w:proofErr w:type="spellEnd"/>
-      <w:r>
-        <w:rPr>
-          <w:rFonts w:asciiTheme="minorHAnsi" w:hAnsiTheme="minorHAnsi"/>
-        </w:rPr>
-        <w:t xml:space="preserve"> and da</w:t>
-      </w:r>
-      <w:bookmarkStart w:id="0" w:name="_GoBack"/>
-      <w:bookmarkEnd w:id="0"/>
-      <w:r>
-        <w:rPr>
-          <w:rFonts w:asciiTheme="minorHAnsi" w:hAnsiTheme="minorHAnsi"/>
-        </w:rPr>
-        <w:t>mping ratio values)</w:t>
+          <w:highlight w:val="red"/>
+        </w:rPr>
+        <w:t>Comment on pole and zero locations (refer to natural freq and damping ratio values)</w:t>
       </w:r>
     </w:p>
     <w:p>
       <w:pPr>
+        <w:pStyle w:val="ListParagraph"/>
+        <w:numPr>
+          <w:ilvl w:val="1"/>
+          <w:numId w:val="1"/>
+        </w:numPr>
+        <w:rPr>
+          <w:rFonts w:asciiTheme="minorHAnsi" w:hAnsiTheme="minorHAnsi"/>
+        </w:rPr>
+      </w:pPr>
+    </w:p>
+    <w:p>
+      <w:pPr>
         <w:rPr>
           <w:rFonts w:asciiTheme="minorHAnsi" w:hAnsiTheme="minorHAnsi"/>
         </w:rPr>
@@ -14979,35 +15232,7 @@
         <w:rPr>
           <w:rFonts w:asciiTheme="minorHAnsi" w:hAnsiTheme="minorHAnsi"/>
         </w:rPr>
-        <w:t xml:space="preserve">By referring to the plot and using </w:t>
-      </w:r>
-      <w:proofErr w:type="spellStart"/>
-      <w:r>
-        <w:rPr>
-          <w:rFonts w:asciiTheme="minorHAnsi" w:hAnsiTheme="minorHAnsi"/>
-        </w:rPr>
-        <w:t>Matlab</w:t>
-      </w:r>
-      <w:proofErr w:type="spellEnd"/>
-      <w:r>
-        <w:rPr>
-          <w:rFonts w:asciiTheme="minorHAnsi" w:hAnsiTheme="minorHAnsi"/>
-        </w:rPr>
-        <w:t xml:space="preserve"> functions: </w:t>
-      </w:r>
-      <w:proofErr w:type="gramStart"/>
-      <w:r>
-        <w:rPr>
-          <w:rFonts w:asciiTheme="minorHAnsi" w:hAnsiTheme="minorHAnsi"/>
-        </w:rPr>
-        <w:t>damp(</w:t>
-      </w:r>
-      <w:proofErr w:type="gramEnd"/>
-      <w:r>
-        <w:rPr>
-          <w:rFonts w:asciiTheme="minorHAnsi" w:hAnsiTheme="minorHAnsi"/>
-        </w:rPr>
-        <w:t>) and zero(), the natural frequencies, damping ratios, poles and zeroes were found to be the following:</w:t>
+        <w:t>By referring to the plot and using Matlab functions: damp() and zero(), the natural frequencies, damping ratios, poles and zeroes were found to be the following:</w:t>
       </w:r>
     </w:p>
     <w:tbl>
@@ -15057,7 +15282,6 @@
                 <w:i/>
               </w:rPr>
             </w:pPr>
-            <w:proofErr w:type="spellStart"/>
             <w:r>
               <w:rPr>
                 <w:i/>
@@ -15065,7 +15289,6 @@
               </w:rPr>
               <w:t>Freq</w:t>
             </w:r>
-            <w:proofErr w:type="spellEnd"/>
           </w:p>
         </w:tc>
         <w:tc>
@@ -15234,7 +15457,6 @@
                 <w:i/>
               </w:rPr>
             </w:pPr>
-            <w:proofErr w:type="spellStart"/>
             <w:r>
               <w:rPr>
                 <w:i/>
@@ -15242,7 +15464,6 @@
               </w:rPr>
               <w:t>Freq</w:t>
             </w:r>
-            <w:proofErr w:type="spellEnd"/>
           </w:p>
         </w:tc>
         <w:tc>
@@ -15279,14 +15500,7 @@
                 <w:i/>
                 <w:caps w:val="0"/>
               </w:rPr>
-              <w:t>Pole</w:t>
-            </w:r>
-            <w:r>
-              <w:rPr>
-                <w:i/>
-                <w:caps w:val="0"/>
-              </w:rPr>
-              <w:t>s</w:t>
+              <w:t>Poles</w:t>
             </w:r>
           </w:p>
         </w:tc>
@@ -15545,23 +15759,25 @@
         </w:numPr>
         <w:rPr>
           <w:rFonts w:asciiTheme="minorHAnsi" w:hAnsiTheme="minorHAnsi"/>
-          <w:highlight w:val="yellow"/>
+          <w:highlight w:val="red"/>
         </w:rPr>
       </w:pPr>
       <w:r>
         <w:rPr>
           <w:rFonts w:asciiTheme="minorHAnsi" w:hAnsiTheme="minorHAnsi"/>
-          <w:highlight w:val="yellow"/>
+          <w:highlight w:val="red"/>
         </w:rPr>
         <w:t>How are closed loop pole locations affected by the integral?</w:t>
       </w:r>
       <w:r>
         <w:rPr>
           <w:rFonts w:asciiTheme="minorHAnsi" w:hAnsiTheme="minorHAnsi"/>
-          <w:highlight w:val="yellow"/>
+          <w:highlight w:val="red"/>
         </w:rPr>
         <w:t xml:space="preserve">          </w:t>
       </w:r>
+      <w:bookmarkStart w:id="0" w:name="_GoBack"/>
+      <w:bookmarkEnd w:id="0"/>
     </w:p>
     <w:sectPr>
       <w:pgSz w:w="12240" w:h="15840"/>
@@ -15592,7 +15808,7 @@
         <w:rFonts w:ascii="Calibri" w:eastAsia="SimSun" w:hAnsi="Calibri" w:cs="Calibri" w:hint="default"/>
       </w:rPr>
     </w:lvl>
-    <w:lvl w:ilvl="1" w:tplc="10090003" w:tentative="1">
+    <w:lvl w:ilvl="1" w:tplc="10090003">
       <w:start w:val="1"/>
       <w:numFmt w:val="bullet"/>
       <w:lvlText w:val="o"/>
@@ -15690,6 +15906,119 @@
     </w:lvl>
   </w:abstractNum>
   <w:abstractNum w:abstractNumId="1">
+    <w:nsid w:val="656F2F48"/>
+    <w:multiLevelType w:val="hybridMultilevel"/>
+    <w:tmpl w:val="3EBE888E"/>
+    <w:lvl w:ilvl="0" w:tplc="10090001">
+      <w:start w:val="1"/>
+      <w:numFmt w:val="bullet"/>
+      <w:lvlText w:val=""/>
+      <w:lvlJc w:val="left"/>
+      <w:pPr>
+        <w:ind w:left="720" w:hanging="360"/>
+      </w:pPr>
+      <w:rPr>
+        <w:rFonts w:ascii="Symbol" w:hAnsi="Symbol" w:hint="default"/>
+      </w:rPr>
+    </w:lvl>
+    <w:lvl w:ilvl="1" w:tplc="10090003" w:tentative="1">
+      <w:start w:val="1"/>
+      <w:numFmt w:val="bullet"/>
+      <w:lvlText w:val="o"/>
+      <w:lvlJc w:val="left"/>
+      <w:pPr>
+        <w:ind w:left="1440" w:hanging="360"/>
+      </w:pPr>
+      <w:rPr>
+        <w:rFonts w:ascii="Courier New" w:hAnsi="Courier New" w:cs="Courier New" w:hint="default"/>
+      </w:rPr>
+    </w:lvl>
+    <w:lvl w:ilvl="2" w:tplc="10090005" w:tentative="1">
+      <w:start w:val="1"/>
+      <w:numFmt w:val="bullet"/>
+      <w:lvlText w:val=""/>
+      <w:lvlJc w:val="left"/>
+      <w:pPr>
+        <w:ind w:left="2160" w:hanging="360"/>
+      </w:pPr>
+      <w:rPr>
+        <w:rFonts w:ascii="Wingdings" w:hAnsi="Wingdings" w:hint="default"/>
+      </w:rPr>
+    </w:lvl>
+    <w:lvl w:ilvl="3" w:tplc="10090001" w:tentative="1">
+      <w:start w:val="1"/>
+      <w:numFmt w:val="bullet"/>
+      <w:lvlText w:val=""/>
+      <w:lvlJc w:val="left"/>
+      <w:pPr>
+        <w:ind w:left="2880" w:hanging="360"/>
+      </w:pPr>
+      <w:rPr>
+        <w:rFonts w:ascii="Symbol" w:hAnsi="Symbol" w:hint="default"/>
+      </w:rPr>
+    </w:lvl>
+    <w:lvl w:ilvl="4" w:tplc="10090003" w:tentative="1">
+      <w:start w:val="1"/>
+      <w:numFmt w:val="bullet"/>
+      <w:lvlText w:val="o"/>
+      <w:lvlJc w:val="left"/>
+      <w:pPr>
+        <w:ind w:left="3600" w:hanging="360"/>
+      </w:pPr>
+      <w:rPr>
+        <w:rFonts w:ascii="Courier New" w:hAnsi="Courier New" w:cs="Courier New" w:hint="default"/>
+      </w:rPr>
+    </w:lvl>
+    <w:lvl w:ilvl="5" w:tplc="10090005" w:tentative="1">
+      <w:start w:val="1"/>
+      <w:numFmt w:val="bullet"/>
+      <w:lvlText w:val=""/>
+      <w:lvlJc w:val="left"/>
+      <w:pPr>
+        <w:ind w:left="4320" w:hanging="360"/>
+      </w:pPr>
+      <w:rPr>
+        <w:rFonts w:ascii="Wingdings" w:hAnsi="Wingdings" w:hint="default"/>
+      </w:rPr>
+    </w:lvl>
+    <w:lvl w:ilvl="6" w:tplc="10090001" w:tentative="1">
+      <w:start w:val="1"/>
+      <w:numFmt w:val="bullet"/>
+      <w:lvlText w:val=""/>
+      <w:lvlJc w:val="left"/>
+      <w:pPr>
+        <w:ind w:left="5040" w:hanging="360"/>
+      </w:pPr>
+      <w:rPr>
+        <w:rFonts w:ascii="Symbol" w:hAnsi="Symbol" w:hint="default"/>
+      </w:rPr>
+    </w:lvl>
+    <w:lvl w:ilvl="7" w:tplc="10090003" w:tentative="1">
+      <w:start w:val="1"/>
+      <w:numFmt w:val="bullet"/>
+      <w:lvlText w:val="o"/>
+      <w:lvlJc w:val="left"/>
+      <w:pPr>
+        <w:ind w:left="5760" w:hanging="360"/>
+      </w:pPr>
+      <w:rPr>
+        <w:rFonts w:ascii="Courier New" w:hAnsi="Courier New" w:cs="Courier New" w:hint="default"/>
+      </w:rPr>
+    </w:lvl>
+    <w:lvl w:ilvl="8" w:tplc="10090005" w:tentative="1">
+      <w:start w:val="1"/>
+      <w:numFmt w:val="bullet"/>
+      <w:lvlText w:val=""/>
+      <w:lvlJc w:val="left"/>
+      <w:pPr>
+        <w:ind w:left="6480" w:hanging="360"/>
+      </w:pPr>
+      <w:rPr>
+        <w:rFonts w:ascii="Wingdings" w:hAnsi="Wingdings" w:hint="default"/>
+      </w:rPr>
+    </w:lvl>
+  </w:abstractNum>
+  <w:abstractNum w:abstractNumId="2">
     <w:nsid w:val="79021A67"/>
     <w:multiLevelType w:val="hybridMultilevel"/>
     <w:tmpl w:val="AC92DE42"/>
@@ -15806,6 +16135,9 @@
     <w:abstractNumId w:val="0"/>
   </w:num>
   <w:num w:numId="2">
+    <w:abstractNumId w:val="2"/>
+  </w:num>
+  <w:num w:numId="3">
     <w:abstractNumId w:val="1"/>
   </w:num>
 </w:numbering>
@@ -16238,7 +16570,6 @@
   <w:style w:type="character" w:default="1" w:styleId="DefaultParagraphFont">
     <w:name w:val="Default Paragraph Font"/>
     <w:uiPriority w:val="1"/>
-    <w:semiHidden/>
     <w:unhideWhenUsed/>
   </w:style>
   <w:style w:type="table" w:default="1" w:styleId="TableNormal">

</xml_diff>

<commit_message>
added 2c, 2d, modified 2a, 2b; TODO: 3h
</commit_message>
<xml_diff>
--- a/lab2_360/Lab 2 Report.docx
+++ b/lab2_360/Lab 2 Report.docx
@@ -27,8 +27,16 @@
         <w:rPr>
           <w:rFonts w:asciiTheme="minorHAnsi" w:hAnsiTheme="minorHAnsi"/>
         </w:rPr>
-        <w:t>Deborah Pais</w:t>
+        <w:t xml:space="preserve">Deborah </w:t>
       </w:r>
+      <w:proofErr w:type="spellStart"/>
+      <w:r>
+        <w:rPr>
+          <w:rFonts w:asciiTheme="minorHAnsi" w:hAnsiTheme="minorHAnsi"/>
+        </w:rPr>
+        <w:t>Pais</w:t>
+      </w:r>
+      <w:proofErr w:type="spellEnd"/>
     </w:p>
     <w:p>
       <w:pPr>
@@ -1001,7 +1009,177 @@
         <w:rPr>
           <w:rFonts w:asciiTheme="minorHAnsi" w:hAnsiTheme="minorHAnsi"/>
         </w:rPr>
-        <w:t>If the PD controlled system is simplified, the resulting transfer function is</w:t>
+        <w:t xml:space="preserve">From the block diagram, let: </w:t>
+      </w:r>
+    </w:p>
+    <w:p>
+      <w:pPr>
+        <w:rPr>
+          <w:rFonts w:asciiTheme="minorHAnsi" w:hAnsiTheme="minorHAnsi"/>
+        </w:rPr>
+      </w:pPr>
+      <m:oMathPara>
+        <m:oMath>
+          <m:r>
+            <w:rPr>
+              <w:rFonts w:ascii="Cambria Math" w:hAnsi="Cambria Math"/>
+            </w:rPr>
+            <m:t>K=</m:t>
+          </m:r>
+          <m:sSub>
+            <m:sSubPr>
+              <m:ctrlPr>
+                <w:rPr>
+                  <w:rFonts w:ascii="Cambria Math" w:hAnsi="Cambria Math"/>
+                  <w:i/>
+                </w:rPr>
+              </m:ctrlPr>
+            </m:sSubPr>
+            <m:e>
+              <m:r>
+                <w:rPr>
+                  <w:rFonts w:ascii="Cambria Math" w:hAnsi="Cambria Math"/>
+                </w:rPr>
+                <m:t>K</m:t>
+              </m:r>
+            </m:e>
+            <m:sub>
+              <m:r>
+                <w:rPr>
+                  <w:rFonts w:ascii="Cambria Math" w:hAnsi="Cambria Math"/>
+                </w:rPr>
+                <m:t>p</m:t>
+              </m:r>
+            </m:sub>
+          </m:sSub>
+          <m:r>
+            <w:rPr>
+              <w:rFonts w:ascii="Cambria Math" w:hAnsi="Cambria Math"/>
+            </w:rPr>
+            <m:t>+s</m:t>
+          </m:r>
+          <m:sSub>
+            <m:sSubPr>
+              <m:ctrlPr>
+                <w:rPr>
+                  <w:rFonts w:ascii="Cambria Math" w:hAnsi="Cambria Math"/>
+                  <w:i/>
+                </w:rPr>
+              </m:ctrlPr>
+            </m:sSubPr>
+            <m:e>
+              <m:r>
+                <w:rPr>
+                  <w:rFonts w:ascii="Cambria Math" w:hAnsi="Cambria Math"/>
+                </w:rPr>
+                <m:t>K</m:t>
+              </m:r>
+            </m:e>
+            <m:sub>
+              <m:r>
+                <w:rPr>
+                  <w:rFonts w:ascii="Cambria Math" w:hAnsi="Cambria Math"/>
+                </w:rPr>
+                <m:t>d</m:t>
+              </m:r>
+            </m:sub>
+          </m:sSub>
+        </m:oMath>
+      </m:oMathPara>
+    </w:p>
+    <w:p>
+      <w:pPr>
+        <w:rPr>
+          <w:rFonts w:asciiTheme="minorHAnsi" w:hAnsiTheme="minorHAnsi"/>
+        </w:rPr>
+      </w:pPr>
+      <m:oMathPara>
+        <m:oMath>
+          <m:r>
+            <w:rPr>
+              <w:rFonts w:ascii="Cambria Math" w:hAnsi="Cambria Math"/>
+            </w:rPr>
+            <m:t>G=</m:t>
+          </m:r>
+          <m:f>
+            <m:fPr>
+              <m:ctrlPr>
+                <w:rPr>
+                  <w:rFonts w:ascii="Cambria Math" w:hAnsi="Cambria Math"/>
+                  <w:i/>
+                </w:rPr>
+              </m:ctrlPr>
+            </m:fPr>
+            <m:num>
+              <m:r>
+                <w:rPr>
+                  <w:rFonts w:ascii="Cambria Math" w:hAnsi="Cambria Math"/>
+                </w:rPr>
+                <m:t>1</m:t>
+              </m:r>
+            </m:num>
+            <m:den>
+              <m:sSup>
+                <m:sSupPr>
+                  <m:ctrlPr>
+                    <w:rPr>
+                      <w:rFonts w:ascii="Cambria Math" w:hAnsi="Cambria Math"/>
+                      <w:i/>
+                    </w:rPr>
+                  </m:ctrlPr>
+                </m:sSupPr>
+                <m:e>
+                  <m:r>
+                    <w:rPr>
+                      <w:rFonts w:ascii="Cambria Math" w:hAnsi="Cambria Math"/>
+                    </w:rPr>
+                    <m:t>ms</m:t>
+                  </m:r>
+                </m:e>
+                <m:sup>
+                  <m:r>
+                    <w:rPr>
+                      <w:rFonts w:ascii="Cambria Math" w:hAnsi="Cambria Math"/>
+                    </w:rPr>
+                    <m:t>2</m:t>
+                  </m:r>
+                </m:sup>
+              </m:sSup>
+              <m:r>
+                <w:rPr>
+                  <w:rFonts w:ascii="Cambria Math" w:hAnsi="Cambria Math"/>
+                </w:rPr>
+                <m:t>+bs</m:t>
+              </m:r>
+            </m:den>
+          </m:f>
+        </m:oMath>
+      </m:oMathPara>
+    </w:p>
+    <w:p>
+      <w:pPr>
+        <w:rPr>
+          <w:rFonts w:asciiTheme="minorHAnsi" w:hAnsiTheme="minorHAnsi"/>
+        </w:rPr>
+      </w:pPr>
+    </w:p>
+    <w:p>
+      <w:pPr>
+        <w:rPr>
+          <w:rFonts w:asciiTheme="minorHAnsi" w:hAnsiTheme="minorHAnsi"/>
+        </w:rPr>
+      </w:pPr>
+      <w:r>
+        <w:rPr>
+          <w:rFonts w:asciiTheme="minorHAnsi" w:hAnsiTheme="minorHAnsi"/>
+        </w:rPr>
+        <w:t>T</w:t>
+      </w:r>
+      <w:r>
+        <w:rPr>
+          <w:rFonts w:asciiTheme="minorHAnsi" w:hAnsiTheme="minorHAnsi"/>
+        </w:rPr>
+        <w:t>he resulting transfer function is</w:t>
       </w:r>
     </w:p>
     <w:p>
@@ -1067,6 +1245,38 @@
               <m:ctrlPr>
                 <w:rPr>
                   <w:rFonts w:ascii="Cambria Math" w:hAnsi="Cambria Math"/>
+                  <w:i/>
+                </w:rPr>
+              </m:ctrlPr>
+            </m:fPr>
+            <m:num>
+              <m:r>
+                <w:rPr>
+                  <w:rFonts w:ascii="Cambria Math" w:hAnsi="Cambria Math"/>
+                </w:rPr>
+                <m:t>GK</m:t>
+              </m:r>
+            </m:num>
+            <m:den>
+              <m:r>
+                <w:rPr>
+                  <w:rFonts w:ascii="Cambria Math" w:hAnsi="Cambria Math"/>
+                </w:rPr>
+                <m:t>1+GK</m:t>
+              </m:r>
+            </m:den>
+          </m:f>
+          <m:r>
+            <w:rPr>
+              <w:rFonts w:ascii="Cambria Math" w:hAnsi="Cambria Math"/>
+            </w:rPr>
+            <m:t>=</m:t>
+          </m:r>
+          <m:f>
+            <m:fPr>
+              <m:ctrlPr>
+                <w:rPr>
+                  <w:rFonts w:ascii="Cambria Math" w:hAnsi="Cambria Math"/>
                 </w:rPr>
               </m:ctrlPr>
             </m:fPr>
@@ -1587,7 +1797,6 @@
             <w:rPr>
               <w:rFonts w:ascii="Cambria Math" w:hAnsi="Cambria Math"/>
             </w:rPr>
-            <w:lastRenderedPageBreak/>
             <m:t>2ζ</m:t>
           </m:r>
           <m:sSub>
@@ -2429,6 +2638,7 @@
                 <w:sz w:val="22"/>
                 <w:szCs w:val="22"/>
               </w:rPr>
+              <w:lastRenderedPageBreak/>
               <w:pict w14:anchorId="20B5F1F2">
                 <v:shapetype id="_x0000_t75" coordsize="21600,21600" o:spt="75" o:preferrelative="t" path="m@4@5l@4@11@9@11@9@5xe" filled="f" stroked="f">
                   <v:stroke joinstyle="miter"/>
@@ -2449,7 +2659,7 @@
                   <v:path o:extrusionok="f" gradientshapeok="t" o:connecttype="rect"/>
                   <o:lock v:ext="edit" aspectratio="t"/>
                 </v:shapetype>
-                <v:shape id="_x0000_i1025" type="#_x0000_t75" style="width:369.75pt;height:277.5pt">
+                <v:shape id="_x0000_i1025" type="#_x0000_t75" style="width:369.5pt;height:277.15pt">
                   <v:imagedata r:id="rId6" o:title="ideal 2nd order"/>
                 </v:shape>
               </w:pict>
@@ -2476,9 +2686,8 @@
                 <w:sz w:val="22"/>
                 <w:szCs w:val="22"/>
               </w:rPr>
-              <w:lastRenderedPageBreak/>
               <w:pict w14:anchorId="7F0F9CF6">
-                <v:shape id="_x0000_i1026" type="#_x0000_t75" style="width:357.75pt;height:268.5pt">
+                <v:shape id="_x0000_i1026" type="#_x0000_t75" style="width:357.95pt;height:269pt">
                   <v:imagedata r:id="rId7" o:title="D-control"/>
                 </v:shape>
               </w:pict>
@@ -2497,7 +2706,37 @@
         <w:rPr>
           <w:rFonts w:asciiTheme="minorHAnsi" w:hAnsiTheme="minorHAnsi"/>
         </w:rPr>
-        <w:t xml:space="preserve">Note that the D-controlled system has an additional left-hand plane pole.  This increases the overshoot as can be seen in the graphs.  Since zeta = 0.8 is fairly close to 1, the ideal system has very little overshoot, with the system response fairly similar to that of a critically damped system.  The addition of the additional zero to allow for D-control creates a much higher degree of overshoot.  The pole-zero maps presented below show that the systems have identical pole locations, but the derivative controlled system has an additional zero at Kp / Kd = 36.58.  </w:t>
+        <w:t xml:space="preserve">Note that the D-controlled system has an additional left-hand plane pole.  This increases the overshoot as can be seen in the graphs.  Since zeta = 0.8 is fairly close to 1, the ideal system has very little overshoot, with the system response fairly similar to that of a critically damped system.  The addition of the additional zero to allow for D-control creates a much higher degree of overshoot.  The pole-zero maps presented below show that the systems have identical pole locations, but the derivative controlled system has an additional zero at </w:t>
+      </w:r>
+      <w:proofErr w:type="spellStart"/>
+      <w:proofErr w:type="gramStart"/>
+      <w:r>
+        <w:rPr>
+          <w:rFonts w:asciiTheme="minorHAnsi" w:hAnsiTheme="minorHAnsi"/>
+        </w:rPr>
+        <w:t>Kp</w:t>
+      </w:r>
+      <w:proofErr w:type="spellEnd"/>
+      <w:proofErr w:type="gramEnd"/>
+      <w:r>
+        <w:rPr>
+          <w:rFonts w:asciiTheme="minorHAnsi" w:hAnsiTheme="minorHAnsi"/>
+        </w:rPr>
+        <w:t xml:space="preserve"> / </w:t>
+      </w:r>
+      <w:proofErr w:type="spellStart"/>
+      <w:r>
+        <w:rPr>
+          <w:rFonts w:asciiTheme="minorHAnsi" w:hAnsiTheme="minorHAnsi"/>
+        </w:rPr>
+        <w:t>Kd</w:t>
+      </w:r>
+      <w:proofErr w:type="spellEnd"/>
+      <w:r>
+        <w:rPr>
+          <w:rFonts w:asciiTheme="minorHAnsi" w:hAnsiTheme="minorHAnsi"/>
+        </w:rPr>
+        <w:t xml:space="preserve"> = 36.58.  </w:t>
       </w:r>
     </w:p>
     <w:tbl>
@@ -2528,8 +2767,9 @@
                 <w:sz w:val="22"/>
                 <w:szCs w:val="22"/>
               </w:rPr>
+              <w:lastRenderedPageBreak/>
               <w:pict w14:anchorId="15059796">
-                <v:shape id="_x0000_i1027" type="#_x0000_t75" style="width:335.25pt;height:251.25pt">
+                <v:shape id="_x0000_i1027" type="#_x0000_t75" style="width:334.85pt;height:251.3pt">
                   <v:imagedata r:id="rId8" o:title="pz-ideal"/>
                 </v:shape>
               </w:pict>
@@ -2554,7 +2794,6 @@
                 <w:noProof/>
                 <w:lang w:eastAsia="en-CA"/>
               </w:rPr>
-              <w:lastRenderedPageBreak/>
               <w:drawing>
                 <wp:inline distT="0" distB="0" distL="0" distR="0" wp14:anchorId="1294FFAE" wp14:editId="792173CD">
                   <wp:extent cx="3778636" cy="2828925"/>
@@ -2679,6 +2918,7 @@
                 <w:noProof/>
                 <w:lang w:eastAsia="en-CA"/>
               </w:rPr>
+              <w:lastRenderedPageBreak/>
               <w:drawing>
                 <wp:inline distT="0" distB="0" distL="0" distR="0" wp14:anchorId="13646527" wp14:editId="0D894F61">
                   <wp:extent cx="5334000" cy="4000500"/>
@@ -2748,7 +2988,6 @@
                 <w:noProof/>
                 <w:lang w:eastAsia="en-CA"/>
               </w:rPr>
-              <w:lastRenderedPageBreak/>
               <w:drawing>
                 <wp:inline distT="0" distB="0" distL="0" distR="0" wp14:anchorId="67B6F748" wp14:editId="71396416">
                   <wp:extent cx="5334000" cy="4000500"/>
@@ -2823,6 +3062,7 @@
           <w:rFonts w:asciiTheme="minorHAnsi" w:hAnsiTheme="minorHAnsi"/>
           <w:highlight w:val="yellow"/>
         </w:rPr>
+        <w:lastRenderedPageBreak/>
         <w:t>Similarities/discrepancies b/w simula</w:t>
       </w:r>
       <w:r>
@@ -2900,7 +3140,13 @@
         <w:rPr>
           <w:rFonts w:asciiTheme="minorHAnsi" w:hAnsiTheme="minorHAnsi"/>
         </w:rPr>
-        <w:t>During constant velocity, The tracking error is constant (around 0.6mm for smooth trajectory).</w:t>
+        <w:t>During constant velocity, t</w:t>
+      </w:r>
+      <w:r>
+        <w:rPr>
+          <w:rFonts w:asciiTheme="minorHAnsi" w:hAnsiTheme="minorHAnsi"/>
+        </w:rPr>
+        <w:t>he tracking error is constant (around 0.6mm for smooth trajectory).</w:t>
       </w:r>
     </w:p>
     <w:p>
@@ -2991,11 +3237,19 @@
         </w:rPr>
         <w:t xml:space="preserve"> a) </w:t>
       </w:r>
+      <w:proofErr w:type="gramStart"/>
       <w:r>
         <w:rPr>
           <w:rFonts w:asciiTheme="minorHAnsi" w:hAnsiTheme="minorHAnsi"/>
         </w:rPr>
-        <w:t>To express the position as a function of the trajectory command and disturbance:</w:t>
+        <w:t>To</w:t>
+      </w:r>
+      <w:proofErr w:type="gramEnd"/>
+      <w:r>
+        <w:rPr>
+          <w:rFonts w:asciiTheme="minorHAnsi" w:hAnsiTheme="minorHAnsi"/>
+        </w:rPr>
+        <w:t xml:space="preserve"> express the position as a function of the trajectory command and disturbance:</w:t>
       </w:r>
     </w:p>
     <w:p>
@@ -3217,6 +3471,163 @@
         <w:rPr>
           <w:rFonts w:asciiTheme="minorHAnsi" w:hAnsiTheme="minorHAnsi"/>
         </w:rPr>
+        <w:t xml:space="preserve">From the block diagram, let: </w:t>
+      </w:r>
+    </w:p>
+    <w:p>
+      <w:pPr>
+        <w:rPr>
+          <w:rFonts w:asciiTheme="minorHAnsi" w:hAnsiTheme="minorHAnsi"/>
+        </w:rPr>
+      </w:pPr>
+      <m:oMathPara>
+        <m:oMath>
+          <m:r>
+            <w:rPr>
+              <w:rFonts w:ascii="Cambria Math" w:hAnsi="Cambria Math"/>
+            </w:rPr>
+            <m:t>K=</m:t>
+          </m:r>
+          <m:sSub>
+            <m:sSubPr>
+              <m:ctrlPr>
+                <w:rPr>
+                  <w:rFonts w:ascii="Cambria Math" w:hAnsi="Cambria Math"/>
+                  <w:i/>
+                </w:rPr>
+              </m:ctrlPr>
+            </m:sSubPr>
+            <m:e>
+              <m:r>
+                <w:rPr>
+                  <w:rFonts w:ascii="Cambria Math" w:hAnsi="Cambria Math"/>
+                </w:rPr>
+                <m:t>K</m:t>
+              </m:r>
+            </m:e>
+            <m:sub>
+              <m:r>
+                <w:rPr>
+                  <w:rFonts w:ascii="Cambria Math" w:hAnsi="Cambria Math"/>
+                </w:rPr>
+                <m:t>p</m:t>
+              </m:r>
+            </m:sub>
+          </m:sSub>
+          <m:r>
+            <w:rPr>
+              <w:rFonts w:ascii="Cambria Math" w:hAnsi="Cambria Math"/>
+            </w:rPr>
+            <m:t>+s</m:t>
+          </m:r>
+          <m:sSub>
+            <m:sSubPr>
+              <m:ctrlPr>
+                <w:rPr>
+                  <w:rFonts w:ascii="Cambria Math" w:hAnsi="Cambria Math"/>
+                  <w:i/>
+                </w:rPr>
+              </m:ctrlPr>
+            </m:sSubPr>
+            <m:e>
+              <m:r>
+                <w:rPr>
+                  <w:rFonts w:ascii="Cambria Math" w:hAnsi="Cambria Math"/>
+                </w:rPr>
+                <m:t>K</m:t>
+              </m:r>
+            </m:e>
+            <m:sub>
+              <m:r>
+                <w:rPr>
+                  <w:rFonts w:ascii="Cambria Math" w:hAnsi="Cambria Math"/>
+                </w:rPr>
+                <m:t>d</m:t>
+              </m:r>
+            </m:sub>
+          </m:sSub>
+        </m:oMath>
+      </m:oMathPara>
+    </w:p>
+    <w:p>
+      <w:pPr>
+        <w:rPr>
+          <w:rFonts w:asciiTheme="minorHAnsi" w:hAnsiTheme="minorHAnsi"/>
+        </w:rPr>
+      </w:pPr>
+      <m:oMathPara>
+        <m:oMath>
+          <m:r>
+            <w:rPr>
+              <w:rFonts w:ascii="Cambria Math" w:hAnsi="Cambria Math"/>
+            </w:rPr>
+            <m:t>G=</m:t>
+          </m:r>
+          <m:f>
+            <m:fPr>
+              <m:ctrlPr>
+                <w:rPr>
+                  <w:rFonts w:ascii="Cambria Math" w:hAnsi="Cambria Math"/>
+                  <w:i/>
+                </w:rPr>
+              </m:ctrlPr>
+            </m:fPr>
+            <m:num>
+              <m:r>
+                <w:rPr>
+                  <w:rFonts w:ascii="Cambria Math" w:hAnsi="Cambria Math"/>
+                </w:rPr>
+                <m:t>1</m:t>
+              </m:r>
+            </m:num>
+            <m:den>
+              <m:sSup>
+                <m:sSupPr>
+                  <m:ctrlPr>
+                    <w:rPr>
+                      <w:rFonts w:ascii="Cambria Math" w:hAnsi="Cambria Math"/>
+                      <w:i/>
+                    </w:rPr>
+                  </m:ctrlPr>
+                </m:sSupPr>
+                <m:e>
+                  <m:r>
+                    <w:rPr>
+                      <w:rFonts w:ascii="Cambria Math" w:hAnsi="Cambria Math"/>
+                    </w:rPr>
+                    <m:t>ms</m:t>
+                  </m:r>
+                </m:e>
+                <m:sup>
+                  <m:r>
+                    <w:rPr>
+                      <w:rFonts w:ascii="Cambria Math" w:hAnsi="Cambria Math"/>
+                    </w:rPr>
+                    <m:t>2</m:t>
+                  </m:r>
+                </m:sup>
+              </m:sSup>
+              <m:r>
+                <w:rPr>
+                  <w:rFonts w:ascii="Cambria Math" w:hAnsi="Cambria Math"/>
+                </w:rPr>
+                <m:t>+bs</m:t>
+              </m:r>
+            </m:den>
+          </m:f>
+        </m:oMath>
+      </m:oMathPara>
+    </w:p>
+    <w:p>
+      <w:pPr>
+        <w:rPr>
+          <w:rFonts w:asciiTheme="minorHAnsi" w:hAnsiTheme="minorHAnsi"/>
+        </w:rPr>
+      </w:pPr>
+      <w:r>
+        <w:rPr>
+          <w:rFonts w:asciiTheme="minorHAnsi" w:hAnsiTheme="minorHAnsi"/>
+        </w:rPr>
         <w:t>Using superposition on PD controlled system with disturbance:</w:t>
       </w:r>
     </w:p>
@@ -3288,6 +3699,38 @@
               </m:ctrlPr>
             </m:fPr>
             <m:num>
+              <m:r>
+                <w:rPr>
+                  <w:rFonts w:ascii="Cambria Math" w:hAnsi="Cambria Math"/>
+                </w:rPr>
+                <m:t>GK</m:t>
+              </m:r>
+            </m:num>
+            <m:den>
+              <m:r>
+                <w:rPr>
+                  <w:rFonts w:ascii="Cambria Math" w:hAnsi="Cambria Math"/>
+                </w:rPr>
+                <m:t>1+GK</m:t>
+              </m:r>
+            </m:den>
+          </m:f>
+          <m:r>
+            <w:rPr>
+              <w:rFonts w:ascii="Cambria Math" w:hAnsi="Cambria Math"/>
+            </w:rPr>
+            <m:t>=</m:t>
+          </m:r>
+          <m:f>
+            <m:fPr>
+              <m:ctrlPr>
+                <w:rPr>
+                  <w:rFonts w:ascii="Cambria Math" w:hAnsi="Cambria Math"/>
+                  <w:i/>
+                </w:rPr>
+              </m:ctrlPr>
+            </m:fPr>
+            <m:num>
               <m:f>
                 <m:fPr>
                   <m:ctrlPr>
@@ -3579,7 +4022,51 @@
             <w:rPr>
               <w:rFonts w:ascii="Cambria Math" w:hAnsi="Cambria Math"/>
             </w:rPr>
-            <m:t>=-</m:t>
+            <m:t>=</m:t>
+          </m:r>
+          <m:r>
+            <w:rPr>
+              <w:rFonts w:ascii="Cambria Math" w:hAnsi="Cambria Math"/>
+            </w:rPr>
+            <m:t>-</m:t>
+          </m:r>
+          <m:f>
+            <m:fPr>
+              <m:ctrlPr>
+                <w:rPr>
+                  <w:rFonts w:ascii="Cambria Math" w:hAnsi="Cambria Math"/>
+                  <w:i/>
+                </w:rPr>
+              </m:ctrlPr>
+            </m:fPr>
+            <m:num>
+              <m:r>
+                <w:rPr>
+                  <w:rFonts w:ascii="Cambria Math" w:hAnsi="Cambria Math"/>
+                </w:rPr>
+                <m:t>G</m:t>
+              </m:r>
+            </m:num>
+            <m:den>
+              <m:r>
+                <w:rPr>
+                  <w:rFonts w:ascii="Cambria Math" w:hAnsi="Cambria Math"/>
+                </w:rPr>
+                <m:t>1+GK</m:t>
+              </m:r>
+            </m:den>
+          </m:f>
+          <m:r>
+            <w:rPr>
+              <w:rFonts w:ascii="Cambria Math" w:hAnsi="Cambria Math"/>
+            </w:rPr>
+            <m:t>=</m:t>
+          </m:r>
+          <m:r>
+            <w:rPr>
+              <w:rFonts w:ascii="Cambria Math" w:hAnsi="Cambria Math"/>
+            </w:rPr>
+            <m:t>-</m:t>
           </m:r>
           <m:f>
             <m:fPr>
@@ -4313,11 +4800,19 @@
         </w:rPr>
         <w:t xml:space="preserve">2 b) </w:t>
       </w:r>
+      <w:proofErr w:type="gramStart"/>
       <w:r>
         <w:rPr>
           <w:rFonts w:asciiTheme="minorHAnsi" w:hAnsiTheme="minorHAnsi"/>
         </w:rPr>
-        <w:t xml:space="preserve">To express the </w:t>
+        <w:t>To</w:t>
+      </w:r>
+      <w:proofErr w:type="gramEnd"/>
+      <w:r>
+        <w:rPr>
+          <w:rFonts w:asciiTheme="minorHAnsi" w:hAnsiTheme="minorHAnsi"/>
+        </w:rPr>
+        <w:t xml:space="preserve"> express the </w:t>
       </w:r>
       <w:r>
         <w:rPr>
@@ -4622,6 +5117,38 @@
               </m:ctrlPr>
             </m:fPr>
             <m:num>
+              <m:r>
+                <w:rPr>
+                  <w:rFonts w:ascii="Cambria Math" w:hAnsi="Cambria Math"/>
+                </w:rPr>
+                <m:t>1</m:t>
+              </m:r>
+            </m:num>
+            <m:den>
+              <m:r>
+                <w:rPr>
+                  <w:rFonts w:ascii="Cambria Math" w:hAnsi="Cambria Math"/>
+                </w:rPr>
+                <m:t>1+GK</m:t>
+              </m:r>
+            </m:den>
+          </m:f>
+          <m:r>
+            <w:rPr>
+              <w:rFonts w:ascii="Cambria Math" w:hAnsi="Cambria Math"/>
+            </w:rPr>
+            <m:t>=</m:t>
+          </m:r>
+          <m:f>
+            <m:fPr>
+              <m:ctrlPr>
+                <w:rPr>
+                  <w:rFonts w:ascii="Cambria Math" w:hAnsi="Cambria Math"/>
+                  <w:i/>
+                </w:rPr>
+              </m:ctrlPr>
+            </m:fPr>
+            <m:num>
               <m:sSup>
                 <m:sSupPr>
                   <m:ctrlPr>
@@ -4891,6 +5418,44 @@
               </m:ctrlPr>
             </m:fPr>
             <m:num>
+              <m:r>
+                <w:rPr>
+                  <w:rFonts w:ascii="Cambria Math" w:hAnsi="Cambria Math"/>
+                </w:rPr>
+                <m:t>G</m:t>
+              </m:r>
+            </m:num>
+            <m:den>
+              <m:r>
+                <w:rPr>
+                  <w:rFonts w:ascii="Cambria Math" w:hAnsi="Cambria Math"/>
+                </w:rPr>
+                <m:t>1+</m:t>
+              </m:r>
+              <m:r>
+                <w:rPr>
+                  <w:rFonts w:ascii="Cambria Math" w:hAnsi="Cambria Math"/>
+                </w:rPr>
+                <m:t>GK</m:t>
+              </m:r>
+            </m:den>
+          </m:f>
+          <m:r>
+            <w:rPr>
+              <w:rFonts w:ascii="Cambria Math" w:hAnsi="Cambria Math"/>
+            </w:rPr>
+            <m:t>=</m:t>
+          </m:r>
+          <m:f>
+            <m:fPr>
+              <m:ctrlPr>
+                <w:rPr>
+                  <w:rFonts w:ascii="Cambria Math" w:hAnsi="Cambria Math"/>
+                  <w:i/>
+                </w:rPr>
+              </m:ctrlPr>
+            </m:fPr>
+            <m:num>
               <m:f>
                 <m:fPr>
                   <m:ctrlPr>
@@ -5066,6 +5631,7 @@
             <w:rPr>
               <w:rFonts w:ascii="Cambria Math" w:hAnsi="Cambria Math"/>
             </w:rPr>
+            <w:lastRenderedPageBreak/>
             <m:t>∴e</m:t>
           </m:r>
           <m:d>
@@ -5570,7 +6136,6 @@
         <w:rPr>
           <w:rFonts w:asciiTheme="minorHAnsi" w:hAnsiTheme="minorHAnsi"/>
         </w:rPr>
-        <w:lastRenderedPageBreak/>
         <w:t xml:space="preserve">2 c) </w:t>
       </w:r>
       <w:r>
@@ -5584,36 +6149,6 @@
       <w:pPr>
         <w:rPr>
           <w:rFonts w:asciiTheme="minorHAnsi" w:hAnsiTheme="minorHAnsi"/>
-          <w:color w:val="FF0000"/>
-        </w:rPr>
-      </w:pPr>
-      <w:r>
-        <w:rPr>
-          <w:rFonts w:asciiTheme="minorHAnsi" w:hAnsiTheme="minorHAnsi"/>
-          <w:color w:val="FF0000"/>
-        </w:rPr>
-        <w:t>[From Dan’s calculations, I</w:t>
-      </w:r>
-      <w:r>
-        <w:rPr>
-          <w:rFonts w:asciiTheme="minorHAnsi" w:hAnsiTheme="minorHAnsi"/>
-          <w:color w:val="FF0000"/>
-        </w:rPr>
-        <w:t xml:space="preserve"> need some help understanding how to get v0 in there, and how we got 0.6</w:t>
-      </w:r>
-      <w:r>
-        <w:rPr>
-          <w:rFonts w:asciiTheme="minorHAnsi" w:hAnsiTheme="minorHAnsi"/>
-          <w:color w:val="FF0000"/>
-        </w:rPr>
-        <w:t>]</w:t>
-      </w:r>
-    </w:p>
-    <w:p>
-      <w:pPr>
-        <w:rPr>
-          <w:rFonts w:asciiTheme="minorHAnsi" w:hAnsiTheme="minorHAnsi"/>
-          <w:color w:val="FF0000"/>
         </w:rPr>
       </w:pPr>
       <m:oMathPara>
@@ -5624,7 +6159,6 @@
                 <w:rPr>
                   <w:rFonts w:ascii="Cambria Math" w:hAnsi="Cambria Math"/>
                   <w:i/>
-                  <w:color w:val="FF0000"/>
                 </w:rPr>
               </m:ctrlPr>
             </m:sSubPr>
@@ -5632,7 +6166,6 @@
               <m:r>
                 <w:rPr>
                   <w:rFonts w:ascii="Cambria Math" w:hAnsi="Cambria Math"/>
-                  <w:color w:val="FF0000"/>
                 </w:rPr>
                 <m:t>e</m:t>
               </m:r>
@@ -5641,7 +6174,6 @@
               <m:r>
                 <w:rPr>
                   <w:rFonts w:ascii="Cambria Math" w:hAnsi="Cambria Math"/>
-                  <w:color w:val="FF0000"/>
                 </w:rPr>
                 <m:t>ss</m:t>
               </m:r>
@@ -5650,7 +6182,6 @@
           <m:r>
             <w:rPr>
               <w:rFonts w:ascii="Cambria Math" w:hAnsi="Cambria Math"/>
-              <w:color w:val="FF0000"/>
             </w:rPr>
             <m:t>=</m:t>
           </m:r>
@@ -5660,7 +6191,6 @@
                 <w:rPr>
                   <w:rFonts w:ascii="Cambria Math" w:hAnsi="Cambria Math"/>
                   <w:i/>
-                  <w:color w:val="FF0000"/>
                 </w:rPr>
               </m:ctrlPr>
             </m:sSubPr>
@@ -5668,7 +6198,6 @@
               <m:r>
                 <w:rPr>
                   <w:rFonts w:ascii="Cambria Math" w:hAnsi="Cambria Math"/>
-                  <w:color w:val="FF0000"/>
                 </w:rPr>
                 <m:t xml:space="preserve"> e</m:t>
               </m:r>
@@ -5677,7 +6206,6 @@
               <m:r>
                 <w:rPr>
                   <w:rFonts w:ascii="Cambria Math" w:hAnsi="Cambria Math"/>
-                  <w:color w:val="FF0000"/>
                 </w:rPr>
                 <m:t>s</m:t>
               </m:r>
@@ -5687,7 +6215,6 @@
                     <w:rPr>
                       <w:rFonts w:ascii="Cambria Math" w:hAnsi="Cambria Math"/>
                       <w:i/>
-                      <w:color w:val="FF0000"/>
                     </w:rPr>
                   </m:ctrlPr>
                 </m:sSubPr>
@@ -5695,7 +6222,6 @@
                   <m:r>
                     <w:rPr>
                       <w:rFonts w:ascii="Cambria Math" w:hAnsi="Cambria Math"/>
-                      <w:color w:val="FF0000"/>
                     </w:rPr>
                     <m:t>s</m:t>
                   </m:r>
@@ -5704,7 +6230,6 @@
                   <m:r>
                     <w:rPr>
                       <w:rFonts w:ascii="Cambria Math" w:hAnsi="Cambria Math"/>
-                      <w:color w:val="FF0000"/>
                     </w:rPr>
                     <m:t>traj</m:t>
                   </m:r>
@@ -5715,7 +6240,6 @@
           <m:r>
             <w:rPr>
               <w:rFonts w:ascii="Cambria Math" w:hAnsi="Cambria Math"/>
-              <w:color w:val="FF0000"/>
             </w:rPr>
             <m:t>+</m:t>
           </m:r>
@@ -5725,7 +6249,6 @@
                 <w:rPr>
                   <w:rFonts w:ascii="Cambria Math" w:hAnsi="Cambria Math"/>
                   <w:i/>
-                  <w:color w:val="FF0000"/>
                 </w:rPr>
               </m:ctrlPr>
             </m:sSubPr>
@@ -5733,7 +6256,6 @@
               <m:r>
                 <w:rPr>
                   <w:rFonts w:ascii="Cambria Math" w:hAnsi="Cambria Math"/>
-                  <w:color w:val="FF0000"/>
                 </w:rPr>
                 <m:t>e</m:t>
               </m:r>
@@ -5742,7 +6264,6 @@
               <m:r>
                 <w:rPr>
                   <w:rFonts w:ascii="Cambria Math" w:hAnsi="Cambria Math"/>
-                  <w:color w:val="FF0000"/>
                 </w:rPr>
                 <m:t>ss_fric</m:t>
               </m:r>
@@ -5751,7 +6272,416 @@
           <m:r>
             <w:rPr>
               <w:rFonts w:ascii="Cambria Math" w:hAnsi="Cambria Math"/>
-              <w:color w:val="FF0000"/>
+            </w:rPr>
+            <m:t>=</m:t>
+          </m:r>
+          <m:func>
+            <m:funcPr>
+              <m:ctrlPr>
+                <w:rPr>
+                  <w:rFonts w:ascii="Cambria Math" w:hAnsi="Cambria Math"/>
+                  <w:i/>
+                </w:rPr>
+              </m:ctrlPr>
+            </m:funcPr>
+            <m:fName>
+              <m:limLow>
+                <m:limLowPr>
+                  <m:ctrlPr>
+                    <w:rPr>
+                      <w:rFonts w:ascii="Cambria Math" w:hAnsi="Cambria Math"/>
+                      <w:i/>
+                    </w:rPr>
+                  </m:ctrlPr>
+                </m:limLowPr>
+                <m:e>
+                  <m:r>
+                    <m:rPr>
+                      <m:sty m:val="p"/>
+                    </m:rPr>
+                    <w:rPr>
+                      <w:rFonts w:ascii="Cambria Math" w:hAnsi="Cambria Math"/>
+                    </w:rPr>
+                    <m:t>lim</m:t>
+                  </m:r>
+                </m:e>
+                <m:lim>
+                  <m:r>
+                    <w:rPr>
+                      <w:rFonts w:ascii="Cambria Math" w:hAnsi="Cambria Math"/>
+                    </w:rPr>
+                    <m:t>s→0</m:t>
+                  </m:r>
+                </m:lim>
+              </m:limLow>
+            </m:fName>
+            <m:e>
+              <m:r>
+                <w:rPr>
+                  <w:rFonts w:ascii="Cambria Math" w:hAnsi="Cambria Math"/>
+                </w:rPr>
+                <m:t>s∙</m:t>
+              </m:r>
+              <m:r>
+                <w:rPr>
+                  <w:rFonts w:ascii="Cambria Math" w:hAnsi="Cambria Math"/>
+                </w:rPr>
+                <m:t>e</m:t>
+              </m:r>
+              <m:d>
+                <m:dPr>
+                  <m:ctrlPr>
+                    <w:rPr>
+                      <w:rFonts w:ascii="Cambria Math" w:hAnsi="Cambria Math"/>
+                      <w:i/>
+                    </w:rPr>
+                  </m:ctrlPr>
+                </m:dPr>
+                <m:e>
+                  <m:r>
+                    <w:rPr>
+                      <w:rFonts w:ascii="Cambria Math" w:hAnsi="Cambria Math"/>
+                    </w:rPr>
+                    <m:t>s</m:t>
+                  </m:r>
+                </m:e>
+              </m:d>
+              <m:r>
+                <w:rPr>
+                  <w:rFonts w:ascii="Cambria Math" w:hAnsi="Cambria Math"/>
+                </w:rPr>
+                <m:t>=</m:t>
+              </m:r>
+            </m:e>
+          </m:func>
+          <m:func>
+            <m:funcPr>
+              <m:ctrlPr>
+                <w:rPr>
+                  <w:rFonts w:ascii="Cambria Math" w:hAnsi="Cambria Math"/>
+                  <w:i/>
+                </w:rPr>
+              </m:ctrlPr>
+            </m:funcPr>
+            <m:fName>
+              <m:limLow>
+                <m:limLowPr>
+                  <m:ctrlPr>
+                    <w:rPr>
+                      <w:rFonts w:ascii="Cambria Math" w:hAnsi="Cambria Math"/>
+                      <w:i/>
+                    </w:rPr>
+                  </m:ctrlPr>
+                </m:limLowPr>
+                <m:e>
+                  <m:r>
+                    <m:rPr>
+                      <m:sty m:val="p"/>
+                    </m:rPr>
+                    <w:rPr>
+                      <w:rFonts w:ascii="Cambria Math" w:hAnsi="Cambria Math"/>
+                    </w:rPr>
+                    <m:t>lim</m:t>
+                  </m:r>
+                </m:e>
+                <m:lim>
+                  <m:r>
+                    <w:rPr>
+                      <w:rFonts w:ascii="Cambria Math" w:hAnsi="Cambria Math"/>
+                    </w:rPr>
+                    <m:t>s→0</m:t>
+                  </m:r>
+                </m:lim>
+              </m:limLow>
+            </m:fName>
+            <m:e>
+              <m:r>
+                <w:rPr>
+                  <w:rFonts w:ascii="Cambria Math" w:hAnsi="Cambria Math"/>
+                </w:rPr>
+                <m:t>s∙</m:t>
+              </m:r>
+              <m:sSub>
+                <m:sSubPr>
+                  <m:ctrlPr>
+                    <w:rPr>
+                      <w:rFonts w:ascii="Cambria Math" w:hAnsi="Cambria Math"/>
+                      <w:i/>
+                    </w:rPr>
+                  </m:ctrlPr>
+                </m:sSubPr>
+                <m:e>
+                  <m:r>
+                    <w:rPr>
+                      <w:rFonts w:ascii="Cambria Math" w:hAnsi="Cambria Math"/>
+                    </w:rPr>
+                    <m:t>e</m:t>
+                  </m:r>
+                </m:e>
+                <m:sub>
+                  <m:r>
+                    <w:rPr>
+                      <w:rFonts w:ascii="Cambria Math" w:hAnsi="Cambria Math"/>
+                    </w:rPr>
+                    <m:t>traj</m:t>
+                  </m:r>
+                </m:sub>
+              </m:sSub>
+              <m:d>
+                <m:dPr>
+                  <m:ctrlPr>
+                    <w:rPr>
+                      <w:rFonts w:ascii="Cambria Math" w:hAnsi="Cambria Math"/>
+                      <w:i/>
+                    </w:rPr>
+                  </m:ctrlPr>
+                </m:dPr>
+                <m:e>
+                  <m:r>
+                    <w:rPr>
+                      <w:rFonts w:ascii="Cambria Math" w:hAnsi="Cambria Math"/>
+                    </w:rPr>
+                    <m:t>s</m:t>
+                  </m:r>
+                </m:e>
+              </m:d>
+              <m:r>
+                <w:rPr>
+                  <w:rFonts w:ascii="Cambria Math" w:hAnsi="Cambria Math"/>
+                </w:rPr>
+                <m:t>+</m:t>
+              </m:r>
+              <m:func>
+                <m:funcPr>
+                  <m:ctrlPr>
+                    <w:rPr>
+                      <w:rFonts w:ascii="Cambria Math" w:hAnsi="Cambria Math"/>
+                      <w:i/>
+                    </w:rPr>
+                  </m:ctrlPr>
+                </m:funcPr>
+                <m:fName>
+                  <m:limLow>
+                    <m:limLowPr>
+                      <m:ctrlPr>
+                        <w:rPr>
+                          <w:rFonts w:ascii="Cambria Math" w:hAnsi="Cambria Math"/>
+                          <w:i/>
+                        </w:rPr>
+                      </m:ctrlPr>
+                    </m:limLowPr>
+                    <m:e>
+                      <m:r>
+                        <m:rPr>
+                          <m:sty m:val="p"/>
+                        </m:rPr>
+                        <w:rPr>
+                          <w:rFonts w:ascii="Cambria Math" w:hAnsi="Cambria Math"/>
+                        </w:rPr>
+                        <m:t>lim</m:t>
+                      </m:r>
+                    </m:e>
+                    <m:lim>
+                      <m:r>
+                        <w:rPr>
+                          <w:rFonts w:ascii="Cambria Math" w:hAnsi="Cambria Math"/>
+                        </w:rPr>
+                        <m:t>s→0</m:t>
+                      </m:r>
+                    </m:lim>
+                  </m:limLow>
+                </m:fName>
+                <m:e>
+                  <m:r>
+                    <w:rPr>
+                      <w:rFonts w:ascii="Cambria Math" w:hAnsi="Cambria Math"/>
+                    </w:rPr>
+                    <m:t>s∙</m:t>
+                  </m:r>
+                  <m:sSub>
+                    <m:sSubPr>
+                      <m:ctrlPr>
+                        <w:rPr>
+                          <w:rFonts w:ascii="Cambria Math" w:hAnsi="Cambria Math"/>
+                          <w:i/>
+                        </w:rPr>
+                      </m:ctrlPr>
+                    </m:sSubPr>
+                    <m:e>
+                      <m:r>
+                        <w:rPr>
+                          <w:rFonts w:ascii="Cambria Math" w:hAnsi="Cambria Math"/>
+                        </w:rPr>
+                        <m:t>e</m:t>
+                      </m:r>
+                    </m:e>
+                    <m:sub>
+                      <m:r>
+                        <w:rPr>
+                          <w:rFonts w:ascii="Cambria Math" w:hAnsi="Cambria Math"/>
+                        </w:rPr>
+                        <m:t>fric</m:t>
+                      </m:r>
+                    </m:sub>
+                  </m:sSub>
+                  <m:d>
+                    <m:dPr>
+                      <m:ctrlPr>
+                        <w:rPr>
+                          <w:rFonts w:ascii="Cambria Math" w:hAnsi="Cambria Math"/>
+                          <w:i/>
+                        </w:rPr>
+                      </m:ctrlPr>
+                    </m:dPr>
+                    <m:e>
+                      <m:r>
+                        <w:rPr>
+                          <w:rFonts w:ascii="Cambria Math" w:hAnsi="Cambria Math"/>
+                        </w:rPr>
+                        <m:t>s</m:t>
+                      </m:r>
+                    </m:e>
+                  </m:d>
+                </m:e>
+              </m:func>
+            </m:e>
+          </m:func>
+        </m:oMath>
+      </m:oMathPara>
+    </w:p>
+    <w:p>
+      <w:pPr>
+        <w:rPr>
+          <w:rFonts w:asciiTheme="minorHAnsi" w:hAnsiTheme="minorHAnsi"/>
+        </w:rPr>
+      </w:pPr>
+      <w:r>
+        <w:rPr>
+          <w:rFonts w:asciiTheme="minorHAnsi" w:hAnsiTheme="minorHAnsi"/>
+        </w:rPr>
+        <w:t xml:space="preserve">From Figure 2 in 1g, </w:t>
+      </w:r>
+      <m:oMath>
+        <m:sSub>
+          <m:sSubPr>
+            <m:ctrlPr>
+              <w:rPr>
+                <w:rFonts w:ascii="Cambria Math" w:hAnsi="Cambria Math"/>
+                <w:i/>
+              </w:rPr>
+            </m:ctrlPr>
+          </m:sSubPr>
+          <m:e>
+            <m:r>
+              <w:rPr>
+                <w:rFonts w:ascii="Cambria Math" w:hAnsi="Cambria Math"/>
+              </w:rPr>
+              <m:t>e</m:t>
+            </m:r>
+          </m:e>
+          <m:sub>
+            <m:r>
+              <w:rPr>
+                <w:rFonts w:ascii="Cambria Math" w:hAnsi="Cambria Math"/>
+              </w:rPr>
+              <m:t>ss</m:t>
+            </m:r>
+          </m:sub>
+        </m:sSub>
+      </m:oMath>
+      <w:r>
+        <w:rPr>
+          <w:rFonts w:asciiTheme="minorHAnsi" w:hAnsiTheme="minorHAnsi"/>
+        </w:rPr>
+        <w:t xml:space="preserve"> was observed to be</w:t>
+      </w:r>
+      <w:r>
+        <w:rPr>
+          <w:rFonts w:asciiTheme="minorHAnsi" w:hAnsiTheme="minorHAnsi"/>
+        </w:rPr>
+        <w:t xml:space="preserve"> 0.6mm </w:t>
+      </w:r>
+      <w:r>
+        <w:rPr>
+          <w:rFonts w:asciiTheme="minorHAnsi" w:hAnsiTheme="minorHAnsi"/>
+        </w:rPr>
+        <w:t xml:space="preserve">from the tracking error plot </w:t>
+      </w:r>
+      <w:r>
+        <w:rPr>
+          <w:rFonts w:asciiTheme="minorHAnsi" w:hAnsiTheme="minorHAnsi"/>
+        </w:rPr>
+        <w:t>during constant velocity between 0.3s and 0.5s.</w:t>
+      </w:r>
+    </w:p>
+    <w:p>
+      <w:pPr>
+        <w:rPr>
+          <w:rFonts w:asciiTheme="minorHAnsi" w:hAnsiTheme="minorHAnsi"/>
+        </w:rPr>
+      </w:pPr>
+      <w:r>
+        <w:rPr>
+          <w:rFonts w:asciiTheme="minorHAnsi" w:hAnsiTheme="minorHAnsi"/>
+        </w:rPr>
+        <w:t xml:space="preserve">From 2b, </w:t>
+      </w:r>
+    </w:p>
+    <w:p>
+      <w:pPr>
+        <w:rPr>
+          <w:rFonts w:asciiTheme="minorHAnsi" w:hAnsiTheme="minorHAnsi"/>
+        </w:rPr>
+      </w:pPr>
+      <m:oMathPara>
+        <m:oMath>
+          <m:sSub>
+            <m:sSubPr>
+              <m:ctrlPr>
+                <w:rPr>
+                  <w:rFonts w:ascii="Cambria Math" w:hAnsi="Cambria Math"/>
+                  <w:i/>
+                </w:rPr>
+              </m:ctrlPr>
+            </m:sSubPr>
+            <m:e>
+              <m:r>
+                <w:rPr>
+                  <w:rFonts w:ascii="Cambria Math" w:hAnsi="Cambria Math"/>
+                </w:rPr>
+                <m:t>e</m:t>
+              </m:r>
+            </m:e>
+            <m:sub>
+              <m:r>
+                <w:rPr>
+                  <w:rFonts w:ascii="Cambria Math" w:hAnsi="Cambria Math"/>
+                </w:rPr>
+                <m:t>traj</m:t>
+              </m:r>
+            </m:sub>
+          </m:sSub>
+          <m:d>
+            <m:dPr>
+              <m:ctrlPr>
+                <w:rPr>
+                  <w:rFonts w:ascii="Cambria Math" w:hAnsi="Cambria Math"/>
+                  <w:i/>
+                </w:rPr>
+              </m:ctrlPr>
+            </m:dPr>
+            <m:e>
+              <m:r>
+                <w:rPr>
+                  <w:rFonts w:ascii="Cambria Math" w:hAnsi="Cambria Math"/>
+                </w:rPr>
+                <m:t>s</m:t>
+              </m:r>
+            </m:e>
+          </m:d>
+          <m:r>
+            <w:rPr>
+              <w:rFonts w:ascii="Cambria Math" w:hAnsi="Cambria Math"/>
             </w:rPr>
             <m:t>=</m:t>
           </m:r>
@@ -5761,17 +6691,823 @@
                 <w:rPr>
                   <w:rFonts w:ascii="Cambria Math" w:hAnsi="Cambria Math"/>
                   <w:i/>
-                  <w:color w:val="FF0000"/>
                 </w:rPr>
               </m:ctrlPr>
             </m:fPr>
             <m:num>
-              <m:r>
-                <w:rPr>
-                  <w:rFonts w:ascii="Cambria Math" w:hAnsi="Cambria Math"/>
-                  <w:color w:val="FF0000"/>
-                </w:rPr>
-                <m:t>b</m:t>
+              <m:sSup>
+                <m:sSupPr>
+                  <m:ctrlPr>
+                    <w:rPr>
+                      <w:rFonts w:ascii="Cambria Math" w:hAnsi="Cambria Math"/>
+                      <w:i/>
+                    </w:rPr>
+                  </m:ctrlPr>
+                </m:sSupPr>
+                <m:e>
+                  <m:r>
+                    <w:rPr>
+                      <w:rFonts w:ascii="Cambria Math" w:hAnsi="Cambria Math"/>
+                    </w:rPr>
+                    <m:t>s</m:t>
+                  </m:r>
+                </m:e>
+                <m:sup>
+                  <m:r>
+                    <w:rPr>
+                      <w:rFonts w:ascii="Cambria Math" w:hAnsi="Cambria Math"/>
+                    </w:rPr>
+                    <m:t>2</m:t>
+                  </m:r>
+                </m:sup>
+              </m:sSup>
+              <m:r>
+                <w:rPr>
+                  <w:rFonts w:ascii="Cambria Math" w:hAnsi="Cambria Math"/>
+                </w:rPr>
+                <m:t>+</m:t>
+              </m:r>
+              <m:f>
+                <m:fPr>
+                  <m:ctrlPr>
+                    <w:rPr>
+                      <w:rFonts w:ascii="Cambria Math" w:hAnsi="Cambria Math"/>
+                      <w:i/>
+                    </w:rPr>
+                  </m:ctrlPr>
+                </m:fPr>
+                <m:num>
+                  <m:r>
+                    <w:rPr>
+                      <w:rFonts w:ascii="Cambria Math" w:hAnsi="Cambria Math"/>
+                    </w:rPr>
+                    <m:t>b</m:t>
+                  </m:r>
+                </m:num>
+                <m:den>
+                  <m:r>
+                    <w:rPr>
+                      <w:rFonts w:ascii="Cambria Math" w:hAnsi="Cambria Math"/>
+                    </w:rPr>
+                    <m:t>m</m:t>
+                  </m:r>
+                </m:den>
+              </m:f>
+              <m:r>
+                <w:rPr>
+                  <w:rFonts w:ascii="Cambria Math" w:hAnsi="Cambria Math"/>
+                </w:rPr>
+                <m:t>s</m:t>
+              </m:r>
+            </m:num>
+            <m:den>
+              <m:sSup>
+                <m:sSupPr>
+                  <m:ctrlPr>
+                    <w:rPr>
+                      <w:rFonts w:ascii="Cambria Math" w:hAnsi="Cambria Math"/>
+                      <w:i/>
+                    </w:rPr>
+                  </m:ctrlPr>
+                </m:sSupPr>
+                <m:e>
+                  <m:r>
+                    <w:rPr>
+                      <w:rFonts w:ascii="Cambria Math" w:hAnsi="Cambria Math"/>
+                    </w:rPr>
+                    <m:t>s</m:t>
+                  </m:r>
+                </m:e>
+                <m:sup>
+                  <m:r>
+                    <w:rPr>
+                      <w:rFonts w:ascii="Cambria Math" w:hAnsi="Cambria Math"/>
+                    </w:rPr>
+                    <m:t>2</m:t>
+                  </m:r>
+                </m:sup>
+              </m:sSup>
+              <m:r>
+                <w:rPr>
+                  <w:rFonts w:ascii="Cambria Math" w:hAnsi="Cambria Math"/>
+                </w:rPr>
+                <m:t>+</m:t>
+              </m:r>
+              <m:f>
+                <m:fPr>
+                  <m:ctrlPr>
+                    <w:rPr>
+                      <w:rFonts w:ascii="Cambria Math" w:hAnsi="Cambria Math"/>
+                      <w:i/>
+                    </w:rPr>
+                  </m:ctrlPr>
+                </m:fPr>
+                <m:num>
+                  <m:sSub>
+                    <m:sSubPr>
+                      <m:ctrlPr>
+                        <w:rPr>
+                          <w:rFonts w:ascii="Cambria Math" w:hAnsi="Cambria Math"/>
+                          <w:i/>
+                        </w:rPr>
+                      </m:ctrlPr>
+                    </m:sSubPr>
+                    <m:e>
+                      <m:r>
+                        <w:rPr>
+                          <w:rFonts w:ascii="Cambria Math" w:hAnsi="Cambria Math"/>
+                        </w:rPr>
+                        <m:t>b+K</m:t>
+                      </m:r>
+                    </m:e>
+                    <m:sub>
+                      <m:r>
+                        <w:rPr>
+                          <w:rFonts w:ascii="Cambria Math" w:hAnsi="Cambria Math"/>
+                        </w:rPr>
+                        <m:t>d</m:t>
+                      </m:r>
+                    </m:sub>
+                  </m:sSub>
+                </m:num>
+                <m:den>
+                  <m:r>
+                    <w:rPr>
+                      <w:rFonts w:ascii="Cambria Math" w:hAnsi="Cambria Math"/>
+                    </w:rPr>
+                    <m:t>m</m:t>
+                  </m:r>
+                </m:den>
+              </m:f>
+              <m:r>
+                <w:rPr>
+                  <w:rFonts w:ascii="Cambria Math" w:hAnsi="Cambria Math"/>
+                </w:rPr>
+                <m:t>s+</m:t>
+              </m:r>
+              <m:f>
+                <m:fPr>
+                  <m:ctrlPr>
+                    <w:rPr>
+                      <w:rFonts w:ascii="Cambria Math" w:hAnsi="Cambria Math"/>
+                      <w:i/>
+                    </w:rPr>
+                  </m:ctrlPr>
+                </m:fPr>
+                <m:num>
+                  <m:sSub>
+                    <m:sSubPr>
+                      <m:ctrlPr>
+                        <w:rPr>
+                          <w:rFonts w:ascii="Cambria Math" w:hAnsi="Cambria Math"/>
+                          <w:i/>
+                        </w:rPr>
+                      </m:ctrlPr>
+                    </m:sSubPr>
+                    <m:e>
+                      <m:r>
+                        <w:rPr>
+                          <w:rFonts w:ascii="Cambria Math" w:hAnsi="Cambria Math"/>
+                        </w:rPr>
+                        <m:t>K</m:t>
+                      </m:r>
+                    </m:e>
+                    <m:sub>
+                      <m:r>
+                        <w:rPr>
+                          <w:rFonts w:ascii="Cambria Math" w:hAnsi="Cambria Math"/>
+                        </w:rPr>
+                        <m:t>p</m:t>
+                      </m:r>
+                    </m:sub>
+                  </m:sSub>
+                </m:num>
+                <m:den>
+                  <m:r>
+                    <w:rPr>
+                      <w:rFonts w:ascii="Cambria Math" w:hAnsi="Cambria Math"/>
+                    </w:rPr>
+                    <m:t>m</m:t>
+                  </m:r>
+                </m:den>
+              </m:f>
+            </m:den>
+          </m:f>
+          <m:r>
+            <w:rPr>
+              <w:rFonts w:ascii="Cambria Math" w:hAnsi="Cambria Math"/>
+            </w:rPr>
+            <m:t>∙</m:t>
+          </m:r>
+          <m:sSub>
+            <m:sSubPr>
+              <m:ctrlPr>
+                <w:rPr>
+                  <w:rFonts w:ascii="Cambria Math" w:hAnsi="Cambria Math"/>
+                  <w:i/>
+                </w:rPr>
+              </m:ctrlPr>
+            </m:sSubPr>
+            <m:e>
+              <m:r>
+                <w:rPr>
+                  <w:rFonts w:ascii="Cambria Math" w:hAnsi="Cambria Math"/>
+                </w:rPr>
+                <m:t>x</m:t>
+              </m:r>
+            </m:e>
+            <m:sub>
+              <m:r>
+                <w:rPr>
+                  <w:rFonts w:ascii="Cambria Math" w:hAnsi="Cambria Math"/>
+                </w:rPr>
+                <m:t>r</m:t>
+              </m:r>
+            </m:sub>
+          </m:sSub>
+          <m:d>
+            <m:dPr>
+              <m:ctrlPr>
+                <w:rPr>
+                  <w:rFonts w:ascii="Cambria Math" w:hAnsi="Cambria Math"/>
+                  <w:i/>
+                </w:rPr>
+              </m:ctrlPr>
+            </m:dPr>
+            <m:e>
+              <m:r>
+                <w:rPr>
+                  <w:rFonts w:ascii="Cambria Math" w:hAnsi="Cambria Math"/>
+                </w:rPr>
+                <m:t>s</m:t>
+              </m:r>
+            </m:e>
+          </m:d>
+        </m:oMath>
+      </m:oMathPara>
+    </w:p>
+    <w:p>
+      <w:pPr>
+        <w:rPr>
+          <w:rFonts w:asciiTheme="minorHAnsi" w:hAnsiTheme="minorHAnsi"/>
+        </w:rPr>
+      </w:pPr>
+      <m:oMathPara>
+        <m:oMath>
+          <m:sSub>
+            <m:sSubPr>
+              <m:ctrlPr>
+                <w:rPr>
+                  <w:rFonts w:ascii="Cambria Math" w:hAnsi="Cambria Math"/>
+                  <w:i/>
+                </w:rPr>
+              </m:ctrlPr>
+            </m:sSubPr>
+            <m:e>
+              <m:r>
+                <w:rPr>
+                  <w:rFonts w:ascii="Cambria Math" w:hAnsi="Cambria Math"/>
+                </w:rPr>
+                <m:t>e</m:t>
+              </m:r>
+            </m:e>
+            <m:sub>
+              <m:r>
+                <w:rPr>
+                  <w:rFonts w:ascii="Cambria Math" w:hAnsi="Cambria Math"/>
+                </w:rPr>
+                <m:t>fric</m:t>
+              </m:r>
+            </m:sub>
+          </m:sSub>
+          <m:d>
+            <m:dPr>
+              <m:ctrlPr>
+                <w:rPr>
+                  <w:rFonts w:ascii="Cambria Math" w:hAnsi="Cambria Math"/>
+                  <w:i/>
+                </w:rPr>
+              </m:ctrlPr>
+            </m:dPr>
+            <m:e>
+              <m:r>
+                <w:rPr>
+                  <w:rFonts w:ascii="Cambria Math" w:hAnsi="Cambria Math"/>
+                </w:rPr>
+                <m:t>s</m:t>
+              </m:r>
+            </m:e>
+          </m:d>
+          <m:r>
+            <w:rPr>
+              <w:rFonts w:ascii="Cambria Math" w:hAnsi="Cambria Math"/>
+            </w:rPr>
+            <m:t>=</m:t>
+          </m:r>
+          <m:f>
+            <m:fPr>
+              <m:ctrlPr>
+                <w:rPr>
+                  <w:rFonts w:ascii="Cambria Math" w:hAnsi="Cambria Math"/>
+                  <w:i/>
+                </w:rPr>
+              </m:ctrlPr>
+            </m:fPr>
+            <m:num>
+              <m:f>
+                <m:fPr>
+                  <m:ctrlPr>
+                    <w:rPr>
+                      <w:rFonts w:ascii="Cambria Math" w:hAnsi="Cambria Math"/>
+                      <w:i/>
+                    </w:rPr>
+                  </m:ctrlPr>
+                </m:fPr>
+                <m:num>
+                  <m:r>
+                    <w:rPr>
+                      <w:rFonts w:ascii="Cambria Math" w:hAnsi="Cambria Math"/>
+                    </w:rPr>
+                    <m:t>1</m:t>
+                  </m:r>
+                </m:num>
+                <m:den>
+                  <m:r>
+                    <w:rPr>
+                      <w:rFonts w:ascii="Cambria Math" w:hAnsi="Cambria Math"/>
+                    </w:rPr>
+                    <m:t>m</m:t>
+                  </m:r>
+                </m:den>
+              </m:f>
+            </m:num>
+            <m:den>
+              <m:sSup>
+                <m:sSupPr>
+                  <m:ctrlPr>
+                    <w:rPr>
+                      <w:rFonts w:ascii="Cambria Math" w:hAnsi="Cambria Math"/>
+                      <w:i/>
+                    </w:rPr>
+                  </m:ctrlPr>
+                </m:sSupPr>
+                <m:e>
+                  <m:r>
+                    <w:rPr>
+                      <w:rFonts w:ascii="Cambria Math" w:hAnsi="Cambria Math"/>
+                    </w:rPr>
+                    <m:t>s</m:t>
+                  </m:r>
+                </m:e>
+                <m:sup>
+                  <m:r>
+                    <w:rPr>
+                      <w:rFonts w:ascii="Cambria Math" w:hAnsi="Cambria Math"/>
+                    </w:rPr>
+                    <m:t>2</m:t>
+                  </m:r>
+                </m:sup>
+              </m:sSup>
+              <m:r>
+                <w:rPr>
+                  <w:rFonts w:ascii="Cambria Math" w:hAnsi="Cambria Math"/>
+                </w:rPr>
+                <m:t>+</m:t>
+              </m:r>
+              <m:f>
+                <m:fPr>
+                  <m:ctrlPr>
+                    <w:rPr>
+                      <w:rFonts w:ascii="Cambria Math" w:hAnsi="Cambria Math"/>
+                      <w:i/>
+                    </w:rPr>
+                  </m:ctrlPr>
+                </m:fPr>
+                <m:num>
+                  <m:sSub>
+                    <m:sSubPr>
+                      <m:ctrlPr>
+                        <w:rPr>
+                          <w:rFonts w:ascii="Cambria Math" w:hAnsi="Cambria Math"/>
+                          <w:i/>
+                        </w:rPr>
+                      </m:ctrlPr>
+                    </m:sSubPr>
+                    <m:e>
+                      <m:r>
+                        <w:rPr>
+                          <w:rFonts w:ascii="Cambria Math" w:hAnsi="Cambria Math"/>
+                        </w:rPr>
+                        <m:t>b+K</m:t>
+                      </m:r>
+                    </m:e>
+                    <m:sub>
+                      <m:r>
+                        <w:rPr>
+                          <w:rFonts w:ascii="Cambria Math" w:hAnsi="Cambria Math"/>
+                        </w:rPr>
+                        <m:t>d</m:t>
+                      </m:r>
+                    </m:sub>
+                  </m:sSub>
+                </m:num>
+                <m:den>
+                  <m:r>
+                    <w:rPr>
+                      <w:rFonts w:ascii="Cambria Math" w:hAnsi="Cambria Math"/>
+                    </w:rPr>
+                    <m:t>m</m:t>
+                  </m:r>
+                </m:den>
+              </m:f>
+              <m:r>
+                <w:rPr>
+                  <w:rFonts w:ascii="Cambria Math" w:hAnsi="Cambria Math"/>
+                </w:rPr>
+                <m:t>s+</m:t>
+              </m:r>
+              <m:f>
+                <m:fPr>
+                  <m:ctrlPr>
+                    <w:rPr>
+                      <w:rFonts w:ascii="Cambria Math" w:hAnsi="Cambria Math"/>
+                      <w:i/>
+                    </w:rPr>
+                  </m:ctrlPr>
+                </m:fPr>
+                <m:num>
+                  <m:sSub>
+                    <m:sSubPr>
+                      <m:ctrlPr>
+                        <w:rPr>
+                          <w:rFonts w:ascii="Cambria Math" w:hAnsi="Cambria Math"/>
+                          <w:i/>
+                        </w:rPr>
+                      </m:ctrlPr>
+                    </m:sSubPr>
+                    <m:e>
+                      <m:r>
+                        <w:rPr>
+                          <w:rFonts w:ascii="Cambria Math" w:hAnsi="Cambria Math"/>
+                        </w:rPr>
+                        <m:t>K</m:t>
+                      </m:r>
+                    </m:e>
+                    <m:sub>
+                      <m:r>
+                        <w:rPr>
+                          <w:rFonts w:ascii="Cambria Math" w:hAnsi="Cambria Math"/>
+                        </w:rPr>
+                        <m:t>p</m:t>
+                      </m:r>
+                    </m:sub>
+                  </m:sSub>
+                </m:num>
+                <m:den>
+                  <m:r>
+                    <w:rPr>
+                      <w:rFonts w:ascii="Cambria Math" w:hAnsi="Cambria Math"/>
+                    </w:rPr>
+                    <m:t>m</m:t>
+                  </m:r>
+                </m:den>
+              </m:f>
+            </m:den>
+          </m:f>
+          <m:r>
+            <w:rPr>
+              <w:rFonts w:ascii="Cambria Math" w:hAnsi="Cambria Math"/>
+            </w:rPr>
+            <m:t>∙d</m:t>
+          </m:r>
+          <m:d>
+            <m:dPr>
+              <m:ctrlPr>
+                <w:rPr>
+                  <w:rFonts w:ascii="Cambria Math" w:hAnsi="Cambria Math"/>
+                  <w:i/>
+                </w:rPr>
+              </m:ctrlPr>
+            </m:dPr>
+            <m:e>
+              <m:r>
+                <w:rPr>
+                  <w:rFonts w:ascii="Cambria Math" w:hAnsi="Cambria Math"/>
+                </w:rPr>
+                <m:t>s</m:t>
+              </m:r>
+            </m:e>
+          </m:d>
+        </m:oMath>
+      </m:oMathPara>
+    </w:p>
+    <w:p>
+      <w:pPr>
+        <w:rPr>
+          <w:rFonts w:asciiTheme="minorHAnsi" w:hAnsiTheme="minorHAnsi"/>
+        </w:rPr>
+      </w:pPr>
+      <w:r>
+        <w:rPr>
+          <w:rFonts w:asciiTheme="minorHAnsi" w:hAnsiTheme="minorHAnsi"/>
+        </w:rPr>
+        <w:t xml:space="preserve">Due to constant velocity, </w:t>
+      </w:r>
+      <m:oMath>
+        <m:sSub>
+          <m:sSubPr>
+            <m:ctrlPr>
+              <w:rPr>
+                <w:rFonts w:ascii="Cambria Math" w:hAnsi="Cambria Math"/>
+                <w:i/>
+              </w:rPr>
+            </m:ctrlPr>
+          </m:sSubPr>
+          <m:e>
+            <m:r>
+              <w:rPr>
+                <w:rFonts w:ascii="Cambria Math" w:hAnsi="Cambria Math"/>
+              </w:rPr>
+              <m:t>x</m:t>
+            </m:r>
+          </m:e>
+          <m:sub>
+            <m:r>
+              <w:rPr>
+                <w:rFonts w:ascii="Cambria Math" w:hAnsi="Cambria Math"/>
+              </w:rPr>
+              <m:t>r</m:t>
+            </m:r>
+          </m:sub>
+        </m:sSub>
+        <m:d>
+          <m:dPr>
+            <m:ctrlPr>
+              <w:rPr>
+                <w:rFonts w:ascii="Cambria Math" w:hAnsi="Cambria Math"/>
+                <w:i/>
+              </w:rPr>
+            </m:ctrlPr>
+          </m:dPr>
+          <m:e>
+            <m:r>
+              <w:rPr>
+                <w:rFonts w:ascii="Cambria Math" w:hAnsi="Cambria Math"/>
+              </w:rPr>
+              <m:t>s</m:t>
+            </m:r>
+          </m:e>
+        </m:d>
+        <m:r>
+          <w:rPr>
+            <w:rFonts w:ascii="Cambria Math" w:hAnsi="Cambria Math"/>
+          </w:rPr>
+          <m:t>=</m:t>
+        </m:r>
+        <m:f>
+          <m:fPr>
+            <m:ctrlPr>
+              <w:rPr>
+                <w:rFonts w:ascii="Cambria Math" w:hAnsi="Cambria Math"/>
+                <w:i/>
+              </w:rPr>
+            </m:ctrlPr>
+          </m:fPr>
+          <m:num>
+            <m:sSub>
+              <m:sSubPr>
+                <m:ctrlPr>
+                  <w:rPr>
+                    <w:rFonts w:ascii="Cambria Math" w:hAnsi="Cambria Math"/>
+                    <w:i/>
+                  </w:rPr>
+                </m:ctrlPr>
+              </m:sSubPr>
+              <m:e>
+                <m:r>
+                  <w:rPr>
+                    <w:rFonts w:ascii="Cambria Math" w:hAnsi="Cambria Math"/>
+                  </w:rPr>
+                  <m:t>v</m:t>
+                </m:r>
+              </m:e>
+              <m:sub>
+                <m:r>
+                  <w:rPr>
+                    <w:rFonts w:ascii="Cambria Math" w:hAnsi="Cambria Math"/>
+                  </w:rPr>
+                  <m:t>ref</m:t>
+                </m:r>
+              </m:sub>
+            </m:sSub>
+          </m:num>
+          <m:den>
+            <m:sSup>
+              <m:sSupPr>
+                <m:ctrlPr>
+                  <w:rPr>
+                    <w:rFonts w:ascii="Cambria Math" w:hAnsi="Cambria Math"/>
+                    <w:i/>
+                  </w:rPr>
+                </m:ctrlPr>
+              </m:sSupPr>
+              <m:e>
+                <m:r>
+                  <w:rPr>
+                    <w:rFonts w:ascii="Cambria Math" w:hAnsi="Cambria Math"/>
+                  </w:rPr>
+                  <m:t>s</m:t>
+                </m:r>
+              </m:e>
+              <m:sup>
+                <m:r>
+                  <w:rPr>
+                    <w:rFonts w:ascii="Cambria Math" w:hAnsi="Cambria Math"/>
+                  </w:rPr>
+                  <m:t>2</m:t>
+                </m:r>
+              </m:sup>
+            </m:sSup>
+          </m:den>
+        </m:f>
+      </m:oMath>
+    </w:p>
+    <w:p>
+      <w:pPr>
+        <w:rPr>
+          <w:rFonts w:asciiTheme="minorHAnsi" w:hAnsiTheme="minorHAnsi"/>
+        </w:rPr>
+      </w:pPr>
+      <w:r>
+        <w:rPr>
+          <w:rFonts w:asciiTheme="minorHAnsi" w:hAnsiTheme="minorHAnsi"/>
+        </w:rPr>
+        <w:t xml:space="preserve">Coulomb friction is a represented by a constant </w:t>
+      </w:r>
+      <w:proofErr w:type="gramStart"/>
+      <w:r>
+        <w:rPr>
+          <w:rFonts w:asciiTheme="minorHAnsi" w:hAnsiTheme="minorHAnsi"/>
+        </w:rPr>
+        <w:t xml:space="preserve">value </w:t>
+      </w:r>
+      <w:r>
+        <w:rPr>
+          <w:rFonts w:asciiTheme="minorHAnsi" w:hAnsiTheme="minorHAnsi"/>
+        </w:rPr>
+        <w:t>,</w:t>
+      </w:r>
+      <w:proofErr w:type="gramEnd"/>
+      <w:r>
+        <w:rPr>
+          <w:rFonts w:asciiTheme="minorHAnsi" w:hAnsiTheme="minorHAnsi"/>
+        </w:rPr>
+        <w:t xml:space="preserve"> </w:t>
+      </w:r>
+      <m:oMath>
+        <m:sSub>
+          <m:sSubPr>
+            <m:ctrlPr>
+              <w:rPr>
+                <w:rFonts w:ascii="Cambria Math" w:hAnsi="Cambria Math"/>
+                <w:i/>
+              </w:rPr>
+            </m:ctrlPr>
+          </m:sSubPr>
+          <m:e>
+            <m:r>
+              <w:rPr>
+                <w:rFonts w:ascii="Cambria Math" w:hAnsi="Cambria Math"/>
+              </w:rPr>
+              <m:t>d</m:t>
+            </m:r>
+          </m:e>
+          <m:sub>
+            <m:r>
+              <w:rPr>
+                <w:rFonts w:ascii="Cambria Math" w:hAnsi="Cambria Math"/>
+              </w:rPr>
+              <m:t>c</m:t>
+            </m:r>
+          </m:sub>
+        </m:sSub>
+      </m:oMath>
+      <w:r>
+        <w:rPr>
+          <w:rFonts w:asciiTheme="minorHAnsi" w:hAnsiTheme="minorHAnsi"/>
+        </w:rPr>
+        <w:t xml:space="preserve"> so </w:t>
+      </w:r>
+      <m:oMath>
+        <m:r>
+          <w:rPr>
+            <w:rFonts w:ascii="Cambria Math" w:hAnsi="Cambria Math"/>
+          </w:rPr>
+          <m:t>d</m:t>
+        </m:r>
+        <m:d>
+          <m:dPr>
+            <m:ctrlPr>
+              <w:rPr>
+                <w:rFonts w:ascii="Cambria Math" w:hAnsi="Cambria Math"/>
+                <w:i/>
+              </w:rPr>
+            </m:ctrlPr>
+          </m:dPr>
+          <m:e>
+            <m:r>
+              <w:rPr>
+                <w:rFonts w:ascii="Cambria Math" w:hAnsi="Cambria Math"/>
+              </w:rPr>
+              <m:t>s</m:t>
+            </m:r>
+          </m:e>
+        </m:d>
+        <m:r>
+          <w:rPr>
+            <w:rFonts w:ascii="Cambria Math" w:hAnsi="Cambria Math"/>
+          </w:rPr>
+          <m:t>=</m:t>
+        </m:r>
+        <m:f>
+          <m:fPr>
+            <m:ctrlPr>
+              <w:rPr>
+                <w:rFonts w:ascii="Cambria Math" w:hAnsi="Cambria Math"/>
+                <w:i/>
+              </w:rPr>
+            </m:ctrlPr>
+          </m:fPr>
+          <m:num>
+            <m:sSub>
+              <m:sSubPr>
+                <m:ctrlPr>
+                  <w:rPr>
+                    <w:rFonts w:ascii="Cambria Math" w:hAnsi="Cambria Math"/>
+                    <w:i/>
+                  </w:rPr>
+                </m:ctrlPr>
+              </m:sSubPr>
+              <m:e>
+                <m:r>
+                  <w:rPr>
+                    <w:rFonts w:ascii="Cambria Math" w:hAnsi="Cambria Math"/>
+                  </w:rPr>
+                  <m:t>d</m:t>
+                </m:r>
+              </m:e>
+              <m:sub>
+                <m:r>
+                  <w:rPr>
+                    <w:rFonts w:ascii="Cambria Math" w:hAnsi="Cambria Math"/>
+                  </w:rPr>
+                  <m:t>c</m:t>
+                </m:r>
+              </m:sub>
+            </m:sSub>
+          </m:num>
+          <m:den>
+            <m:r>
+              <w:rPr>
+                <w:rFonts w:ascii="Cambria Math" w:hAnsi="Cambria Math"/>
+              </w:rPr>
+              <m:t>s</m:t>
+            </m:r>
+          </m:den>
+        </m:f>
+      </m:oMath>
+    </w:p>
+    <w:p>
+      <w:pPr>
+        <w:rPr>
+          <w:rFonts w:asciiTheme="minorHAnsi" w:hAnsiTheme="minorHAnsi"/>
+        </w:rPr>
+      </w:pPr>
+      <m:oMathPara>
+        <m:oMath>
+          <m:sSub>
+            <m:sSubPr>
+              <m:ctrlPr>
+                <w:rPr>
+                  <w:rFonts w:ascii="Cambria Math" w:hAnsi="Cambria Math"/>
+                  <w:i/>
+                </w:rPr>
+              </m:ctrlPr>
+            </m:sSubPr>
+            <m:e>
+              <m:r>
+                <w:rPr>
+                  <w:rFonts w:ascii="Cambria Math" w:hAnsi="Cambria Math"/>
+                </w:rPr>
+                <m:t xml:space="preserve"> e</m:t>
+              </m:r>
+            </m:e>
+            <m:sub>
+              <m:r>
+                <w:rPr>
+                  <w:rFonts w:ascii="Cambria Math" w:hAnsi="Cambria Math"/>
+                </w:rPr>
+                <m:t>s</m:t>
               </m:r>
               <m:sSub>
                 <m:sSubPr>
@@ -5779,7 +7515,6 @@
                     <w:rPr>
                       <w:rFonts w:ascii="Cambria Math" w:hAnsi="Cambria Math"/>
                       <w:i/>
-                      <w:color w:val="FF0000"/>
                     </w:rPr>
                   </m:ctrlPr>
                 </m:sSubPr>
@@ -5787,18 +7522,1184 @@
                   <m:r>
                     <w:rPr>
                       <w:rFonts w:ascii="Cambria Math" w:hAnsi="Cambria Math"/>
-                      <w:color w:val="FF0000"/>
-                    </w:rPr>
-                    <m:t>v</m:t>
+                    </w:rPr>
+                    <m:t>s</m:t>
                   </m:r>
                 </m:e>
                 <m:sub>
                   <m:r>
                     <w:rPr>
                       <w:rFonts w:ascii="Cambria Math" w:hAnsi="Cambria Math"/>
-                      <w:color w:val="FF0000"/>
-                    </w:rPr>
-                    <m:t>0</m:t>
+                    </w:rPr>
+                    <m:t>traj</m:t>
+                  </m:r>
+                </m:sub>
+              </m:sSub>
+            </m:sub>
+          </m:sSub>
+          <m:r>
+            <w:rPr>
+              <w:rFonts w:ascii="Cambria Math" w:hAnsi="Cambria Math"/>
+            </w:rPr>
+            <m:t>=</m:t>
+          </m:r>
+          <m:func>
+            <m:funcPr>
+              <m:ctrlPr>
+                <w:rPr>
+                  <w:rFonts w:ascii="Cambria Math" w:hAnsi="Cambria Math"/>
+                  <w:i/>
+                </w:rPr>
+              </m:ctrlPr>
+            </m:funcPr>
+            <m:fName>
+              <m:limLow>
+                <m:limLowPr>
+                  <m:ctrlPr>
+                    <w:rPr>
+                      <w:rFonts w:ascii="Cambria Math" w:hAnsi="Cambria Math"/>
+                      <w:i/>
+                    </w:rPr>
+                  </m:ctrlPr>
+                </m:limLowPr>
+                <m:e>
+                  <m:r>
+                    <m:rPr>
+                      <m:sty m:val="p"/>
+                    </m:rPr>
+                    <w:rPr>
+                      <w:rFonts w:ascii="Cambria Math" w:hAnsi="Cambria Math"/>
+                    </w:rPr>
+                    <m:t>lim</m:t>
+                  </m:r>
+                </m:e>
+                <m:lim>
+                  <m:r>
+                    <w:rPr>
+                      <w:rFonts w:ascii="Cambria Math" w:hAnsi="Cambria Math"/>
+                    </w:rPr>
+                    <m:t>s→0</m:t>
+                  </m:r>
+                </m:lim>
+              </m:limLow>
+            </m:fName>
+            <m:e>
+              <m:r>
+                <w:rPr>
+                  <w:rFonts w:ascii="Cambria Math" w:hAnsi="Cambria Math"/>
+                </w:rPr>
+                <m:t>s∙</m:t>
+              </m:r>
+              <m:sSub>
+                <m:sSubPr>
+                  <m:ctrlPr>
+                    <w:rPr>
+                      <w:rFonts w:ascii="Cambria Math" w:hAnsi="Cambria Math"/>
+                      <w:i/>
+                    </w:rPr>
+                  </m:ctrlPr>
+                </m:sSubPr>
+                <m:e>
+                  <m:r>
+                    <w:rPr>
+                      <w:rFonts w:ascii="Cambria Math" w:hAnsi="Cambria Math"/>
+                    </w:rPr>
+                    <m:t>e</m:t>
+                  </m:r>
+                </m:e>
+                <m:sub>
+                  <m:r>
+                    <w:rPr>
+                      <w:rFonts w:ascii="Cambria Math" w:hAnsi="Cambria Math"/>
+                    </w:rPr>
+                    <m:t>traj</m:t>
+                  </m:r>
+                </m:sub>
+              </m:sSub>
+              <m:d>
+                <m:dPr>
+                  <m:ctrlPr>
+                    <w:rPr>
+                      <w:rFonts w:ascii="Cambria Math" w:hAnsi="Cambria Math"/>
+                      <w:i/>
+                    </w:rPr>
+                  </m:ctrlPr>
+                </m:dPr>
+                <m:e>
+                  <m:r>
+                    <w:rPr>
+                      <w:rFonts w:ascii="Cambria Math" w:hAnsi="Cambria Math"/>
+                    </w:rPr>
+                    <m:t>s</m:t>
+                  </m:r>
+                </m:e>
+              </m:d>
+              <m:r>
+                <w:rPr>
+                  <w:rFonts w:ascii="Cambria Math" w:hAnsi="Cambria Math"/>
+                </w:rPr>
+                <m:t>=</m:t>
+              </m:r>
+              <m:func>
+                <m:funcPr>
+                  <m:ctrlPr>
+                    <w:rPr>
+                      <w:rFonts w:ascii="Cambria Math" w:hAnsi="Cambria Math"/>
+                      <w:i/>
+                    </w:rPr>
+                  </m:ctrlPr>
+                </m:funcPr>
+                <m:fName>
+                  <m:limLow>
+                    <m:limLowPr>
+                      <m:ctrlPr>
+                        <w:rPr>
+                          <w:rFonts w:ascii="Cambria Math" w:hAnsi="Cambria Math"/>
+                          <w:i/>
+                        </w:rPr>
+                      </m:ctrlPr>
+                    </m:limLowPr>
+                    <m:e>
+                      <m:r>
+                        <m:rPr>
+                          <m:sty m:val="p"/>
+                        </m:rPr>
+                        <w:rPr>
+                          <w:rFonts w:ascii="Cambria Math" w:hAnsi="Cambria Math"/>
+                        </w:rPr>
+                        <m:t>lim</m:t>
+                      </m:r>
+                    </m:e>
+                    <m:lim>
+                      <m:r>
+                        <w:rPr>
+                          <w:rFonts w:ascii="Cambria Math" w:hAnsi="Cambria Math"/>
+                        </w:rPr>
+                        <m:t>s→0</m:t>
+                      </m:r>
+                    </m:lim>
+                  </m:limLow>
+                </m:fName>
+                <m:e>
+                  <m:r>
+                    <w:rPr>
+                      <w:rFonts w:ascii="Cambria Math" w:hAnsi="Cambria Math"/>
+                    </w:rPr>
+                    <m:t>s∙</m:t>
+                  </m:r>
+                  <m:f>
+                    <m:fPr>
+                      <m:ctrlPr>
+                        <w:rPr>
+                          <w:rFonts w:ascii="Cambria Math" w:hAnsi="Cambria Math"/>
+                          <w:i/>
+                        </w:rPr>
+                      </m:ctrlPr>
+                    </m:fPr>
+                    <m:num>
+                      <m:sSup>
+                        <m:sSupPr>
+                          <m:ctrlPr>
+                            <w:rPr>
+                              <w:rFonts w:ascii="Cambria Math" w:hAnsi="Cambria Math"/>
+                              <w:i/>
+                            </w:rPr>
+                          </m:ctrlPr>
+                        </m:sSupPr>
+                        <m:e>
+                          <m:r>
+                            <w:rPr>
+                              <w:rFonts w:ascii="Cambria Math" w:hAnsi="Cambria Math"/>
+                            </w:rPr>
+                            <m:t>s</m:t>
+                          </m:r>
+                        </m:e>
+                        <m:sup>
+                          <m:r>
+                            <w:rPr>
+                              <w:rFonts w:ascii="Cambria Math" w:hAnsi="Cambria Math"/>
+                            </w:rPr>
+                            <m:t>2</m:t>
+                          </m:r>
+                        </m:sup>
+                      </m:sSup>
+                      <m:r>
+                        <w:rPr>
+                          <w:rFonts w:ascii="Cambria Math" w:hAnsi="Cambria Math"/>
+                        </w:rPr>
+                        <m:t>+</m:t>
+                      </m:r>
+                      <m:f>
+                        <m:fPr>
+                          <m:ctrlPr>
+                            <w:rPr>
+                              <w:rFonts w:ascii="Cambria Math" w:hAnsi="Cambria Math"/>
+                              <w:i/>
+                            </w:rPr>
+                          </m:ctrlPr>
+                        </m:fPr>
+                        <m:num>
+                          <m:r>
+                            <w:rPr>
+                              <w:rFonts w:ascii="Cambria Math" w:hAnsi="Cambria Math"/>
+                            </w:rPr>
+                            <m:t>b</m:t>
+                          </m:r>
+                        </m:num>
+                        <m:den>
+                          <m:r>
+                            <w:rPr>
+                              <w:rFonts w:ascii="Cambria Math" w:hAnsi="Cambria Math"/>
+                            </w:rPr>
+                            <m:t>m</m:t>
+                          </m:r>
+                        </m:den>
+                      </m:f>
+                      <m:r>
+                        <w:rPr>
+                          <w:rFonts w:ascii="Cambria Math" w:hAnsi="Cambria Math"/>
+                        </w:rPr>
+                        <m:t>s</m:t>
+                      </m:r>
+                    </m:num>
+                    <m:den>
+                      <m:sSup>
+                        <m:sSupPr>
+                          <m:ctrlPr>
+                            <w:rPr>
+                              <w:rFonts w:ascii="Cambria Math" w:hAnsi="Cambria Math"/>
+                              <w:i/>
+                            </w:rPr>
+                          </m:ctrlPr>
+                        </m:sSupPr>
+                        <m:e>
+                          <m:r>
+                            <w:rPr>
+                              <w:rFonts w:ascii="Cambria Math" w:hAnsi="Cambria Math"/>
+                            </w:rPr>
+                            <m:t>s</m:t>
+                          </m:r>
+                        </m:e>
+                        <m:sup>
+                          <m:r>
+                            <w:rPr>
+                              <w:rFonts w:ascii="Cambria Math" w:hAnsi="Cambria Math"/>
+                            </w:rPr>
+                            <m:t>2</m:t>
+                          </m:r>
+                        </m:sup>
+                      </m:sSup>
+                      <m:r>
+                        <w:rPr>
+                          <w:rFonts w:ascii="Cambria Math" w:hAnsi="Cambria Math"/>
+                        </w:rPr>
+                        <m:t>+</m:t>
+                      </m:r>
+                      <m:f>
+                        <m:fPr>
+                          <m:ctrlPr>
+                            <w:rPr>
+                              <w:rFonts w:ascii="Cambria Math" w:hAnsi="Cambria Math"/>
+                              <w:i/>
+                            </w:rPr>
+                          </m:ctrlPr>
+                        </m:fPr>
+                        <m:num>
+                          <m:sSub>
+                            <m:sSubPr>
+                              <m:ctrlPr>
+                                <w:rPr>
+                                  <w:rFonts w:ascii="Cambria Math" w:hAnsi="Cambria Math"/>
+                                  <w:i/>
+                                </w:rPr>
+                              </m:ctrlPr>
+                            </m:sSubPr>
+                            <m:e>
+                              <m:r>
+                                <w:rPr>
+                                  <w:rFonts w:ascii="Cambria Math" w:hAnsi="Cambria Math"/>
+                                </w:rPr>
+                                <m:t>b+K</m:t>
+                              </m:r>
+                            </m:e>
+                            <m:sub>
+                              <m:r>
+                                <w:rPr>
+                                  <w:rFonts w:ascii="Cambria Math" w:hAnsi="Cambria Math"/>
+                                </w:rPr>
+                                <m:t>d</m:t>
+                              </m:r>
+                            </m:sub>
+                          </m:sSub>
+                        </m:num>
+                        <m:den>
+                          <m:r>
+                            <w:rPr>
+                              <w:rFonts w:ascii="Cambria Math" w:hAnsi="Cambria Math"/>
+                            </w:rPr>
+                            <m:t>m</m:t>
+                          </m:r>
+                        </m:den>
+                      </m:f>
+                      <m:r>
+                        <w:rPr>
+                          <w:rFonts w:ascii="Cambria Math" w:hAnsi="Cambria Math"/>
+                        </w:rPr>
+                        <m:t>s+</m:t>
+                      </m:r>
+                      <m:f>
+                        <m:fPr>
+                          <m:ctrlPr>
+                            <w:rPr>
+                              <w:rFonts w:ascii="Cambria Math" w:hAnsi="Cambria Math"/>
+                              <w:i/>
+                            </w:rPr>
+                          </m:ctrlPr>
+                        </m:fPr>
+                        <m:num>
+                          <m:sSub>
+                            <m:sSubPr>
+                              <m:ctrlPr>
+                                <w:rPr>
+                                  <w:rFonts w:ascii="Cambria Math" w:hAnsi="Cambria Math"/>
+                                  <w:i/>
+                                </w:rPr>
+                              </m:ctrlPr>
+                            </m:sSubPr>
+                            <m:e>
+                              <m:r>
+                                <w:rPr>
+                                  <w:rFonts w:ascii="Cambria Math" w:hAnsi="Cambria Math"/>
+                                </w:rPr>
+                                <m:t>K</m:t>
+                              </m:r>
+                            </m:e>
+                            <m:sub>
+                              <m:r>
+                                <w:rPr>
+                                  <w:rFonts w:ascii="Cambria Math" w:hAnsi="Cambria Math"/>
+                                </w:rPr>
+                                <m:t>p</m:t>
+                              </m:r>
+                            </m:sub>
+                          </m:sSub>
+                        </m:num>
+                        <m:den>
+                          <m:r>
+                            <w:rPr>
+                              <w:rFonts w:ascii="Cambria Math" w:hAnsi="Cambria Math"/>
+                            </w:rPr>
+                            <m:t>m</m:t>
+                          </m:r>
+                        </m:den>
+                      </m:f>
+                    </m:den>
+                  </m:f>
+                  <m:r>
+                    <w:rPr>
+                      <w:rFonts w:ascii="Cambria Math" w:hAnsi="Cambria Math"/>
+                    </w:rPr>
+                    <m:t>∙</m:t>
+                  </m:r>
+                  <m:f>
+                    <m:fPr>
+                      <m:ctrlPr>
+                        <w:rPr>
+                          <w:rFonts w:ascii="Cambria Math" w:hAnsi="Cambria Math"/>
+                          <w:i/>
+                        </w:rPr>
+                      </m:ctrlPr>
+                    </m:fPr>
+                    <m:num>
+                      <m:sSub>
+                        <m:sSubPr>
+                          <m:ctrlPr>
+                            <w:rPr>
+                              <w:rFonts w:ascii="Cambria Math" w:hAnsi="Cambria Math"/>
+                              <w:i/>
+                            </w:rPr>
+                          </m:ctrlPr>
+                        </m:sSubPr>
+                        <m:e>
+                          <m:r>
+                            <w:rPr>
+                              <w:rFonts w:ascii="Cambria Math" w:hAnsi="Cambria Math"/>
+                            </w:rPr>
+                            <m:t>v</m:t>
+                          </m:r>
+                        </m:e>
+                        <m:sub>
+                          <m:r>
+                            <w:rPr>
+                              <w:rFonts w:ascii="Cambria Math" w:hAnsi="Cambria Math"/>
+                            </w:rPr>
+                            <m:t>ref</m:t>
+                          </m:r>
+                        </m:sub>
+                      </m:sSub>
+                    </m:num>
+                    <m:den>
+                      <m:sSup>
+                        <m:sSupPr>
+                          <m:ctrlPr>
+                            <w:rPr>
+                              <w:rFonts w:ascii="Cambria Math" w:hAnsi="Cambria Math"/>
+                              <w:i/>
+                            </w:rPr>
+                          </m:ctrlPr>
+                        </m:sSupPr>
+                        <m:e>
+                          <m:r>
+                            <w:rPr>
+                              <w:rFonts w:ascii="Cambria Math" w:hAnsi="Cambria Math"/>
+                            </w:rPr>
+                            <m:t>s</m:t>
+                          </m:r>
+                        </m:e>
+                        <m:sup>
+                          <m:r>
+                            <w:rPr>
+                              <w:rFonts w:ascii="Cambria Math" w:hAnsi="Cambria Math"/>
+                            </w:rPr>
+                            <m:t>2</m:t>
+                          </m:r>
+                        </m:sup>
+                      </m:sSup>
+                    </m:den>
+                  </m:f>
+                  <m:r>
+                    <w:rPr>
+                      <w:rFonts w:ascii="Cambria Math" w:hAnsi="Cambria Math"/>
+                    </w:rPr>
+                    <m:t>=</m:t>
+                  </m:r>
+                  <m:f>
+                    <m:fPr>
+                      <m:ctrlPr>
+                        <w:rPr>
+                          <w:rFonts w:ascii="Cambria Math" w:hAnsi="Cambria Math"/>
+                          <w:i/>
+                        </w:rPr>
+                      </m:ctrlPr>
+                    </m:fPr>
+                    <m:num>
+                      <m:sSub>
+                        <m:sSubPr>
+                          <m:ctrlPr>
+                            <w:rPr>
+                              <w:rFonts w:ascii="Cambria Math" w:hAnsi="Cambria Math"/>
+                              <w:i/>
+                            </w:rPr>
+                          </m:ctrlPr>
+                        </m:sSubPr>
+                        <m:e>
+                          <m:r>
+                            <w:rPr>
+                              <w:rFonts w:ascii="Cambria Math" w:hAnsi="Cambria Math"/>
+                            </w:rPr>
+                            <m:t>b</m:t>
+                          </m:r>
+                          <m:r>
+                            <w:rPr>
+                              <w:rFonts w:ascii="Cambria Math" w:hAnsi="Cambria Math"/>
+                            </w:rPr>
+                            <m:t>v</m:t>
+                          </m:r>
+                        </m:e>
+                        <m:sub>
+                          <m:r>
+                            <w:rPr>
+                              <w:rFonts w:ascii="Cambria Math" w:hAnsi="Cambria Math"/>
+                            </w:rPr>
+                            <m:t>ref</m:t>
+                          </m:r>
+                        </m:sub>
+                      </m:sSub>
+                    </m:num>
+                    <m:den>
+                      <m:sSub>
+                        <m:sSubPr>
+                          <m:ctrlPr>
+                            <w:rPr>
+                              <w:rFonts w:ascii="Cambria Math" w:hAnsi="Cambria Math"/>
+                              <w:i/>
+                            </w:rPr>
+                          </m:ctrlPr>
+                        </m:sSubPr>
+                        <m:e>
+                          <m:r>
+                            <w:rPr>
+                              <w:rFonts w:ascii="Cambria Math" w:hAnsi="Cambria Math"/>
+                            </w:rPr>
+                            <m:t>K</m:t>
+                          </m:r>
+                        </m:e>
+                        <m:sub>
+                          <m:r>
+                            <w:rPr>
+                              <w:rFonts w:ascii="Cambria Math" w:hAnsi="Cambria Math"/>
+                            </w:rPr>
+                            <m:t>p</m:t>
+                          </m:r>
+                        </m:sub>
+                      </m:sSub>
+                    </m:den>
+                  </m:f>
+                </m:e>
+              </m:func>
+            </m:e>
+          </m:func>
+        </m:oMath>
+      </m:oMathPara>
+    </w:p>
+    <w:p>
+      <w:pPr>
+        <w:rPr>
+          <w:rFonts w:asciiTheme="minorHAnsi" w:hAnsiTheme="minorHAnsi"/>
+        </w:rPr>
+      </w:pPr>
+      <m:oMathPara>
+        <m:oMath>
+          <m:sSub>
+            <m:sSubPr>
+              <m:ctrlPr>
+                <w:rPr>
+                  <w:rFonts w:ascii="Cambria Math" w:hAnsi="Cambria Math"/>
+                  <w:i/>
+                </w:rPr>
+              </m:ctrlPr>
+            </m:sSubPr>
+            <m:e>
+              <m:r>
+                <w:rPr>
+                  <w:rFonts w:ascii="Cambria Math" w:hAnsi="Cambria Math"/>
+                </w:rPr>
+                <m:t>e</m:t>
+              </m:r>
+            </m:e>
+            <m:sub>
+              <m:r>
+                <w:rPr>
+                  <w:rFonts w:ascii="Cambria Math" w:hAnsi="Cambria Math"/>
+                </w:rPr>
+                <m:t>ss_fric</m:t>
+              </m:r>
+            </m:sub>
+          </m:sSub>
+          <m:r>
+            <w:rPr>
+              <w:rFonts w:ascii="Cambria Math" w:hAnsi="Cambria Math"/>
+            </w:rPr>
+            <m:t>=</m:t>
+          </m:r>
+          <m:func>
+            <m:funcPr>
+              <m:ctrlPr>
+                <w:rPr>
+                  <w:rFonts w:ascii="Cambria Math" w:hAnsi="Cambria Math"/>
+                  <w:i/>
+                </w:rPr>
+              </m:ctrlPr>
+            </m:funcPr>
+            <m:fName>
+              <m:limLow>
+                <m:limLowPr>
+                  <m:ctrlPr>
+                    <w:rPr>
+                      <w:rFonts w:ascii="Cambria Math" w:hAnsi="Cambria Math"/>
+                      <w:i/>
+                    </w:rPr>
+                  </m:ctrlPr>
+                </m:limLowPr>
+                <m:e>
+                  <m:r>
+                    <m:rPr>
+                      <m:sty m:val="p"/>
+                    </m:rPr>
+                    <w:rPr>
+                      <w:rFonts w:ascii="Cambria Math" w:hAnsi="Cambria Math"/>
+                    </w:rPr>
+                    <m:t>lim</m:t>
+                  </m:r>
+                </m:e>
+                <m:lim>
+                  <m:r>
+                    <w:rPr>
+                      <w:rFonts w:ascii="Cambria Math" w:hAnsi="Cambria Math"/>
+                    </w:rPr>
+                    <m:t>s→0</m:t>
+                  </m:r>
+                </m:lim>
+              </m:limLow>
+            </m:fName>
+            <m:e>
+              <m:r>
+                <w:rPr>
+                  <w:rFonts w:ascii="Cambria Math" w:hAnsi="Cambria Math"/>
+                </w:rPr>
+                <m:t>s∙</m:t>
+              </m:r>
+              <m:sSub>
+                <m:sSubPr>
+                  <m:ctrlPr>
+                    <w:rPr>
+                      <w:rFonts w:ascii="Cambria Math" w:hAnsi="Cambria Math"/>
+                      <w:i/>
+                    </w:rPr>
+                  </m:ctrlPr>
+                </m:sSubPr>
+                <m:e>
+                  <m:r>
+                    <w:rPr>
+                      <w:rFonts w:ascii="Cambria Math" w:hAnsi="Cambria Math"/>
+                    </w:rPr>
+                    <m:t>e</m:t>
+                  </m:r>
+                </m:e>
+                <m:sub>
+                  <m:r>
+                    <w:rPr>
+                      <w:rFonts w:ascii="Cambria Math" w:hAnsi="Cambria Math"/>
+                    </w:rPr>
+                    <m:t>fric</m:t>
+                  </m:r>
+                </m:sub>
+              </m:sSub>
+              <m:d>
+                <m:dPr>
+                  <m:ctrlPr>
+                    <w:rPr>
+                      <w:rFonts w:ascii="Cambria Math" w:hAnsi="Cambria Math"/>
+                      <w:i/>
+                    </w:rPr>
+                  </m:ctrlPr>
+                </m:dPr>
+                <m:e>
+                  <m:r>
+                    <w:rPr>
+                      <w:rFonts w:ascii="Cambria Math" w:hAnsi="Cambria Math"/>
+                    </w:rPr>
+                    <m:t>s</m:t>
+                  </m:r>
+                </m:e>
+              </m:d>
+            </m:e>
+          </m:func>
+          <m:r>
+            <w:rPr>
+              <w:rFonts w:ascii="Cambria Math" w:hAnsi="Cambria Math"/>
+            </w:rPr>
+            <m:t>=</m:t>
+          </m:r>
+          <m:func>
+            <m:funcPr>
+              <m:ctrlPr>
+                <w:rPr>
+                  <w:rFonts w:ascii="Cambria Math" w:hAnsi="Cambria Math"/>
+                  <w:i/>
+                </w:rPr>
+              </m:ctrlPr>
+            </m:funcPr>
+            <m:fName>
+              <m:limLow>
+                <m:limLowPr>
+                  <m:ctrlPr>
+                    <w:rPr>
+                      <w:rFonts w:ascii="Cambria Math" w:hAnsi="Cambria Math"/>
+                      <w:i/>
+                    </w:rPr>
+                  </m:ctrlPr>
+                </m:limLowPr>
+                <m:e>
+                  <m:r>
+                    <m:rPr>
+                      <m:sty m:val="p"/>
+                    </m:rPr>
+                    <w:rPr>
+                      <w:rFonts w:ascii="Cambria Math" w:hAnsi="Cambria Math"/>
+                    </w:rPr>
+                    <m:t>lim</m:t>
+                  </m:r>
+                </m:e>
+                <m:lim>
+                  <m:r>
+                    <w:rPr>
+                      <w:rFonts w:ascii="Cambria Math" w:hAnsi="Cambria Math"/>
+                    </w:rPr>
+                    <m:t>s→0</m:t>
+                  </m:r>
+                </m:lim>
+              </m:limLow>
+            </m:fName>
+            <m:e>
+              <m:r>
+                <w:rPr>
+                  <w:rFonts w:ascii="Cambria Math" w:hAnsi="Cambria Math"/>
+                </w:rPr>
+                <m:t>s∙</m:t>
+              </m:r>
+              <m:f>
+                <m:fPr>
+                  <m:ctrlPr>
+                    <w:rPr>
+                      <w:rFonts w:ascii="Cambria Math" w:hAnsi="Cambria Math"/>
+                      <w:i/>
+                    </w:rPr>
+                  </m:ctrlPr>
+                </m:fPr>
+                <m:num>
+                  <m:f>
+                    <m:fPr>
+                      <m:ctrlPr>
+                        <w:rPr>
+                          <w:rFonts w:ascii="Cambria Math" w:hAnsi="Cambria Math"/>
+                          <w:i/>
+                        </w:rPr>
+                      </m:ctrlPr>
+                    </m:fPr>
+                    <m:num>
+                      <m:r>
+                        <w:rPr>
+                          <w:rFonts w:ascii="Cambria Math" w:hAnsi="Cambria Math"/>
+                        </w:rPr>
+                        <m:t>1</m:t>
+                      </m:r>
+                    </m:num>
+                    <m:den>
+                      <m:r>
+                        <w:rPr>
+                          <w:rFonts w:ascii="Cambria Math" w:hAnsi="Cambria Math"/>
+                        </w:rPr>
+                        <m:t>m</m:t>
+                      </m:r>
+                    </m:den>
+                  </m:f>
+                </m:num>
+                <m:den>
+                  <m:sSup>
+                    <m:sSupPr>
+                      <m:ctrlPr>
+                        <w:rPr>
+                          <w:rFonts w:ascii="Cambria Math" w:hAnsi="Cambria Math"/>
+                          <w:i/>
+                        </w:rPr>
+                      </m:ctrlPr>
+                    </m:sSupPr>
+                    <m:e>
+                      <m:r>
+                        <w:rPr>
+                          <w:rFonts w:ascii="Cambria Math" w:hAnsi="Cambria Math"/>
+                        </w:rPr>
+                        <m:t>s</m:t>
+                      </m:r>
+                    </m:e>
+                    <m:sup>
+                      <m:r>
+                        <w:rPr>
+                          <w:rFonts w:ascii="Cambria Math" w:hAnsi="Cambria Math"/>
+                        </w:rPr>
+                        <m:t>2</m:t>
+                      </m:r>
+                    </m:sup>
+                  </m:sSup>
+                  <m:r>
+                    <w:rPr>
+                      <w:rFonts w:ascii="Cambria Math" w:hAnsi="Cambria Math"/>
+                    </w:rPr>
+                    <m:t>+</m:t>
+                  </m:r>
+                  <m:f>
+                    <m:fPr>
+                      <m:ctrlPr>
+                        <w:rPr>
+                          <w:rFonts w:ascii="Cambria Math" w:hAnsi="Cambria Math"/>
+                          <w:i/>
+                        </w:rPr>
+                      </m:ctrlPr>
+                    </m:fPr>
+                    <m:num>
+                      <m:sSub>
+                        <m:sSubPr>
+                          <m:ctrlPr>
+                            <w:rPr>
+                              <w:rFonts w:ascii="Cambria Math" w:hAnsi="Cambria Math"/>
+                              <w:i/>
+                            </w:rPr>
+                          </m:ctrlPr>
+                        </m:sSubPr>
+                        <m:e>
+                          <m:r>
+                            <w:rPr>
+                              <w:rFonts w:ascii="Cambria Math" w:hAnsi="Cambria Math"/>
+                            </w:rPr>
+                            <m:t>b+K</m:t>
+                          </m:r>
+                        </m:e>
+                        <m:sub>
+                          <m:r>
+                            <w:rPr>
+                              <w:rFonts w:ascii="Cambria Math" w:hAnsi="Cambria Math"/>
+                            </w:rPr>
+                            <m:t>d</m:t>
+                          </m:r>
+                        </m:sub>
+                      </m:sSub>
+                    </m:num>
+                    <m:den>
+                      <m:r>
+                        <w:rPr>
+                          <w:rFonts w:ascii="Cambria Math" w:hAnsi="Cambria Math"/>
+                        </w:rPr>
+                        <m:t>m</m:t>
+                      </m:r>
+                    </m:den>
+                  </m:f>
+                  <m:r>
+                    <w:rPr>
+                      <w:rFonts w:ascii="Cambria Math" w:hAnsi="Cambria Math"/>
+                    </w:rPr>
+                    <m:t>s+</m:t>
+                  </m:r>
+                  <m:f>
+                    <m:fPr>
+                      <m:ctrlPr>
+                        <w:rPr>
+                          <w:rFonts w:ascii="Cambria Math" w:hAnsi="Cambria Math"/>
+                          <w:i/>
+                        </w:rPr>
+                      </m:ctrlPr>
+                    </m:fPr>
+                    <m:num>
+                      <m:sSub>
+                        <m:sSubPr>
+                          <m:ctrlPr>
+                            <w:rPr>
+                              <w:rFonts w:ascii="Cambria Math" w:hAnsi="Cambria Math"/>
+                              <w:i/>
+                            </w:rPr>
+                          </m:ctrlPr>
+                        </m:sSubPr>
+                        <m:e>
+                          <m:r>
+                            <w:rPr>
+                              <w:rFonts w:ascii="Cambria Math" w:hAnsi="Cambria Math"/>
+                            </w:rPr>
+                            <m:t>K</m:t>
+                          </m:r>
+                        </m:e>
+                        <m:sub>
+                          <m:r>
+                            <w:rPr>
+                              <w:rFonts w:ascii="Cambria Math" w:hAnsi="Cambria Math"/>
+                            </w:rPr>
+                            <m:t>p</m:t>
+                          </m:r>
+                        </m:sub>
+                      </m:sSub>
+                    </m:num>
+                    <m:den>
+                      <m:r>
+                        <w:rPr>
+                          <w:rFonts w:ascii="Cambria Math" w:hAnsi="Cambria Math"/>
+                        </w:rPr>
+                        <m:t>m</m:t>
+                      </m:r>
+                    </m:den>
+                  </m:f>
+                </m:den>
+              </m:f>
+              <m:r>
+                <w:rPr>
+                  <w:rFonts w:ascii="Cambria Math" w:hAnsi="Cambria Math"/>
+                </w:rPr>
+                <m:t>∙</m:t>
+              </m:r>
+              <m:f>
+                <m:fPr>
+                  <m:ctrlPr>
+                    <w:rPr>
+                      <w:rFonts w:ascii="Cambria Math" w:hAnsi="Cambria Math"/>
+                      <w:i/>
+                    </w:rPr>
+                  </m:ctrlPr>
+                </m:fPr>
+                <m:num>
+                  <m:sSub>
+                    <m:sSubPr>
+                      <m:ctrlPr>
+                        <w:rPr>
+                          <w:rFonts w:ascii="Cambria Math" w:hAnsi="Cambria Math"/>
+                          <w:i/>
+                        </w:rPr>
+                      </m:ctrlPr>
+                    </m:sSubPr>
+                    <m:e>
+                      <m:r>
+                        <w:rPr>
+                          <w:rFonts w:ascii="Cambria Math" w:hAnsi="Cambria Math"/>
+                        </w:rPr>
+                        <m:t>d</m:t>
+                      </m:r>
+                    </m:e>
+                    <m:sub>
+                      <m:r>
+                        <w:rPr>
+                          <w:rFonts w:ascii="Cambria Math" w:hAnsi="Cambria Math"/>
+                        </w:rPr>
+                        <m:t>c</m:t>
+                      </m:r>
+                    </m:sub>
+                  </m:sSub>
+                </m:num>
+                <m:den>
+                  <m:r>
+                    <w:rPr>
+                      <w:rFonts w:ascii="Cambria Math" w:hAnsi="Cambria Math"/>
+                    </w:rPr>
+                    <m:t>s</m:t>
+                  </m:r>
+                </m:den>
+              </m:f>
+              <m:r>
+                <w:rPr>
+                  <w:rFonts w:ascii="Cambria Math" w:hAnsi="Cambria Math"/>
+                </w:rPr>
+                <m:t>=</m:t>
+              </m:r>
+              <m:f>
+                <m:fPr>
+                  <m:ctrlPr>
+                    <w:rPr>
+                      <w:rFonts w:ascii="Cambria Math" w:hAnsi="Cambria Math"/>
+                      <w:i/>
+                    </w:rPr>
+                  </m:ctrlPr>
+                </m:fPr>
+                <m:num>
+                  <m:sSub>
+                    <m:sSubPr>
+                      <m:ctrlPr>
+                        <w:rPr>
+                          <w:rFonts w:ascii="Cambria Math" w:hAnsi="Cambria Math"/>
+                          <w:i/>
+                        </w:rPr>
+                      </m:ctrlPr>
+                    </m:sSubPr>
+                    <m:e>
+                      <m:r>
+                        <w:rPr>
+                          <w:rFonts w:ascii="Cambria Math" w:hAnsi="Cambria Math"/>
+                        </w:rPr>
+                        <m:t>d</m:t>
+                      </m:r>
+                    </m:e>
+                    <m:sub>
+                      <m:r>
+                        <w:rPr>
+                          <w:rFonts w:ascii="Cambria Math" w:hAnsi="Cambria Math"/>
+                        </w:rPr>
+                        <m:t>c</m:t>
+                      </m:r>
+                    </m:sub>
+                  </m:sSub>
+                </m:num>
+                <m:den>
+                  <m:sSub>
+                    <m:sSubPr>
+                      <m:ctrlPr>
+                        <w:rPr>
+                          <w:rFonts w:ascii="Cambria Math" w:hAnsi="Cambria Math"/>
+                          <w:i/>
+                        </w:rPr>
+                      </m:ctrlPr>
+                    </m:sSubPr>
+                    <m:e>
+                      <m:r>
+                        <w:rPr>
+                          <w:rFonts w:ascii="Cambria Math" w:hAnsi="Cambria Math"/>
+                        </w:rPr>
+                        <m:t>K</m:t>
+                      </m:r>
+                    </m:e>
+                    <m:sub>
+                      <m:r>
+                        <w:rPr>
+                          <w:rFonts w:ascii="Cambria Math" w:hAnsi="Cambria Math"/>
+                        </w:rPr>
+                        <m:t>p</m:t>
+                      </m:r>
+                    </m:sub>
+                  </m:sSub>
+                </m:den>
+              </m:f>
+            </m:e>
+          </m:func>
+        </m:oMath>
+      </m:oMathPara>
+    </w:p>
+    <w:p>
+      <w:pPr>
+        <w:rPr>
+          <w:rFonts w:asciiTheme="minorHAnsi" w:hAnsiTheme="minorHAnsi"/>
+        </w:rPr>
+      </w:pPr>
+      <m:oMathPara>
+        <m:oMath>
+          <m:sSub>
+            <m:sSubPr>
+              <m:ctrlPr>
+                <w:rPr>
+                  <w:rFonts w:ascii="Cambria Math" w:hAnsi="Cambria Math"/>
+                  <w:i/>
+                </w:rPr>
+              </m:ctrlPr>
+            </m:sSubPr>
+            <m:e>
+              <m:r>
+                <w:rPr>
+                  <w:rFonts w:ascii="Cambria Math" w:hAnsi="Cambria Math"/>
+                </w:rPr>
+                <m:t>e</m:t>
+              </m:r>
+            </m:e>
+            <m:sub>
+              <m:r>
+                <w:rPr>
+                  <w:rFonts w:ascii="Cambria Math" w:hAnsi="Cambria Math"/>
+                </w:rPr>
+                <m:t>ss</m:t>
+              </m:r>
+            </m:sub>
+          </m:sSub>
+          <m:r>
+            <w:rPr>
+              <w:rFonts w:ascii="Cambria Math" w:hAnsi="Cambria Math"/>
+            </w:rPr>
+            <m:t>=</m:t>
+          </m:r>
+          <m:sSub>
+            <m:sSubPr>
+              <m:ctrlPr>
+                <w:rPr>
+                  <w:rFonts w:ascii="Cambria Math" w:hAnsi="Cambria Math"/>
+                  <w:i/>
+                </w:rPr>
+              </m:ctrlPr>
+            </m:sSubPr>
+            <m:e>
+              <m:r>
+                <w:rPr>
+                  <w:rFonts w:ascii="Cambria Math" w:hAnsi="Cambria Math"/>
+                </w:rPr>
+                <m:t xml:space="preserve"> e</m:t>
+              </m:r>
+            </m:e>
+            <m:sub>
+              <m:r>
+                <w:rPr>
+                  <w:rFonts w:ascii="Cambria Math" w:hAnsi="Cambria Math"/>
+                </w:rPr>
+                <m:t>s</m:t>
+              </m:r>
+              <m:sSub>
+                <m:sSubPr>
+                  <m:ctrlPr>
+                    <w:rPr>
+                      <w:rFonts w:ascii="Cambria Math" w:hAnsi="Cambria Math"/>
+                      <w:i/>
+                    </w:rPr>
+                  </m:ctrlPr>
+                </m:sSubPr>
+                <m:e>
+                  <m:r>
+                    <w:rPr>
+                      <w:rFonts w:ascii="Cambria Math" w:hAnsi="Cambria Math"/>
+                    </w:rPr>
+                    <m:t>s</m:t>
+                  </m:r>
+                </m:e>
+                <m:sub>
+                  <m:r>
+                    <w:rPr>
+                      <w:rFonts w:ascii="Cambria Math" w:hAnsi="Cambria Math"/>
+                    </w:rPr>
+                    <m:t>traj</m:t>
+                  </m:r>
+                </m:sub>
+              </m:sSub>
+            </m:sub>
+          </m:sSub>
+          <m:r>
+            <w:rPr>
+              <w:rFonts w:ascii="Cambria Math" w:hAnsi="Cambria Math"/>
+            </w:rPr>
+            <m:t>+</m:t>
+          </m:r>
+          <m:sSub>
+            <m:sSubPr>
+              <m:ctrlPr>
+                <w:rPr>
+                  <w:rFonts w:ascii="Cambria Math" w:hAnsi="Cambria Math"/>
+                  <w:i/>
+                </w:rPr>
+              </m:ctrlPr>
+            </m:sSubPr>
+            <m:e>
+              <m:r>
+                <w:rPr>
+                  <w:rFonts w:ascii="Cambria Math" w:hAnsi="Cambria Math"/>
+                </w:rPr>
+                <m:t>e</m:t>
+              </m:r>
+            </m:e>
+            <m:sub>
+              <m:r>
+                <w:rPr>
+                  <w:rFonts w:ascii="Cambria Math" w:hAnsi="Cambria Math"/>
+                </w:rPr>
+                <m:t>ss_fric</m:t>
+              </m:r>
+            </m:sub>
+          </m:sSub>
+          <m:r>
+            <w:rPr>
+              <w:rFonts w:ascii="Cambria Math" w:hAnsi="Cambria Math"/>
+            </w:rPr>
+            <m:t>=</m:t>
+          </m:r>
+          <m:f>
+            <m:fPr>
+              <m:ctrlPr>
+                <w:rPr>
+                  <w:rFonts w:ascii="Cambria Math" w:hAnsi="Cambria Math"/>
+                  <w:i/>
+                </w:rPr>
+              </m:ctrlPr>
+            </m:fPr>
+            <m:num>
+              <m:sSub>
+                <m:sSubPr>
+                  <m:ctrlPr>
+                    <w:rPr>
+                      <w:rFonts w:ascii="Cambria Math" w:hAnsi="Cambria Math"/>
+                      <w:i/>
+                    </w:rPr>
+                  </m:ctrlPr>
+                </m:sSubPr>
+                <m:e>
+                  <m:r>
+                    <w:rPr>
+                      <w:rFonts w:ascii="Cambria Math" w:hAnsi="Cambria Math"/>
+                    </w:rPr>
+                    <m:t>bv</m:t>
+                  </m:r>
+                </m:e>
+                <m:sub>
+                  <m:r>
+                    <w:rPr>
+                      <w:rFonts w:ascii="Cambria Math" w:hAnsi="Cambria Math"/>
+                    </w:rPr>
+                    <m:t>ref</m:t>
                   </m:r>
                 </m:sub>
               </m:sSub>
@@ -5810,7 +8711,6 @@
                     <w:rPr>
                       <w:rFonts w:ascii="Cambria Math" w:hAnsi="Cambria Math"/>
                       <w:i/>
-                      <w:color w:val="FF0000"/>
                     </w:rPr>
                   </m:ctrlPr>
                 </m:sSubPr>
@@ -5818,7 +8718,6 @@
                   <m:r>
                     <w:rPr>
                       <w:rFonts w:ascii="Cambria Math" w:hAnsi="Cambria Math"/>
-                      <w:color w:val="FF0000"/>
                     </w:rPr>
                     <m:t>K</m:t>
                   </m:r>
@@ -5827,7 +8726,6 @@
                   <m:r>
                     <w:rPr>
                       <w:rFonts w:ascii="Cambria Math" w:hAnsi="Cambria Math"/>
-                      <w:color w:val="FF0000"/>
                     </w:rPr>
                     <m:t>p</m:t>
                   </m:r>
@@ -5838,7 +8736,6 @@
           <m:r>
             <w:rPr>
               <w:rFonts w:ascii="Cambria Math" w:hAnsi="Cambria Math"/>
-              <w:color w:val="FF0000"/>
             </w:rPr>
             <m:t>+</m:t>
           </m:r>
@@ -5848,7 +8745,6 @@
                 <w:rPr>
                   <w:rFonts w:ascii="Cambria Math" w:hAnsi="Cambria Math"/>
                   <w:i/>
-                  <w:color w:val="FF0000"/>
                 </w:rPr>
               </m:ctrlPr>
             </m:fPr>
@@ -5859,7 +8755,6 @@
                     <w:rPr>
                       <w:rFonts w:ascii="Cambria Math" w:hAnsi="Cambria Math"/>
                       <w:i/>
-                      <w:color w:val="FF0000"/>
                     </w:rPr>
                   </m:ctrlPr>
                 </m:sSubPr>
@@ -5867,7 +8762,6 @@
                   <m:r>
                     <w:rPr>
                       <w:rFonts w:ascii="Cambria Math" w:hAnsi="Cambria Math"/>
-                      <w:color w:val="FF0000"/>
                     </w:rPr>
                     <m:t>d</m:t>
                   </m:r>
@@ -5876,7 +8770,6 @@
                   <m:r>
                     <w:rPr>
                       <w:rFonts w:ascii="Cambria Math" w:hAnsi="Cambria Math"/>
-                      <w:color w:val="FF0000"/>
                     </w:rPr>
                     <m:t>c</m:t>
                   </m:r>
@@ -5890,7 +8783,6 @@
                     <w:rPr>
                       <w:rFonts w:ascii="Cambria Math" w:hAnsi="Cambria Math"/>
                       <w:i/>
-                      <w:color w:val="FF0000"/>
                     </w:rPr>
                   </m:ctrlPr>
                 </m:sSubPr>
@@ -5898,7 +8790,6 @@
                   <m:r>
                     <w:rPr>
                       <w:rFonts w:ascii="Cambria Math" w:hAnsi="Cambria Math"/>
-                      <w:color w:val="FF0000"/>
                     </w:rPr>
                     <m:t>K</m:t>
                   </m:r>
@@ -5907,7 +8798,6 @@
                   <m:r>
                     <w:rPr>
                       <w:rFonts w:ascii="Cambria Math" w:hAnsi="Cambria Math"/>
-                      <w:color w:val="FF0000"/>
                     </w:rPr>
                     <m:t>p</m:t>
                   </m:r>
@@ -5918,7 +8808,6 @@
           <m:r>
             <w:rPr>
               <w:rFonts w:ascii="Cambria Math" w:hAnsi="Cambria Math"/>
-              <w:color w:val="FF0000"/>
             </w:rPr>
             <m:t>=0.6</m:t>
           </m:r>
@@ -5929,25 +8818,87 @@
       <w:pPr>
         <w:rPr>
           <w:rFonts w:asciiTheme="minorHAnsi" w:hAnsiTheme="minorHAnsi"/>
-          <w:color w:val="FF0000"/>
+        </w:rPr>
+      </w:pPr>
+      <w:r>
+        <w:rPr>
+          <w:rFonts w:asciiTheme="minorHAnsi" w:hAnsiTheme="minorHAnsi"/>
+        </w:rPr>
+        <w:t xml:space="preserve">From 1f, </w:t>
+      </w:r>
+      <m:oMath>
+        <m:sSub>
+          <m:sSubPr>
+            <m:ctrlPr>
+              <w:rPr>
+                <w:rFonts w:ascii="Cambria Math" w:hAnsi="Cambria Math"/>
+                <w:i/>
+              </w:rPr>
+            </m:ctrlPr>
+          </m:sSubPr>
+          <m:e>
+            <m:r>
+              <w:rPr>
+                <w:rFonts w:ascii="Cambria Math" w:hAnsi="Cambria Math"/>
+              </w:rPr>
+              <m:t>v</m:t>
+            </m:r>
+          </m:e>
+          <m:sub>
+            <m:r>
+              <w:rPr>
+                <w:rFonts w:ascii="Cambria Math" w:hAnsi="Cambria Math"/>
+              </w:rPr>
+              <m:t>ref</m:t>
+            </m:r>
+          </m:sub>
+        </m:sSub>
+        <m:r>
+          <w:rPr>
+            <w:rFonts w:ascii="Cambria Math" w:hAnsi="Cambria Math"/>
+          </w:rPr>
+          <m:t>=1</m:t>
+        </m:r>
+        <m:r>
+          <w:rPr>
+            <w:rFonts w:ascii="Cambria Math" w:hAnsi="Cambria Math"/>
+          </w:rPr>
+          <m:t>00</m:t>
+        </m:r>
+        <m:r>
+          <w:rPr>
+            <w:rFonts w:ascii="Cambria Math" w:hAnsi="Cambria Math"/>
+          </w:rPr>
+          <m:t>m</m:t>
+        </m:r>
+        <m:r>
+          <w:rPr>
+            <w:rFonts w:ascii="Cambria Math" w:hAnsi="Cambria Math"/>
+          </w:rPr>
+          <m:t>m</m:t>
+        </m:r>
+        <m:r>
+          <w:rPr>
+            <w:rFonts w:ascii="Cambria Math" w:hAnsi="Cambria Math"/>
+          </w:rPr>
+          <m:t xml:space="preserve">/s </m:t>
+        </m:r>
+      </m:oMath>
+    </w:p>
+    <w:p>
+      <w:pPr>
+        <w:rPr>
+          <w:rFonts w:asciiTheme="minorHAnsi" w:hAnsiTheme="minorHAnsi"/>
         </w:rPr>
       </w:pPr>
       <m:oMathPara>
         <m:oMath>
-          <m:r>
-            <w:rPr>
-              <w:rFonts w:ascii="Cambria Math" w:hAnsi="Cambria Math"/>
-              <w:color w:val="FF0000"/>
-            </w:rPr>
-            <m:t xml:space="preserve"> </m:t>
-          </m:r>
           <m:sSub>
             <m:sSubPr>
               <m:ctrlPr>
                 <w:rPr>
                   <w:rFonts w:ascii="Cambria Math" w:hAnsi="Cambria Math"/>
                   <w:i/>
-                  <w:color w:val="FF0000"/>
                 </w:rPr>
               </m:ctrlPr>
             </m:sSubPr>
@@ -5955,7 +8906,6 @@
               <m:r>
                 <w:rPr>
                   <w:rFonts w:ascii="Cambria Math" w:hAnsi="Cambria Math"/>
-                  <w:color w:val="FF0000"/>
                 </w:rPr>
                 <m:t xml:space="preserve"> e</m:t>
               </m:r>
@@ -5964,7 +8914,6 @@
               <m:r>
                 <w:rPr>
                   <w:rFonts w:ascii="Cambria Math" w:hAnsi="Cambria Math"/>
-                  <w:color w:val="FF0000"/>
                 </w:rPr>
                 <m:t>s</m:t>
               </m:r>
@@ -5974,7 +8923,6 @@
                     <w:rPr>
                       <w:rFonts w:ascii="Cambria Math" w:hAnsi="Cambria Math"/>
                       <w:i/>
-                      <w:color w:val="FF0000"/>
                     </w:rPr>
                   </m:ctrlPr>
                 </m:sSubPr>
@@ -5982,7 +8930,6 @@
                   <m:r>
                     <w:rPr>
                       <w:rFonts w:ascii="Cambria Math" w:hAnsi="Cambria Math"/>
-                      <w:color w:val="FF0000"/>
                     </w:rPr>
                     <m:t>s</m:t>
                   </m:r>
@@ -5991,7 +8938,6 @@
                   <m:r>
                     <w:rPr>
                       <w:rFonts w:ascii="Cambria Math" w:hAnsi="Cambria Math"/>
-                      <w:color w:val="FF0000"/>
                     </w:rPr>
                     <m:t>traj</m:t>
                   </m:r>
@@ -6002,7 +8948,6 @@
           <m:r>
             <w:rPr>
               <w:rFonts w:ascii="Cambria Math" w:hAnsi="Cambria Math"/>
-              <w:color w:val="FF0000"/>
             </w:rPr>
             <m:t>=</m:t>
           </m:r>
@@ -6012,25 +8957,16 @@
                 <w:rPr>
                   <w:rFonts w:ascii="Cambria Math" w:hAnsi="Cambria Math"/>
                   <w:i/>
-                  <w:color w:val="FF0000"/>
                 </w:rPr>
               </m:ctrlPr>
             </m:fPr>
             <m:num>
-              <m:r>
-                <w:rPr>
-                  <w:rFonts w:ascii="Cambria Math" w:hAnsi="Cambria Math"/>
-                  <w:color w:val="FF0000"/>
-                </w:rPr>
-                <m:t>b</m:t>
-              </m:r>
               <m:sSub>
                 <m:sSubPr>
                   <m:ctrlPr>
                     <w:rPr>
                       <w:rFonts w:ascii="Cambria Math" w:hAnsi="Cambria Math"/>
                       <w:i/>
-                      <w:color w:val="FF0000"/>
                     </w:rPr>
                   </m:ctrlPr>
                 </m:sSubPr>
@@ -6038,18 +8974,16 @@
                   <m:r>
                     <w:rPr>
                       <w:rFonts w:ascii="Cambria Math" w:hAnsi="Cambria Math"/>
-                      <w:color w:val="FF0000"/>
-                    </w:rPr>
-                    <m:t>v</m:t>
+                    </w:rPr>
+                    <m:t>bv</m:t>
                   </m:r>
                 </m:e>
                 <m:sub>
                   <m:r>
                     <w:rPr>
                       <w:rFonts w:ascii="Cambria Math" w:hAnsi="Cambria Math"/>
-                      <w:color w:val="FF0000"/>
-                    </w:rPr>
-                    <m:t>0</m:t>
+                    </w:rPr>
+                    <m:t>ref</m:t>
                   </m:r>
                 </m:sub>
               </m:sSub>
@@ -6061,7 +8995,6 @@
                     <w:rPr>
                       <w:rFonts w:ascii="Cambria Math" w:hAnsi="Cambria Math"/>
                       <w:i/>
-                      <w:color w:val="FF0000"/>
                     </w:rPr>
                   </m:ctrlPr>
                 </m:sSubPr>
@@ -6069,7 +9002,6 @@
                   <m:r>
                     <w:rPr>
                       <w:rFonts w:ascii="Cambria Math" w:hAnsi="Cambria Math"/>
-                      <w:color w:val="FF0000"/>
                     </w:rPr>
                     <m:t>K</m:t>
                   </m:r>
@@ -6078,7 +9010,6 @@
                   <m:r>
                     <w:rPr>
                       <w:rFonts w:ascii="Cambria Math" w:hAnsi="Cambria Math"/>
-                      <w:color w:val="FF0000"/>
                     </w:rPr>
                     <m:t>p</m:t>
                   </m:r>
@@ -6089,7 +9020,119 @@
           <m:r>
             <w:rPr>
               <w:rFonts w:ascii="Cambria Math" w:hAnsi="Cambria Math"/>
-              <w:color w:val="FF0000"/>
+            </w:rPr>
+            <m:t>=</m:t>
+          </m:r>
+          <m:f>
+            <m:fPr>
+              <m:ctrlPr>
+                <w:rPr>
+                  <w:rFonts w:ascii="Cambria Math" w:hAnsi="Cambria Math"/>
+                  <w:i/>
+                </w:rPr>
+              </m:ctrlPr>
+            </m:fPr>
+            <m:num>
+              <m:d>
+                <m:dPr>
+                  <m:ctrlPr>
+                    <w:rPr>
+                      <w:rFonts w:ascii="Cambria Math" w:hAnsi="Cambria Math"/>
+                      <w:i/>
+                    </w:rPr>
+                  </m:ctrlPr>
+                </m:dPr>
+                <m:e>
+                  <m:r>
+                    <w:rPr>
+                      <w:rFonts w:ascii="Cambria Math" w:hAnsi="Cambria Math"/>
+                    </w:rPr>
+                    <m:t>0.00661</m:t>
+                  </m:r>
+                  <m:f>
+                    <m:fPr>
+                      <m:ctrlPr>
+                        <w:rPr>
+                          <w:rFonts w:ascii="Cambria Math" w:hAnsi="Cambria Math"/>
+                        </w:rPr>
+                      </m:ctrlPr>
+                    </m:fPr>
+                    <m:num>
+                      <m:r>
+                        <w:rPr>
+                          <w:rFonts w:ascii="Cambria Math" w:hAnsi="Cambria Math"/>
+                        </w:rPr>
+                        <m:t>mm</m:t>
+                      </m:r>
+                    </m:num>
+                    <m:den>
+                      <m:r>
+                        <w:rPr>
+                          <w:rFonts w:ascii="Cambria Math" w:hAnsi="Cambria Math"/>
+                        </w:rPr>
+                        <m:t>sV</m:t>
+                      </m:r>
+                    </m:den>
+                  </m:f>
+                </m:e>
+              </m:d>
+              <m:d>
+                <m:dPr>
+                  <m:ctrlPr>
+                    <w:rPr>
+                      <w:rFonts w:ascii="Cambria Math" w:hAnsi="Cambria Math"/>
+                      <w:i/>
+                    </w:rPr>
+                  </m:ctrlPr>
+                </m:dPr>
+                <m:e>
+                  <m:r>
+                    <w:rPr>
+                      <w:rFonts w:ascii="Cambria Math" w:hAnsi="Cambria Math"/>
+                    </w:rPr>
+                    <m:t>100</m:t>
+                  </m:r>
+                  <m:f>
+                    <m:fPr>
+                      <m:ctrlPr>
+                        <w:rPr>
+                          <w:rFonts w:ascii="Cambria Math" w:hAnsi="Cambria Math"/>
+                          <w:i/>
+                        </w:rPr>
+                      </m:ctrlPr>
+                    </m:fPr>
+                    <m:num>
+                      <m:r>
+                        <w:rPr>
+                          <w:rFonts w:ascii="Cambria Math" w:hAnsi="Cambria Math"/>
+                        </w:rPr>
+                        <m:t>mm</m:t>
+                      </m:r>
+                    </m:num>
+                    <m:den>
+                      <m:r>
+                        <w:rPr>
+                          <w:rFonts w:ascii="Cambria Math" w:hAnsi="Cambria Math"/>
+                        </w:rPr>
+                        <m:t>s</m:t>
+                      </m:r>
+                    </m:den>
+                  </m:f>
+                </m:e>
+              </m:d>
+            </m:num>
+            <m:den>
+              <m:r>
+                <w:rPr>
+                  <w:rFonts w:ascii="Cambria Math" w:hAnsi="Cambria Math"/>
+                </w:rPr>
+                <m:t>1.4705</m:t>
+              </m:r>
+            </m:den>
+          </m:f>
+          <m:r>
+            <w:rPr>
+              <w:rFonts w:ascii="Cambria Math" w:hAnsi="Cambria Math"/>
             </w:rPr>
             <m:t>=0.449</m:t>
           </m:r>
@@ -6100,33 +9143,55 @@
       <w:pPr>
         <w:rPr>
           <w:rFonts w:asciiTheme="minorHAnsi" w:hAnsiTheme="minorHAnsi"/>
-          <w:color w:val="FF0000"/>
         </w:rPr>
       </w:pPr>
       <m:oMathPara>
         <m:oMath>
-          <m:r>
-            <w:rPr>
-              <w:rFonts w:ascii="Cambria Math" w:hAnsi="Cambria Math"/>
-              <w:color w:val="FF0000"/>
-            </w:rPr>
-            <m:t xml:space="preserve"> </m:t>
-          </m:r>
           <m:sSub>
             <m:sSubPr>
               <m:ctrlPr>
                 <w:rPr>
                   <w:rFonts w:ascii="Cambria Math" w:hAnsi="Cambria Math"/>
                   <w:i/>
-                  <w:color w:val="FF0000"/>
                 </w:rPr>
               </m:ctrlPr>
             </m:sSubPr>
             <m:e>
-              <m:r>
-                <w:rPr>
-                  <w:rFonts w:ascii="Cambria Math" w:hAnsi="Cambria Math"/>
-                  <w:color w:val="FF0000"/>
+              <m:sSub>
+                <m:sSubPr>
+                  <m:ctrlPr>
+                    <w:rPr>
+                      <w:rFonts w:ascii="Cambria Math" w:hAnsi="Cambria Math"/>
+                      <w:i/>
+                    </w:rPr>
+                  </m:ctrlPr>
+                </m:sSubPr>
+                <m:e>
+                  <m:r>
+                    <w:rPr>
+                      <w:rFonts w:ascii="Cambria Math" w:hAnsi="Cambria Math"/>
+                    </w:rPr>
+                    <m:t>e</m:t>
+                  </m:r>
+                </m:e>
+                <m:sub>
+                  <m:r>
+                    <w:rPr>
+                      <w:rFonts w:ascii="Cambria Math" w:hAnsi="Cambria Math"/>
+                    </w:rPr>
+                    <m:t>ss_fric</m:t>
+                  </m:r>
+                </m:sub>
+              </m:sSub>
+              <m:r>
+                <w:rPr>
+                  <w:rFonts w:ascii="Cambria Math" w:hAnsi="Cambria Math"/>
+                </w:rPr>
+                <m:t>=</m:t>
+              </m:r>
+              <m:r>
+                <w:rPr>
+                  <w:rFonts w:ascii="Cambria Math" w:hAnsi="Cambria Math"/>
                 </w:rPr>
                 <m:t>e</m:t>
               </m:r>
@@ -6135,37 +9200,47 @@
               <m:r>
                 <w:rPr>
                   <w:rFonts w:ascii="Cambria Math" w:hAnsi="Cambria Math"/>
-                  <w:color w:val="FF0000"/>
-                </w:rPr>
-                <m:t>ss_fric</m:t>
+                </w:rPr>
+                <m:t>ss</m:t>
               </m:r>
             </m:sub>
           </m:sSub>
           <m:r>
             <w:rPr>
               <w:rFonts w:ascii="Cambria Math" w:hAnsi="Cambria Math"/>
-              <w:color w:val="FF0000"/>
             </w:rPr>
-            <m:t>=</m:t>
+            <m:t>-</m:t>
           </m:r>
-          <m:f>
-            <m:fPr>
+          <m:sSub>
+            <m:sSubPr>
               <m:ctrlPr>
                 <w:rPr>
                   <w:rFonts w:ascii="Cambria Math" w:hAnsi="Cambria Math"/>
                   <w:i/>
-                  <w:color w:val="FF0000"/>
                 </w:rPr>
               </m:ctrlPr>
-            </m:fPr>
-            <m:num>
+            </m:sSubPr>
+            <m:e>
+              <m:r>
+                <w:rPr>
+                  <w:rFonts w:ascii="Cambria Math" w:hAnsi="Cambria Math"/>
+                </w:rPr>
+                <m:t xml:space="preserve"> e</m:t>
+              </m:r>
+            </m:e>
+            <m:sub>
+              <m:r>
+                <w:rPr>
+                  <w:rFonts w:ascii="Cambria Math" w:hAnsi="Cambria Math"/>
+                </w:rPr>
+                <m:t>s</m:t>
+              </m:r>
               <m:sSub>
                 <m:sSubPr>
                   <m:ctrlPr>
                     <w:rPr>
                       <w:rFonts w:ascii="Cambria Math" w:hAnsi="Cambria Math"/>
                       <w:i/>
-                      <w:color w:val="FF0000"/>
                     </w:rPr>
                   </m:ctrlPr>
                 </m:sSubPr>
@@ -6173,58 +9248,24 @@
                   <m:r>
                     <w:rPr>
                       <w:rFonts w:ascii="Cambria Math" w:hAnsi="Cambria Math"/>
-                      <w:color w:val="FF0000"/>
-                    </w:rPr>
-                    <m:t>d</m:t>
+                    </w:rPr>
+                    <m:t>s</m:t>
                   </m:r>
                 </m:e>
                 <m:sub>
                   <m:r>
                     <w:rPr>
                       <w:rFonts w:ascii="Cambria Math" w:hAnsi="Cambria Math"/>
-                      <w:color w:val="FF0000"/>
-                    </w:rPr>
-                    <m:t>c</m:t>
+                    </w:rPr>
+                    <m:t>traj</m:t>
                   </m:r>
                 </m:sub>
               </m:sSub>
-            </m:num>
-            <m:den>
-              <m:sSub>
-                <m:sSubPr>
-                  <m:ctrlPr>
-                    <w:rPr>
-                      <w:rFonts w:ascii="Cambria Math" w:hAnsi="Cambria Math"/>
-                      <w:i/>
-                      <w:color w:val="FF0000"/>
-                    </w:rPr>
-                  </m:ctrlPr>
-                </m:sSubPr>
-                <m:e>
-                  <m:r>
-                    <w:rPr>
-                      <w:rFonts w:ascii="Cambria Math" w:hAnsi="Cambria Math"/>
-                      <w:color w:val="FF0000"/>
-                    </w:rPr>
-                    <m:t>K</m:t>
-                  </m:r>
-                </m:e>
-                <m:sub>
-                  <m:r>
-                    <w:rPr>
-                      <w:rFonts w:ascii="Cambria Math" w:hAnsi="Cambria Math"/>
-                      <w:color w:val="FF0000"/>
-                    </w:rPr>
-                    <m:t>p</m:t>
-                  </m:r>
-                </m:sub>
-              </m:sSub>
-            </m:den>
-          </m:f>
+            </m:sub>
+          </m:sSub>
           <m:r>
             <w:rPr>
               <w:rFonts w:ascii="Cambria Math" w:hAnsi="Cambria Math"/>
-              <w:color w:val="FF0000"/>
             </w:rPr>
             <m:t>=0.6-0.449=0.151</m:t>
           </m:r>
@@ -6234,6 +9275,14 @@
     <w:p>
       <w:pPr>
         <w:rPr>
+          <w:rFonts w:asciiTheme="minorHAnsi" w:hAnsiTheme="minorHAnsi"/>
+          <w:color w:val="FF0000"/>
+        </w:rPr>
+      </w:pPr>
+    </w:p>
+    <w:p>
+      <w:pPr>
+        <w:rPr>
           <w:highlight w:val="yellow"/>
         </w:rPr>
       </w:pPr>
@@ -6241,14 +9290,36 @@
         <w:rPr>
           <w:highlight w:val="yellow"/>
         </w:rPr>
-        <w:t xml:space="preserve">How are the error components are affected by commanded velocity, friction magnitude dc, </w:t>
+        <w:t xml:space="preserve">How </w:t>
+      </w:r>
+      <w:proofErr w:type="gramStart"/>
+      <w:r>
+        <w:rPr>
+          <w:highlight w:val="yellow"/>
+        </w:rPr>
+        <w:t>are the error components</w:t>
+      </w:r>
+      <w:proofErr w:type="gramEnd"/>
+      <w:r>
+        <w:rPr>
+          <w:highlight w:val="yellow"/>
+        </w:rPr>
+        <w:t xml:space="preserve"> are affected by commanded velocity, friction magnitude dc, </w:t>
       </w:r>
       <w:r>
         <w:rPr>
           <w:highlight w:val="yellow"/>
         </w:rPr>
-        <w:t>other parameters, k etc</w:t>
+        <w:t xml:space="preserve">other parameters, k </w:t>
       </w:r>
+      <w:proofErr w:type="spellStart"/>
+      <w:r>
+        <w:rPr>
+          <w:highlight w:val="yellow"/>
+        </w:rPr>
+        <w:t>etc</w:t>
+      </w:r>
+      <w:proofErr w:type="spellEnd"/>
     </w:p>
     <w:p>
       <w:pPr>
@@ -6259,7 +9330,16 @@
         </w:numPr>
       </w:pPr>
       <w:r>
-        <w:t>As Kp increases, both the error components decrease</w:t>
+        <w:lastRenderedPageBreak/>
+        <w:t xml:space="preserve">As </w:t>
+      </w:r>
+      <w:proofErr w:type="spellStart"/>
+      <w:r>
+        <w:t>Kp</w:t>
+      </w:r>
+      <w:proofErr w:type="spellEnd"/>
+      <w:r>
+        <w:t xml:space="preserve"> increases, both the error components decrease</w:t>
       </w:r>
     </w:p>
     <w:p>
@@ -6371,7 +9451,15 @@
         </m:sSub>
       </m:oMath>
       <w:r>
-        <w:t xml:space="preserve"> increases.</w:t>
+        <w:t xml:space="preserve"> i</w:t>
+      </w:r>
+      <w:proofErr w:type="spellStart"/>
+      <w:r>
+        <w:t>ncreases</w:t>
+      </w:r>
+      <w:proofErr w:type="spellEnd"/>
+      <w:r>
+        <w:t>.</w:t>
       </w:r>
     </w:p>
     <w:p>
@@ -6383,8 +9471,13 @@
         </w:numPr>
       </w:pPr>
       <w:r>
-        <w:t>The error components are not affected by Kd</w:t>
+        <w:t xml:space="preserve">The error components are not affected by </w:t>
       </w:r>
+      <w:proofErr w:type="spellStart"/>
+      <w:r>
+        <w:t>Kd</w:t>
+      </w:r>
+      <w:proofErr w:type="spellEnd"/>
     </w:p>
     <w:p>
       <w:pPr>
@@ -6409,7 +9502,283 @@
         <w:rPr>
           <w:rFonts w:asciiTheme="minorHAnsi" w:hAnsiTheme="minorHAnsi"/>
         </w:rPr>
-        <w:t>The average value of Coulomb friction was found to be:</w:t>
+        <w:t xml:space="preserve">From 2c, </w:t>
+      </w:r>
+    </w:p>
+    <w:p>
+      <w:pPr>
+        <w:rPr>
+          <w:rFonts w:asciiTheme="minorHAnsi" w:hAnsiTheme="minorHAnsi"/>
+        </w:rPr>
+      </w:pPr>
+      <m:oMathPara>
+        <m:oMath>
+          <m:sSub>
+            <m:sSubPr>
+              <m:ctrlPr>
+                <w:rPr>
+                  <w:rFonts w:ascii="Cambria Math" w:hAnsi="Cambria Math"/>
+                  <w:i/>
+                </w:rPr>
+              </m:ctrlPr>
+            </m:sSubPr>
+            <m:e>
+              <m:r>
+                <w:rPr>
+                  <w:rFonts w:ascii="Cambria Math" w:hAnsi="Cambria Math"/>
+                </w:rPr>
+                <m:t>e</m:t>
+              </m:r>
+            </m:e>
+            <m:sub>
+              <m:r>
+                <w:rPr>
+                  <w:rFonts w:ascii="Cambria Math" w:hAnsi="Cambria Math"/>
+                </w:rPr>
+                <m:t>ss_fric</m:t>
+              </m:r>
+            </m:sub>
+          </m:sSub>
+          <m:r>
+            <w:rPr>
+              <w:rFonts w:ascii="Cambria Math" w:hAnsi="Cambria Math"/>
+            </w:rPr>
+            <m:t>=0.151=</m:t>
+          </m:r>
+          <m:f>
+            <m:fPr>
+              <m:ctrlPr>
+                <w:rPr>
+                  <w:rFonts w:ascii="Cambria Math" w:hAnsi="Cambria Math"/>
+                  <w:i/>
+                </w:rPr>
+              </m:ctrlPr>
+            </m:fPr>
+            <m:num>
+              <m:sSub>
+                <m:sSubPr>
+                  <m:ctrlPr>
+                    <w:rPr>
+                      <w:rFonts w:ascii="Cambria Math" w:hAnsi="Cambria Math"/>
+                      <w:i/>
+                    </w:rPr>
+                  </m:ctrlPr>
+                </m:sSubPr>
+                <m:e>
+                  <m:r>
+                    <w:rPr>
+                      <w:rFonts w:ascii="Cambria Math" w:hAnsi="Cambria Math"/>
+                    </w:rPr>
+                    <m:t>d</m:t>
+                  </m:r>
+                </m:e>
+                <m:sub>
+                  <m:r>
+                    <w:rPr>
+                      <w:rFonts w:ascii="Cambria Math" w:hAnsi="Cambria Math"/>
+                    </w:rPr>
+                    <m:t>c</m:t>
+                  </m:r>
+                </m:sub>
+              </m:sSub>
+            </m:num>
+            <m:den>
+              <m:sSub>
+                <m:sSubPr>
+                  <m:ctrlPr>
+                    <w:rPr>
+                      <w:rFonts w:ascii="Cambria Math" w:hAnsi="Cambria Math"/>
+                      <w:i/>
+                    </w:rPr>
+                  </m:ctrlPr>
+                </m:sSubPr>
+                <m:e>
+                  <m:r>
+                    <w:rPr>
+                      <w:rFonts w:ascii="Cambria Math" w:hAnsi="Cambria Math"/>
+                    </w:rPr>
+                    <m:t>K</m:t>
+                  </m:r>
+                </m:e>
+                <m:sub>
+                  <m:r>
+                    <w:rPr>
+                      <w:rFonts w:ascii="Cambria Math" w:hAnsi="Cambria Math"/>
+                    </w:rPr>
+                    <m:t>p</m:t>
+                  </m:r>
+                </m:sub>
+              </m:sSub>
+            </m:den>
+          </m:f>
+        </m:oMath>
+      </m:oMathPara>
+    </w:p>
+    <w:p>
+      <w:pPr>
+        <w:rPr>
+          <w:rFonts w:asciiTheme="minorHAnsi" w:hAnsiTheme="minorHAnsi"/>
+        </w:rPr>
+      </w:pPr>
+    </w:p>
+    <w:p>
+      <w:pPr>
+        <w:rPr>
+          <w:rFonts w:asciiTheme="minorHAnsi" w:hAnsiTheme="minorHAnsi"/>
+        </w:rPr>
+      </w:pPr>
+      <m:oMathPara>
+        <m:oMath>
+          <m:sSub>
+            <m:sSubPr>
+              <m:ctrlPr>
+                <w:rPr>
+                  <w:rFonts w:ascii="Cambria Math" w:hAnsi="Cambria Math"/>
+                  <w:i/>
+                </w:rPr>
+              </m:ctrlPr>
+            </m:sSubPr>
+            <m:e>
+              <m:r>
+                <w:rPr>
+                  <w:rFonts w:ascii="Cambria Math" w:hAnsi="Cambria Math"/>
+                </w:rPr>
+                <m:t>d</m:t>
+              </m:r>
+            </m:e>
+            <m:sub>
+              <m:r>
+                <w:rPr>
+                  <w:rFonts w:ascii="Cambria Math" w:hAnsi="Cambria Math"/>
+                </w:rPr>
+                <m:t>c</m:t>
+              </m:r>
+            </m:sub>
+          </m:sSub>
+          <m:r>
+            <w:rPr>
+              <w:rFonts w:ascii="Cambria Math" w:hAnsi="Cambria Math"/>
+            </w:rPr>
+            <m:t>=</m:t>
+          </m:r>
+          <m:sSub>
+            <m:sSubPr>
+              <m:ctrlPr>
+                <w:rPr>
+                  <w:rFonts w:ascii="Cambria Math" w:hAnsi="Cambria Math"/>
+                  <w:i/>
+                </w:rPr>
+              </m:ctrlPr>
+            </m:sSubPr>
+            <m:e>
+              <m:r>
+                <w:rPr>
+                  <w:rFonts w:ascii="Cambria Math" w:hAnsi="Cambria Math"/>
+                </w:rPr>
+                <m:t>K</m:t>
+              </m:r>
+            </m:e>
+            <m:sub>
+              <m:r>
+                <w:rPr>
+                  <w:rFonts w:ascii="Cambria Math" w:hAnsi="Cambria Math"/>
+                </w:rPr>
+                <m:t>p</m:t>
+              </m:r>
+            </m:sub>
+          </m:sSub>
+          <m:r>
+            <w:rPr>
+              <w:rFonts w:ascii="Cambria Math" w:hAnsi="Cambria Math"/>
+            </w:rPr>
+            <m:t>∙</m:t>
+          </m:r>
+          <m:sSub>
+            <m:sSubPr>
+              <m:ctrlPr>
+                <w:rPr>
+                  <w:rFonts w:ascii="Cambria Math" w:hAnsi="Cambria Math"/>
+                  <w:i/>
+                </w:rPr>
+              </m:ctrlPr>
+            </m:sSubPr>
+            <m:e>
+              <m:r>
+                <w:rPr>
+                  <w:rFonts w:ascii="Cambria Math" w:hAnsi="Cambria Math"/>
+                </w:rPr>
+                <m:t>e</m:t>
+              </m:r>
+            </m:e>
+            <m:sub>
+              <m:r>
+                <w:rPr>
+                  <w:rFonts w:ascii="Cambria Math" w:hAnsi="Cambria Math"/>
+                </w:rPr>
+                <m:t>s</m:t>
+              </m:r>
+              <m:sSub>
+                <m:sSubPr>
+                  <m:ctrlPr>
+                    <w:rPr>
+                      <w:rFonts w:ascii="Cambria Math" w:hAnsi="Cambria Math"/>
+                      <w:i/>
+                    </w:rPr>
+                  </m:ctrlPr>
+                </m:sSubPr>
+                <m:e>
+                  <m:r>
+                    <w:rPr>
+                      <w:rFonts w:ascii="Cambria Math" w:hAnsi="Cambria Math"/>
+                    </w:rPr>
+                    <m:t>s</m:t>
+                  </m:r>
+                </m:e>
+                <m:sub>
+                  <m:r>
+                    <w:rPr>
+                      <w:rFonts w:ascii="Cambria Math" w:hAnsi="Cambria Math"/>
+                    </w:rPr>
+                    <m:t>fric</m:t>
+                  </m:r>
+                </m:sub>
+              </m:sSub>
+            </m:sub>
+          </m:sSub>
+          <m:r>
+            <w:rPr>
+              <w:rFonts w:ascii="Cambria Math" w:hAnsi="Cambria Math"/>
+            </w:rPr>
+            <m:t>=1.4705×0.151=0.222</m:t>
+          </m:r>
+        </m:oMath>
+      </m:oMathPara>
+    </w:p>
+    <w:p>
+      <w:pPr>
+        <w:rPr>
+          <w:rFonts w:asciiTheme="minorHAnsi" w:hAnsiTheme="minorHAnsi"/>
+        </w:rPr>
+      </w:pPr>
+      <w:r>
+        <w:rPr>
+          <w:rFonts w:asciiTheme="minorHAnsi" w:hAnsiTheme="minorHAnsi"/>
+        </w:rPr>
+        <w:t xml:space="preserve">The average value of </w:t>
+      </w:r>
+      <w:r>
+        <w:rPr>
+          <w:rFonts w:asciiTheme="minorHAnsi" w:hAnsiTheme="minorHAnsi"/>
+        </w:rPr>
+        <w:t>Coulomb friction is</w:t>
+      </w:r>
+      <w:bookmarkStart w:id="0" w:name="_GoBack"/>
+      <w:bookmarkEnd w:id="0"/>
+      <w:r>
+        <w:rPr>
+          <w:rFonts w:asciiTheme="minorHAnsi" w:hAnsiTheme="minorHAnsi"/>
+        </w:rPr>
+        <w:t>:</w:t>
       </w:r>
     </w:p>
     <w:p>
@@ -6457,35 +9826,21 @@
     </w:p>
     <w:p>
       <w:pPr>
-        <w:pStyle w:val="ListParagraph"/>
-        <w:numPr>
-          <w:ilvl w:val="0"/>
-          <w:numId w:val="1"/>
-        </w:numPr>
-        <w:rPr>
-          <w:rFonts w:asciiTheme="minorHAnsi" w:hAnsiTheme="minorHAnsi"/>
-          <w:highlight w:val="red"/>
+        <w:rPr>
+          <w:rFonts w:asciiTheme="minorHAnsi" w:hAnsiTheme="minorHAnsi"/>
         </w:rPr>
       </w:pPr>
       <w:r>
         <w:rPr>
           <w:rFonts w:asciiTheme="minorHAnsi" w:hAnsiTheme="minorHAnsi"/>
-          <w:highlight w:val="red"/>
-        </w:rPr>
-        <w:t>Explain methodology in the calculations</w:t>
+        </w:rPr>
+        <w:t xml:space="preserve">The theoretical value of steady state tracking error in the absence of friction was found </w:t>
       </w:r>
-    </w:p>
-    <w:p>
-      <w:pPr>
-        <w:rPr>
-          <w:rFonts w:asciiTheme="minorHAnsi" w:hAnsiTheme="minorHAnsi"/>
-        </w:rPr>
-      </w:pPr>
       <w:r>
         <w:rPr>
           <w:rFonts w:asciiTheme="minorHAnsi" w:hAnsiTheme="minorHAnsi"/>
         </w:rPr>
-        <w:t>The theoretical value of steady state tracking error in the absence of friction was found to be as shown in 2 c):</w:t>
+        <w:t>in 2c to be:</w:t>
       </w:r>
     </w:p>
     <w:p>
@@ -6548,84 +9903,6 @@
               </m:sSub>
             </m:sub>
           </m:sSub>
-          <m:r>
-            <w:rPr>
-              <w:rFonts w:ascii="Cambria Math" w:hAnsi="Cambria Math"/>
-            </w:rPr>
-            <m:t>=</m:t>
-          </m:r>
-          <m:f>
-            <m:fPr>
-              <m:ctrlPr>
-                <w:rPr>
-                  <w:rFonts w:ascii="Cambria Math" w:hAnsi="Cambria Math"/>
-                  <w:i/>
-                </w:rPr>
-              </m:ctrlPr>
-            </m:fPr>
-            <m:num>
-              <m:r>
-                <w:rPr>
-                  <w:rFonts w:ascii="Cambria Math" w:hAnsi="Cambria Math"/>
-                </w:rPr>
-                <m:t>b</m:t>
-              </m:r>
-              <m:sSub>
-                <m:sSubPr>
-                  <m:ctrlPr>
-                    <w:rPr>
-                      <w:rFonts w:ascii="Cambria Math" w:hAnsi="Cambria Math"/>
-                      <w:i/>
-                    </w:rPr>
-                  </m:ctrlPr>
-                </m:sSubPr>
-                <m:e>
-                  <m:r>
-                    <w:rPr>
-                      <w:rFonts w:ascii="Cambria Math" w:hAnsi="Cambria Math"/>
-                    </w:rPr>
-                    <m:t>v</m:t>
-                  </m:r>
-                </m:e>
-                <m:sub>
-                  <m:r>
-                    <w:rPr>
-                      <w:rFonts w:ascii="Cambria Math" w:hAnsi="Cambria Math"/>
-                    </w:rPr>
-                    <m:t>0</m:t>
-                  </m:r>
-                </m:sub>
-              </m:sSub>
-            </m:num>
-            <m:den>
-              <m:sSub>
-                <m:sSubPr>
-                  <m:ctrlPr>
-                    <w:rPr>
-                      <w:rFonts w:ascii="Cambria Math" w:hAnsi="Cambria Math"/>
-                      <w:i/>
-                    </w:rPr>
-                  </m:ctrlPr>
-                </m:sSubPr>
-                <m:e>
-                  <m:r>
-                    <w:rPr>
-                      <w:rFonts w:ascii="Cambria Math" w:hAnsi="Cambria Math"/>
-                    </w:rPr>
-                    <m:t>K</m:t>
-                  </m:r>
-                </m:e>
-                <m:sub>
-                  <m:r>
-                    <w:rPr>
-                      <w:rFonts w:ascii="Cambria Math" w:hAnsi="Cambria Math"/>
-                    </w:rPr>
-                    <m:t>p</m:t>
-                  </m:r>
-                </m:sub>
-              </m:sSub>
-            </m:den>
-          </m:f>
           <m:r>
             <w:rPr>
               <w:rFonts w:ascii="Cambria Math" w:hAnsi="Cambria Math"/>
@@ -6670,7 +9947,35 @@
         <w:rPr>
           <w:rFonts w:asciiTheme="minorHAnsi" w:hAnsiTheme="minorHAnsi"/>
         </w:rPr>
-        <w:t>, overlay sim and exp t</w:t>
+        <w:t xml:space="preserve">, overlay </w:t>
+      </w:r>
+      <w:proofErr w:type="spellStart"/>
+      <w:r>
+        <w:rPr>
+          <w:rFonts w:asciiTheme="minorHAnsi" w:hAnsiTheme="minorHAnsi"/>
+        </w:rPr>
+        <w:t>sim</w:t>
+      </w:r>
+      <w:proofErr w:type="spellEnd"/>
+      <w:r>
+        <w:rPr>
+          <w:rFonts w:asciiTheme="minorHAnsi" w:hAnsiTheme="minorHAnsi"/>
+        </w:rPr>
+        <w:t xml:space="preserve"> and </w:t>
+      </w:r>
+      <w:proofErr w:type="spellStart"/>
+      <w:r>
+        <w:rPr>
+          <w:rFonts w:asciiTheme="minorHAnsi" w:hAnsiTheme="minorHAnsi"/>
+        </w:rPr>
+        <w:t>exp</w:t>
+      </w:r>
+      <w:proofErr w:type="spellEnd"/>
+      <w:r>
+        <w:rPr>
+          <w:rFonts w:asciiTheme="minorHAnsi" w:hAnsiTheme="minorHAnsi"/>
+        </w:rPr>
+        <w:t xml:space="preserve"> t</w:t>
       </w:r>
       <w:r>
         <w:rPr>
@@ -6703,12 +10008,21 @@
           <w:highlight w:val="yellow"/>
         </w:rPr>
       </w:pPr>
+      <w:proofErr w:type="gramStart"/>
       <w:r>
         <w:rPr>
           <w:rFonts w:asciiTheme="minorHAnsi" w:hAnsiTheme="minorHAnsi"/>
           <w:highlight w:val="yellow"/>
         </w:rPr>
-        <w:t>comment on similarity and discrepancy.</w:t>
+        <w:t>comment</w:t>
+      </w:r>
+      <w:proofErr w:type="gramEnd"/>
+      <w:r>
+        <w:rPr>
+          <w:rFonts w:asciiTheme="minorHAnsi" w:hAnsiTheme="minorHAnsi"/>
+          <w:highlight w:val="yellow"/>
+        </w:rPr>
+        <w:t xml:space="preserve"> on similarity and discrepancy.</w:t>
       </w:r>
     </w:p>
     <w:p>
@@ -7206,6 +10520,7 @@
           <w:szCs w:val="22"/>
         </w:rPr>
       </w:pPr>
+      <w:proofErr w:type="gramStart"/>
       <w:r>
         <w:rPr>
           <w:rFonts w:asciiTheme="minorHAnsi" w:eastAsiaTheme="minorEastAsia" w:hAnsiTheme="minorHAnsi"/>
@@ -7214,6 +10529,7 @@
         </w:rPr>
         <w:t>and</w:t>
       </w:r>
+      <w:proofErr w:type="gramEnd"/>
       <w:r>
         <w:rPr>
           <w:rFonts w:asciiTheme="minorHAnsi" w:eastAsiaTheme="minorEastAsia" w:hAnsiTheme="minorHAnsi"/>
@@ -7375,13 +10691,23 @@
           <w:rFonts w:asciiTheme="minorHAnsi" w:hAnsiTheme="minorHAnsi"/>
         </w:rPr>
       </w:pPr>
+      <w:proofErr w:type="gramStart"/>
       <w:r>
         <w:rPr>
           <w:rFonts w:asciiTheme="minorHAnsi" w:hAnsiTheme="minorHAnsi"/>
           <w:sz w:val="22"/>
           <w:szCs w:val="22"/>
         </w:rPr>
-        <w:t>by inspection</w:t>
+        <w:t>by</w:t>
+      </w:r>
+      <w:proofErr w:type="gramEnd"/>
+      <w:r>
+        <w:rPr>
+          <w:rFonts w:asciiTheme="minorHAnsi" w:hAnsiTheme="minorHAnsi"/>
+          <w:sz w:val="22"/>
+          <w:szCs w:val="22"/>
+        </w:rPr>
+        <w:t xml:space="preserve"> inspection</w:t>
       </w:r>
       <w:r>
         <w:rPr>
@@ -11344,7 +14670,24 @@
           <w:szCs w:val="22"/>
         </w:rPr>
         <w:tab/>
-        <w:t xml:space="preserve">Routh’s Stability Criterion for </w:t>
+      </w:r>
+      <w:proofErr w:type="spellStart"/>
+      <w:r>
+        <w:rPr>
+          <w:rFonts w:asciiTheme="minorHAnsi" w:hAnsiTheme="minorHAnsi"/>
+          <w:sz w:val="22"/>
+          <w:szCs w:val="22"/>
+        </w:rPr>
+        <w:t>Routh’s</w:t>
+      </w:r>
+      <w:proofErr w:type="spellEnd"/>
+      <w:r>
+        <w:rPr>
+          <w:rFonts w:asciiTheme="minorHAnsi" w:hAnsiTheme="minorHAnsi"/>
+          <w:sz w:val="22"/>
+          <w:szCs w:val="22"/>
+        </w:rPr>
+        <w:t xml:space="preserve"> Stability Criterion for </w:t>
       </w:r>
       <m:oMath>
         <m:sSup>
@@ -13628,13 +16971,23 @@
           <m:t>=0.0402</m:t>
         </m:r>
       </m:oMath>
+      <w:proofErr w:type="gramStart"/>
       <w:r>
         <w:rPr>
           <w:rFonts w:asciiTheme="minorHAnsi" w:eastAsiaTheme="minorEastAsia" w:hAnsiTheme="minorHAnsi"/>
           <w:sz w:val="22"/>
           <w:szCs w:val="22"/>
         </w:rPr>
-        <w:t xml:space="preserve">, </w:t>
+        <w:t>,</w:t>
+      </w:r>
+      <w:proofErr w:type="gramEnd"/>
+      <w:r>
+        <w:rPr>
+          <w:rFonts w:asciiTheme="minorHAnsi" w:eastAsiaTheme="minorEastAsia" w:hAnsiTheme="minorHAnsi"/>
+          <w:sz w:val="22"/>
+          <w:szCs w:val="22"/>
+        </w:rPr>
+        <w:t xml:space="preserve"> </w:t>
       </w:r>
       <m:oMath>
         <m:sSub>
@@ -13693,7 +17046,25 @@
           <w:sz w:val="22"/>
           <w:szCs w:val="22"/>
         </w:rPr>
-        <w:t>Solving for upper bound of ki:</w:t>
+        <w:t xml:space="preserve">Solving for upper bound of </w:t>
+      </w:r>
+      <w:proofErr w:type="spellStart"/>
+      <w:r>
+        <w:rPr>
+          <w:rFonts w:asciiTheme="minorHAnsi" w:eastAsiaTheme="minorEastAsia" w:hAnsiTheme="minorHAnsi"/>
+          <w:sz w:val="22"/>
+          <w:szCs w:val="22"/>
+        </w:rPr>
+        <w:t>ki</w:t>
+      </w:r>
+      <w:proofErr w:type="spellEnd"/>
+      <w:r>
+        <w:rPr>
+          <w:rFonts w:asciiTheme="minorHAnsi" w:eastAsiaTheme="minorEastAsia" w:hAnsiTheme="minorHAnsi"/>
+          <w:sz w:val="22"/>
+          <w:szCs w:val="22"/>
+        </w:rPr>
+        <w:t>:</w:t>
       </w:r>
     </w:p>
     <w:p>
@@ -14322,12 +17693,21 @@
         </w:rPr>
         <w:t xml:space="preserve">3 e) How error changes as you modify K? </w:t>
       </w:r>
+      <w:proofErr w:type="gramStart"/>
       <w:r>
         <w:rPr>
           <w:rFonts w:asciiTheme="minorHAnsi" w:hAnsiTheme="minorHAnsi"/>
           <w:highlight w:val="yellow"/>
         </w:rPr>
-        <w:t>show in graph</w:t>
+        <w:t>show</w:t>
+      </w:r>
+      <w:proofErr w:type="gramEnd"/>
+      <w:r>
+        <w:rPr>
+          <w:rFonts w:asciiTheme="minorHAnsi" w:hAnsiTheme="minorHAnsi"/>
+          <w:highlight w:val="yellow"/>
+        </w:rPr>
+        <w:t xml:space="preserve"> in graph</w:t>
       </w:r>
       <w:r>
         <w:rPr>
@@ -14341,7 +17721,23 @@
           <w:rFonts w:asciiTheme="minorHAnsi" w:hAnsiTheme="minorHAnsi"/>
           <w:highlight w:val="yellow"/>
         </w:rPr>
-        <w:t xml:space="preserve"> similar to part 1g (use 3 diff cases for kp)</w:t>
+        <w:t xml:space="preserve"> similar to part 1g (use 3 diff cases for </w:t>
+      </w:r>
+      <w:proofErr w:type="spellStart"/>
+      <w:r>
+        <w:rPr>
+          <w:rFonts w:asciiTheme="minorHAnsi" w:hAnsiTheme="minorHAnsi"/>
+          <w:highlight w:val="yellow"/>
+        </w:rPr>
+        <w:t>kp</w:t>
+      </w:r>
+      <w:proofErr w:type="spellEnd"/>
+      <w:r>
+        <w:rPr>
+          <w:rFonts w:asciiTheme="minorHAnsi" w:hAnsiTheme="minorHAnsi"/>
+          <w:highlight w:val="yellow"/>
+        </w:rPr>
+        <w:t>)</w:t>
       </w:r>
     </w:p>
     <w:p>
@@ -14401,7 +17797,23 @@
           <w:rFonts w:asciiTheme="minorHAnsi" w:hAnsiTheme="minorHAnsi"/>
           <w:highlight w:val="yellow"/>
         </w:rPr>
-        <w:t>If Ki &gt; 118, as predicted by the Routh’s stability criterion in 3c, the system becomes unstable (after 1.25s for Ki = 150).</w:t>
+        <w:t xml:space="preserve">If Ki &gt; 118, as predicted by the </w:t>
+      </w:r>
+      <w:proofErr w:type="spellStart"/>
+      <w:r>
+        <w:rPr>
+          <w:rFonts w:asciiTheme="minorHAnsi" w:hAnsiTheme="minorHAnsi"/>
+          <w:highlight w:val="yellow"/>
+        </w:rPr>
+        <w:t>Routh’s</w:t>
+      </w:r>
+      <w:proofErr w:type="spellEnd"/>
+      <w:r>
+        <w:rPr>
+          <w:rFonts w:asciiTheme="minorHAnsi" w:hAnsiTheme="minorHAnsi"/>
+          <w:highlight w:val="yellow"/>
+        </w:rPr>
+        <w:t xml:space="preserve"> stability criterion in 3c, the system becomes unstable (after 1.25s for Ki = 150).</w:t>
       </w:r>
     </w:p>
     <w:p>
@@ -14456,7 +17868,7 @@
               </w:rPr>
               <w:lastRenderedPageBreak/>
               <w:pict w14:anchorId="1DB287CD">
-                <v:shape id="_x0000_i1028" type="#_x0000_t75" style="width:420.75pt;height:315pt">
+                <v:shape id="_x0000_i1028" type="#_x0000_t75" style="width:420.45pt;height:315.15pt">
                   <v:imagedata r:id="rId15" o:title="ki-10"/>
                 </v:shape>
               </w:pict>
@@ -14486,7 +17898,7 @@
                 <w:szCs w:val="22"/>
               </w:rPr>
               <w:pict w14:anchorId="6510858F">
-                <v:shape id="_x0000_i1029" type="#_x0000_t75" style="width:420pt;height:315pt">
+                <v:shape id="_x0000_i1029" type="#_x0000_t75" style="width:419.75pt;height:315.15pt">
                   <v:imagedata r:id="rId16" o:title="ki40"/>
                 </v:shape>
               </w:pict>
@@ -14517,7 +17929,7 @@
               </w:rPr>
               <w:lastRenderedPageBreak/>
               <w:pict w14:anchorId="45E0A0BB">
-                <v:shape id="_x0000_i1030" type="#_x0000_t75" style="width:420pt;height:315pt">
+                <v:shape id="_x0000_i1030" type="#_x0000_t75" style="width:419.75pt;height:315.15pt">
                   <v:imagedata r:id="rId17" o:title="ki150"/>
                 </v:shape>
               </w:pict>
@@ -14564,10 +17976,27 @@
         <w:rPr>
           <w:rFonts w:asciiTheme="minorHAnsi" w:hAnsiTheme="minorHAnsi"/>
         </w:rPr>
-        <w:t xml:space="preserve">From Routh’s Stability criterion in 3c, </w:t>
+        <w:t xml:space="preserve">From </w:t>
+      </w:r>
+      <w:proofErr w:type="spellStart"/>
+      <w:r>
+        <w:rPr>
+          <w:rFonts w:asciiTheme="minorHAnsi" w:hAnsiTheme="minorHAnsi"/>
+        </w:rPr>
+        <w:t>Routh’s</w:t>
+      </w:r>
+      <w:proofErr w:type="spellEnd"/>
+      <w:r>
+        <w:rPr>
+          <w:rFonts w:asciiTheme="minorHAnsi" w:hAnsiTheme="minorHAnsi"/>
+        </w:rPr>
+        <w:t xml:space="preserve"> Stability criterion in 3c, </w:t>
       </w:r>
       <m:oMath>
         <m:r>
+          <m:rPr>
+            <m:sty m:val="p"/>
+          </m:rPr>
           <w:rPr>
             <w:rFonts w:ascii="Cambria Math" w:eastAsiaTheme="minorEastAsia" w:hAnsi="Cambria Math" w:cs="Times New Roman"/>
             <w:spacing w:val="10"/>
@@ -14627,6 +18056,9 @@
       </w:r>
       <m:oMath>
         <m:r>
+          <m:rPr>
+            <m:sty m:val="p"/>
+          </m:rPr>
           <w:rPr>
             <w:rFonts w:ascii="Cambria Math" w:hAnsi="Cambria Math"/>
           </w:rPr>
@@ -14854,7 +18286,7 @@
               </w:rPr>
               <w:lastRenderedPageBreak/>
               <w:pict w14:anchorId="55830158">
-                <v:shape id="_x0000_i1031" type="#_x0000_t75" style="width:420pt;height:315pt">
+                <v:shape id="_x0000_i1031" type="#_x0000_t75" style="width:419.75pt;height:315.15pt">
                   <v:imagedata r:id="rId18" o:title="lab2_q3f_plot"/>
                 </v:shape>
               </w:pict>
@@ -14880,7 +18312,21 @@
         <w:rPr>
           <w:rFonts w:asciiTheme="minorHAnsi" w:hAnsiTheme="minorHAnsi"/>
         </w:rPr>
-        <w:t>3 g) overlay experimental from parts 1f and 3f. comment on contribution of integral action.</w:t>
+        <w:t xml:space="preserve">3 g) overlay experimental from parts 1f and 3f. </w:t>
+      </w:r>
+      <w:proofErr w:type="gramStart"/>
+      <w:r>
+        <w:rPr>
+          <w:rFonts w:asciiTheme="minorHAnsi" w:hAnsiTheme="minorHAnsi"/>
+        </w:rPr>
+        <w:t>comment</w:t>
+      </w:r>
+      <w:proofErr w:type="gramEnd"/>
+      <w:r>
+        <w:rPr>
+          <w:rFonts w:asciiTheme="minorHAnsi" w:hAnsiTheme="minorHAnsi"/>
+        </w:rPr>
+        <w:t xml:space="preserve"> on contribution of integral action.</w:t>
       </w:r>
     </w:p>
     <w:tbl>
@@ -15207,7 +18653,23 @@
           <w:rFonts w:asciiTheme="minorHAnsi" w:hAnsiTheme="minorHAnsi"/>
           <w:highlight w:val="red"/>
         </w:rPr>
-        <w:t>Comment on pole and zero locations (refer to natural freq and damping ratio values)</w:t>
+        <w:t xml:space="preserve">Comment on pole and zero locations (refer to natural </w:t>
+      </w:r>
+      <w:proofErr w:type="spellStart"/>
+      <w:r>
+        <w:rPr>
+          <w:rFonts w:asciiTheme="minorHAnsi" w:hAnsiTheme="minorHAnsi"/>
+          <w:highlight w:val="red"/>
+        </w:rPr>
+        <w:t>freq</w:t>
+      </w:r>
+      <w:proofErr w:type="spellEnd"/>
+      <w:r>
+        <w:rPr>
+          <w:rFonts w:asciiTheme="minorHAnsi" w:hAnsiTheme="minorHAnsi"/>
+          <w:highlight w:val="red"/>
+        </w:rPr>
+        <w:t xml:space="preserve"> and damping ratio values)</w:t>
       </w:r>
     </w:p>
     <w:p>
@@ -15232,7 +18694,35 @@
         <w:rPr>
           <w:rFonts w:asciiTheme="minorHAnsi" w:hAnsiTheme="minorHAnsi"/>
         </w:rPr>
-        <w:t>By referring to the plot and using Matlab functions: damp() and zero(), the natural frequencies, damping ratios, poles and zeroes were found to be the following:</w:t>
+        <w:t xml:space="preserve">By referring to the plot and using </w:t>
+      </w:r>
+      <w:proofErr w:type="spellStart"/>
+      <w:r>
+        <w:rPr>
+          <w:rFonts w:asciiTheme="minorHAnsi" w:hAnsiTheme="minorHAnsi"/>
+        </w:rPr>
+        <w:t>Matlab</w:t>
+      </w:r>
+      <w:proofErr w:type="spellEnd"/>
+      <w:r>
+        <w:rPr>
+          <w:rFonts w:asciiTheme="minorHAnsi" w:hAnsiTheme="minorHAnsi"/>
+        </w:rPr>
+        <w:t xml:space="preserve"> functions: </w:t>
+      </w:r>
+      <w:proofErr w:type="gramStart"/>
+      <w:r>
+        <w:rPr>
+          <w:rFonts w:asciiTheme="minorHAnsi" w:hAnsiTheme="minorHAnsi"/>
+        </w:rPr>
+        <w:t>damp(</w:t>
+      </w:r>
+      <w:proofErr w:type="gramEnd"/>
+      <w:r>
+        <w:rPr>
+          <w:rFonts w:asciiTheme="minorHAnsi" w:hAnsiTheme="minorHAnsi"/>
+        </w:rPr>
+        <w:t>) and zero(), the natural frequencies, damping ratios, poles and zeroes were found to be the following:</w:t>
       </w:r>
     </w:p>
     <w:tbl>
@@ -15282,6 +18772,7 @@
                 <w:i/>
               </w:rPr>
             </w:pPr>
+            <w:proofErr w:type="spellStart"/>
             <w:r>
               <w:rPr>
                 <w:i/>
@@ -15289,6 +18780,7 @@
               </w:rPr>
               <w:t>Freq</w:t>
             </w:r>
+            <w:proofErr w:type="spellEnd"/>
           </w:p>
         </w:tc>
         <w:tc>
@@ -15457,6 +18949,7 @@
                 <w:i/>
               </w:rPr>
             </w:pPr>
+            <w:proofErr w:type="spellStart"/>
             <w:r>
               <w:rPr>
                 <w:i/>
@@ -15464,6 +18957,7 @@
               </w:rPr>
               <w:t>Freq</w:t>
             </w:r>
+            <w:proofErr w:type="spellEnd"/>
           </w:p>
         </w:tc>
         <w:tc>
@@ -15776,8 +19270,6 @@
         </w:rPr>
         <w:t xml:space="preserve">          </w:t>
       </w:r>
-      <w:bookmarkStart w:id="0" w:name="_GoBack"/>
-      <w:bookmarkEnd w:id="0"/>
     </w:p>
     <w:sectPr>
       <w:pgSz w:w="12240" w:h="15840"/>
@@ -16535,7 +20027,7 @@
   </w:latentStyles>
   <w:style w:type="paragraph" w:default="1" w:styleId="Normal">
     <w:name w:val="Normal"/>
-    <w:rsid w:val="00BB3950"/>
+    <w:rsid w:val="00EA45A3"/>
     <w:pPr>
       <w:suppressAutoHyphens/>
       <w:spacing w:line="256" w:lineRule="auto"/>
@@ -16570,6 +20062,7 @@
   <w:style w:type="character" w:default="1" w:styleId="DefaultParagraphFont">
     <w:name w:val="Default Paragraph Font"/>
     <w:uiPriority w:val="1"/>
+    <w:semiHidden/>
     <w:unhideWhenUsed/>
   </w:style>
   <w:style w:type="table" w:default="1" w:styleId="TableNormal">

</xml_diff>